<commit_message>
Dodana ponuda, članovi tima
</commit_message>
<xml_diff>
--- a/dokumentacija/driveIT.docx
+++ b/dokumentacija/driveIT.docx
@@ -1,6 +1,6 @@
 
 <file path=word/document.xml><?xml version="1.0" encoding="utf-8"?>
-<w:document xmlns:ve="http://schemas.openxmlformats.org/markup-compatibility/2006" xmlns:o="urn:schemas-microsoft-com:office:office" xmlns:r="http://schemas.openxmlformats.org/officeDocument/2006/relationships" xmlns:m="http://schemas.openxmlformats.org/officeDocument/2006/math" xmlns:v="urn:schemas-microsoft-com:vml" xmlns:wp="http://schemas.openxmlformats.org/drawingml/2006/wordprocessingDrawing" xmlns:w10="urn:schemas-microsoft-com:office:word" xmlns:w="http://schemas.openxmlformats.org/wordprocessingml/2006/main" xmlns:wne="http://schemas.microsoft.com/office/word/2006/wordml">
+<w:document xmlns:wpc="http://schemas.microsoft.com/office/word/2010/wordprocessingCanvas" xmlns:mc="http://schemas.openxmlformats.org/markup-compatibility/2006" xmlns:o="urn:schemas-microsoft-com:office:office" xmlns:r="http://schemas.openxmlformats.org/officeDocument/2006/relationships" xmlns:m="http://schemas.openxmlformats.org/officeDocument/2006/math" xmlns:v="urn:schemas-microsoft-com:vml" xmlns:wp14="http://schemas.microsoft.com/office/word/2010/wordprocessingDrawing" xmlns:wp="http://schemas.openxmlformats.org/drawingml/2006/wordprocessingDrawing" xmlns:w10="urn:schemas-microsoft-com:office:word" xmlns:w="http://schemas.openxmlformats.org/wordprocessingml/2006/main" xmlns:w14="http://schemas.microsoft.com/office/word/2010/wordml" xmlns:w15="http://schemas.microsoft.com/office/word/2012/wordml" xmlns:wpg="http://schemas.microsoft.com/office/word/2010/wordprocessingGroup" xmlns:wpi="http://schemas.microsoft.com/office/word/2010/wordprocessingInk" xmlns:wne="http://schemas.microsoft.com/office/word/2006/wordml" xmlns:wps="http://schemas.microsoft.com/office/word/2010/wordprocessingShape" mc:Ignorable="w14 w15 wp14">
   <w:body>
     <w:p>
       <w:pPr>
@@ -247,7 +247,7 @@
     </w:p>
     <w:p>
       <w:pPr>
-        <w:pStyle w:val="Sadraj1"/>
+        <w:pStyle w:val="TOC1"/>
         <w:tabs>
           <w:tab w:val="right" w:leader="dot" w:pos="9344"/>
         </w:tabs>
@@ -289,7 +289,7 @@
         <w:rPr>
           <w:noProof/>
         </w:rPr>
-        <w:instrText xml:space="preserve"> PAGEREF _Toc385597966 \h </w:instrText>
+        <w:instrText xml:space="preserve"> PAGEREF _Toc386290286 \h </w:instrText>
       </w:r>
       <w:r>
         <w:rPr>
@@ -317,7 +317,7 @@
     </w:p>
     <w:p>
       <w:pPr>
-        <w:pStyle w:val="Sadraj1"/>
+        <w:pStyle w:val="TOC1"/>
         <w:tabs>
           <w:tab w:val="right" w:leader="dot" w:pos="9344"/>
         </w:tabs>
@@ -350,7 +350,7 @@
         <w:rPr>
           <w:noProof/>
         </w:rPr>
-        <w:instrText xml:space="preserve"> PAGEREF _Toc385597967 \h </w:instrText>
+        <w:instrText xml:space="preserve"> PAGEREF _Toc386290288 \h </w:instrText>
       </w:r>
       <w:r>
         <w:rPr>
@@ -367,7 +367,7 @@
         <w:rPr>
           <w:noProof/>
         </w:rPr>
-        <w:t>1</w:t>
+        <w:t>2</w:t>
       </w:r>
       <w:r>
         <w:rPr>
@@ -378,7 +378,7 @@
     </w:p>
     <w:p>
       <w:pPr>
-        <w:pStyle w:val="Sadraj1"/>
+        <w:pStyle w:val="TOC1"/>
         <w:tabs>
           <w:tab w:val="right" w:leader="dot" w:pos="9344"/>
         </w:tabs>
@@ -411,7 +411,7 @@
         <w:rPr>
           <w:noProof/>
         </w:rPr>
-        <w:instrText xml:space="preserve"> PAGEREF _Toc385597968 \h </w:instrText>
+        <w:instrText xml:space="preserve"> PAGEREF _Toc386290289 \h </w:instrText>
       </w:r>
       <w:r>
         <w:rPr>
@@ -428,7 +428,7 @@
         <w:rPr>
           <w:noProof/>
         </w:rPr>
-        <w:t>1</w:t>
+        <w:t>2</w:t>
       </w:r>
       <w:r>
         <w:rPr>
@@ -439,7 +439,7 @@
     </w:p>
     <w:p>
       <w:pPr>
-        <w:pStyle w:val="Sadraj1"/>
+        <w:pStyle w:val="TOC1"/>
         <w:tabs>
           <w:tab w:val="right" w:leader="dot" w:pos="9344"/>
         </w:tabs>
@@ -472,7 +472,7 @@
         <w:rPr>
           <w:noProof/>
         </w:rPr>
-        <w:instrText xml:space="preserve"> PAGEREF _Toc385597969 \h </w:instrText>
+        <w:instrText xml:space="preserve"> PAGEREF _Toc386290290 \h </w:instrText>
       </w:r>
       <w:r>
         <w:rPr>
@@ -489,7 +489,7 @@
         <w:rPr>
           <w:noProof/>
         </w:rPr>
-        <w:t>1</w:t>
+        <w:t>2</w:t>
       </w:r>
       <w:r>
         <w:rPr>
@@ -500,7 +500,7 @@
     </w:p>
     <w:p>
       <w:pPr>
-        <w:pStyle w:val="Sadraj1"/>
+        <w:pStyle w:val="TOC1"/>
         <w:tabs>
           <w:tab w:val="right" w:leader="dot" w:pos="9344"/>
         </w:tabs>
@@ -533,7 +533,7 @@
         <w:rPr>
           <w:noProof/>
         </w:rPr>
-        <w:instrText xml:space="preserve"> PAGEREF _Toc385597970 \h </w:instrText>
+        <w:instrText xml:space="preserve"> PAGEREF _Toc386290291 \h </w:instrText>
       </w:r>
       <w:r>
         <w:rPr>
@@ -550,7 +550,7 @@
         <w:rPr>
           <w:noProof/>
         </w:rPr>
-        <w:t>1</w:t>
+        <w:t>2</w:t>
       </w:r>
       <w:r>
         <w:rPr>
@@ -572,8 +572,7 @@
       <w:pPr>
         <w:pStyle w:val="Mjesto"/>
         <w:sectPr>
-          <w:headerReference w:type="default" r:id="rId8"/>
-          <w:footerReference w:type="default" r:id="rId9"/>
+          <w:footerReference w:type="default" r:id="rId8"/>
           <w:pgSz w:w="11906" w:h="16838" w:code="9"/>
           <w:pgMar w:top="851" w:right="1134" w:bottom="1701" w:left="1418" w:header="709" w:footer="709" w:gutter="0"/>
           <w:pgNumType w:fmt="upperRoman" w:start="1"/>
@@ -591,7 +590,7 @@
       <w:pPr>
         <w:pStyle w:val="Razina1"/>
       </w:pPr>
-      <w:bookmarkStart w:id="0" w:name="_Toc385597966"/>
+      <w:bookmarkStart w:id="0" w:name="_Toc386290286"/>
       <w:r>
         <w:t>1. Uvo</w:t>
       </w:r>
@@ -615,481 +614,1616 @@
           <w:sz w:val="24"/>
         </w:rPr>
       </w:pPr>
-      <w:r>
-        <w:rPr>
-          <w:rFonts w:ascii="Times New Roman" w:hAnsi="Times New Roman"/>
-          <w:b w:val="0"/>
-          <w:sz w:val="24"/>
-        </w:rPr>
-        <w:t>Aplikacija „</w:t>
-      </w:r>
-      <w:proofErr w:type="spellStart"/>
-      <w:r>
-        <w:rPr>
-          <w:rFonts w:ascii="Times New Roman" w:hAnsi="Times New Roman"/>
-          <w:b w:val="0"/>
-          <w:sz w:val="24"/>
+      <w:bookmarkStart w:id="1" w:name="_Toc386290287"/>
+      <w:r>
+        <w:rPr>
+          <w:rFonts w:ascii="Times New Roman" w:hAnsi="Times New Roman"/>
+          <w:b w:val="0"/>
+          <w:sz w:val="24"/>
+        </w:rPr>
+        <w:t>Aplikacija „driveIT“ napravljena je kako bi pomogla autosalonima rabljenih vozila oko evidencije stanja vozila u njihovom</w:t>
+      </w:r>
+      <w:r>
+        <w:rPr>
+          <w:rFonts w:ascii="Times New Roman" w:hAnsi="Times New Roman"/>
+          <w:b w:val="0"/>
+          <w:sz w:val="24"/>
+        </w:rPr>
+        <w:t xml:space="preserve"> </w:t>
+      </w:r>
+      <w:r>
+        <w:rPr>
+          <w:rFonts w:ascii="Times New Roman" w:hAnsi="Times New Roman"/>
+          <w:b w:val="0"/>
+          <w:sz w:val="24"/>
+        </w:rPr>
+        <w:t xml:space="preserve"> „dvorištu“. Vozila je potrebno pratiti od početka kupnje od dobavljača pa sve do prodaje i naplate. </w:t>
+      </w:r>
+      <w:r>
+        <w:rPr>
+          <w:rFonts w:ascii="Times New Roman" w:hAnsi="Times New Roman"/>
+          <w:b w:val="0"/>
+          <w:sz w:val="24"/>
+        </w:rPr>
+        <w:t>Vozila mogu biti u različitim stanjima i sa različitom dodatnom opremom</w:t>
+      </w:r>
+      <w:r>
+        <w:rPr>
+          <w:rFonts w:ascii="Times New Roman" w:hAnsi="Times New Roman"/>
+          <w:b w:val="0"/>
+          <w:sz w:val="24"/>
+        </w:rPr>
+        <w:t xml:space="preserve"> stoga je u ovoj aplikaciji moguće za svako vozilo vidjeti njegove specifikacije. Također, vozila mogu biti i neispravna stoga je potrebno pratiti njihove troškove </w:t>
+      </w:r>
+      <w:r>
+        <w:rPr>
+          <w:rFonts w:ascii="Times New Roman" w:hAnsi="Times New Roman"/>
+          <w:b w:val="0"/>
+          <w:sz w:val="24"/>
+        </w:rPr>
+        <w:t xml:space="preserve">popravka i izračunati </w:t>
+      </w:r>
+      <w:r>
+        <w:rPr>
+          <w:rFonts w:ascii="Times New Roman" w:eastAsiaTheme="minorHAnsi" w:hAnsi="Times New Roman"/>
+          <w:b w:val="0"/>
+          <w:sz w:val="24"/>
+        </w:rPr>
+        <w:t xml:space="preserve">minimalnu prodajnu cijenu koja premašuje iznos nabavne cijene i dodatnih </w:t>
+      </w:r>
+      <w:r>
+        <w:rPr>
+          <w:rFonts w:ascii="Times New Roman" w:eastAsiaTheme="minorHAnsi" w:hAnsi="Times New Roman"/>
+          <w:b w:val="0"/>
+          <w:sz w:val="24"/>
+        </w:rPr>
+        <w:t>troškova.</w:t>
+      </w:r>
+      <w:r>
+        <w:rPr>
+          <w:rFonts w:ascii="Times New Roman" w:eastAsiaTheme="minorHAnsi" w:hAnsi="Times New Roman"/>
+          <w:b w:val="0"/>
+          <w:sz w:val="24"/>
+        </w:rPr>
+        <w:t xml:space="preserve"> Osim vozila, vodila bi se i evidencija o dobavljačima i kupcima te bi se onda ugovori o kupnji i podaju vozila mogli generirati na osnovu podataka o vozilu u kupcu/dobavljaču za koje se generiraju. Na sučelju aplikacije nalazio bi se prikaz tlocrta određenog autosalona rabljenih vozila </w:t>
+      </w:r>
+      <w:r>
+        <w:rPr>
+          <w:rFonts w:ascii="Times New Roman" w:eastAsiaTheme="minorHAnsi" w:hAnsi="Times New Roman"/>
+          <w:b w:val="0"/>
+          <w:sz w:val="24"/>
+        </w:rPr>
+        <w:t>za lakši pregled raspoloživih vozila.</w:t>
+      </w:r>
+      <w:bookmarkEnd w:id="1"/>
+      <w:r>
+        <w:rPr>
+          <w:rFonts w:ascii="Times New Roman" w:eastAsiaTheme="minorHAnsi" w:hAnsi="Times New Roman"/>
+          <w:b w:val="0"/>
+          <w:sz w:val="24"/>
+        </w:rPr>
+        <w:t xml:space="preserve"> </w:t>
+      </w:r>
+    </w:p>
+    <w:p>
+      <w:pPr>
+        <w:pStyle w:val="Razina1"/>
+        <w:jc w:val="both"/>
+        <w:rPr>
+          <w:rFonts w:ascii="Times New Roman" w:hAnsi="Times New Roman"/>
+          <w:b w:val="0"/>
+          <w:sz w:val="24"/>
+        </w:rPr>
+      </w:pPr>
+    </w:p>
+    <w:p>
+      <w:pPr>
+        <w:pStyle w:val="Razina1"/>
+        <w:jc w:val="both"/>
+        <w:rPr>
+          <w:rFonts w:ascii="Times New Roman" w:hAnsi="Times New Roman"/>
+          <w:b w:val="0"/>
+          <w:sz w:val="24"/>
+        </w:rPr>
+      </w:pPr>
+    </w:p>
+    <w:p>
+      <w:pPr>
+        <w:pStyle w:val="Razina1"/>
+        <w:jc w:val="both"/>
+        <w:rPr>
+          <w:rFonts w:ascii="Times New Roman" w:hAnsi="Times New Roman"/>
+          <w:b w:val="0"/>
+          <w:sz w:val="24"/>
+        </w:rPr>
+      </w:pPr>
+    </w:p>
+    <w:p>
+      <w:pPr>
+        <w:pStyle w:val="Razina1"/>
+        <w:jc w:val="both"/>
+        <w:rPr>
+          <w:rFonts w:ascii="Times New Roman" w:hAnsi="Times New Roman"/>
+          <w:b w:val="0"/>
+          <w:sz w:val="24"/>
+        </w:rPr>
+      </w:pPr>
+    </w:p>
+    <w:p>
+      <w:pPr>
+        <w:pStyle w:val="Razina1"/>
+        <w:jc w:val="both"/>
+        <w:rPr>
+          <w:rFonts w:ascii="Times New Roman" w:hAnsi="Times New Roman"/>
+          <w:b w:val="0"/>
+          <w:sz w:val="24"/>
+        </w:rPr>
+      </w:pPr>
+    </w:p>
+    <w:p>
+      <w:pPr>
+        <w:pStyle w:val="Razina1"/>
+        <w:jc w:val="both"/>
+        <w:rPr>
+          <w:rFonts w:ascii="Times New Roman" w:hAnsi="Times New Roman"/>
+          <w:b w:val="0"/>
+          <w:sz w:val="24"/>
+        </w:rPr>
+      </w:pPr>
+    </w:p>
+    <w:p>
+      <w:pPr>
+        <w:pStyle w:val="Razina1"/>
+        <w:jc w:val="both"/>
+        <w:rPr>
+          <w:rFonts w:ascii="Times New Roman" w:hAnsi="Times New Roman"/>
+          <w:b w:val="0"/>
+          <w:sz w:val="24"/>
+        </w:rPr>
+      </w:pPr>
+    </w:p>
+    <w:p>
+      <w:pPr>
+        <w:pStyle w:val="Razina1"/>
+        <w:jc w:val="both"/>
+        <w:rPr>
+          <w:rFonts w:ascii="Times New Roman" w:hAnsi="Times New Roman"/>
+          <w:b w:val="0"/>
+          <w:sz w:val="24"/>
+        </w:rPr>
+      </w:pPr>
+    </w:p>
+    <w:p>
+      <w:pPr>
+        <w:pStyle w:val="Razina1"/>
+        <w:jc w:val="both"/>
+        <w:rPr>
+          <w:rFonts w:ascii="Times New Roman" w:hAnsi="Times New Roman"/>
+          <w:b w:val="0"/>
+          <w:sz w:val="24"/>
+        </w:rPr>
+      </w:pPr>
+    </w:p>
+    <w:p>
+      <w:pPr>
+        <w:pStyle w:val="Razina1"/>
+        <w:jc w:val="both"/>
+        <w:rPr>
+          <w:rFonts w:ascii="Times New Roman" w:hAnsi="Times New Roman"/>
+          <w:b w:val="0"/>
+          <w:sz w:val="24"/>
+        </w:rPr>
+      </w:pPr>
+    </w:p>
+    <w:p>
+      <w:pPr>
+        <w:pStyle w:val="Razina1"/>
+        <w:jc w:val="both"/>
+        <w:rPr>
+          <w:rFonts w:ascii="Times New Roman" w:hAnsi="Times New Roman"/>
+          <w:b w:val="0"/>
+          <w:sz w:val="24"/>
+        </w:rPr>
+      </w:pPr>
+    </w:p>
+    <w:p>
+      <w:pPr>
+        <w:pStyle w:val="Razina1"/>
+        <w:jc w:val="both"/>
+        <w:rPr>
+          <w:rFonts w:ascii="Times New Roman" w:hAnsi="Times New Roman"/>
+          <w:b w:val="0"/>
+          <w:sz w:val="24"/>
+        </w:rPr>
+      </w:pPr>
+    </w:p>
+    <w:p>
+      <w:pPr>
+        <w:pStyle w:val="Razina1"/>
+        <w:jc w:val="both"/>
+        <w:rPr>
+          <w:rFonts w:ascii="Times New Roman" w:hAnsi="Times New Roman"/>
+          <w:b w:val="0"/>
+          <w:sz w:val="24"/>
+        </w:rPr>
+      </w:pPr>
+    </w:p>
+    <w:p>
+      <w:pPr>
+        <w:pStyle w:val="Razina1"/>
+        <w:jc w:val="both"/>
+        <w:rPr>
+          <w:rFonts w:ascii="Times New Roman" w:hAnsi="Times New Roman"/>
+          <w:b w:val="0"/>
+          <w:sz w:val="24"/>
+        </w:rPr>
+      </w:pPr>
+    </w:p>
+    <w:p>
+      <w:pPr>
+        <w:pStyle w:val="Razina1"/>
+        <w:jc w:val="both"/>
+        <w:rPr>
+          <w:rFonts w:ascii="Times New Roman" w:hAnsi="Times New Roman"/>
+          <w:b w:val="0"/>
+          <w:sz w:val="24"/>
+        </w:rPr>
+      </w:pPr>
+    </w:p>
+    <w:p>
+      <w:pPr>
+        <w:pStyle w:val="Razina1"/>
+        <w:jc w:val="both"/>
+        <w:rPr>
+          <w:rFonts w:ascii="Times New Roman" w:hAnsi="Times New Roman"/>
+          <w:b w:val="0"/>
+          <w:sz w:val="24"/>
+        </w:rPr>
+      </w:pPr>
+    </w:p>
+    <w:p>
+      <w:pPr>
+        <w:pStyle w:val="Razina1"/>
+        <w:jc w:val="both"/>
+        <w:rPr>
+          <w:rFonts w:ascii="Times New Roman" w:hAnsi="Times New Roman"/>
+          <w:b w:val="0"/>
+          <w:sz w:val="24"/>
+        </w:rPr>
+      </w:pPr>
+    </w:p>
+    <w:p>
+      <w:pPr>
+        <w:pStyle w:val="Razina1"/>
+        <w:jc w:val="both"/>
+        <w:rPr>
+          <w:rFonts w:ascii="Times New Roman" w:hAnsi="Times New Roman"/>
+          <w:b w:val="0"/>
+          <w:sz w:val="24"/>
+        </w:rPr>
+      </w:pPr>
+    </w:p>
+    <w:p>
+      <w:pPr>
+        <w:pStyle w:val="Razina1"/>
+        <w:jc w:val="both"/>
+        <w:rPr>
+          <w:rFonts w:ascii="Times New Roman" w:hAnsi="Times New Roman"/>
+          <w:b w:val="0"/>
+          <w:sz w:val="24"/>
+        </w:rPr>
+      </w:pPr>
+    </w:p>
+    <w:p>
+      <w:pPr>
+        <w:pStyle w:val="Razina1"/>
+        <w:jc w:val="both"/>
+        <w:rPr>
+          <w:rFonts w:ascii="Times New Roman" w:hAnsi="Times New Roman"/>
+          <w:b w:val="0"/>
+          <w:sz w:val="24"/>
+        </w:rPr>
+      </w:pPr>
+    </w:p>
+    <w:p>
+      <w:pPr>
+        <w:pStyle w:val="Razina1"/>
+        <w:jc w:val="left"/>
+      </w:pPr>
+    </w:p>
+    <w:p>
+      <w:pPr>
+        <w:pStyle w:val="Razina1"/>
+      </w:pPr>
+      <w:bookmarkStart w:id="2" w:name="_Toc386290288"/>
+      <w:r>
+        <w:lastRenderedPageBreak/>
+        <w:t xml:space="preserve">2. </w:t>
+      </w:r>
+      <w:r>
+        <w:t>Projektni tim</w:t>
+      </w:r>
+      <w:bookmarkEnd w:id="2"/>
+    </w:p>
+    <w:p>
+      <w:pPr>
+        <w:pStyle w:val="Razina1"/>
+        <w:jc w:val="both"/>
+        <w:rPr>
+          <w:rFonts w:ascii="Times New Roman" w:hAnsi="Times New Roman"/>
+          <w:b w:val="0"/>
+          <w:sz w:val="24"/>
+        </w:rPr>
+      </w:pPr>
+    </w:p>
+    <w:p>
+      <w:pPr>
+        <w:pStyle w:val="Razina1"/>
+        <w:jc w:val="both"/>
+        <w:rPr>
+          <w:rFonts w:ascii="Times New Roman" w:hAnsi="Times New Roman"/>
+          <w:b w:val="0"/>
+          <w:sz w:val="24"/>
+        </w:rPr>
+      </w:pPr>
+      <w:r>
+        <w:rPr>
+          <w:rFonts w:ascii="Times New Roman" w:hAnsi="Times New Roman"/>
+          <w:b w:val="0"/>
+          <w:sz w:val="24"/>
+        </w:rPr>
+        <w:t xml:space="preserve">Na ovom projektu radi tim od pet studenata među kojima su raspoređene aktivnosti koje svatko mora napraviti u određenom vremenskom razdoblju kako je definiramo projektnim planom. Potrebno je dobro definirati te aktivnosti kako bi se mogao pratiti napredak projekta i njegov uspjeh u poštivanju vremenskih rokova. Projekt je podijeljen na tri faze: planiranje projekta, modeliranje i </w:t>
+      </w:r>
+      <w:r>
+        <w:rPr>
+          <w:rFonts w:ascii="Times New Roman" w:hAnsi="Times New Roman"/>
+          <w:b w:val="0"/>
+          <w:sz w:val="24"/>
+        </w:rPr>
+        <w:t>realizacija</w:t>
+      </w:r>
+      <w:r>
+        <w:rPr>
+          <w:rFonts w:ascii="Times New Roman" w:hAnsi="Times New Roman"/>
+          <w:b w:val="0"/>
+          <w:sz w:val="24"/>
+        </w:rPr>
+        <w:t>.  Planiranje projekta se odnosi na definiranje uloga u timu</w:t>
+      </w:r>
+      <w:r>
+        <w:rPr>
+          <w:rFonts w:ascii="Times New Roman" w:hAnsi="Times New Roman"/>
+          <w:b w:val="0"/>
+          <w:sz w:val="24"/>
+        </w:rPr>
+        <w:t xml:space="preserve">, izrada specifikacije, gantograma, proračuna i ponude za naručitelja. Faza Modeliranje se odnosi na UML modeliranje problema i izrade ERA modela. Realizacija se odnosi na izradu aplikacije i njeno testiranje. </w:t>
+      </w:r>
+    </w:p>
+    <w:p>
+      <w:pPr>
+        <w:pStyle w:val="Razina1"/>
+        <w:jc w:val="both"/>
+        <w:rPr>
+          <w:rFonts w:ascii="Times New Roman" w:hAnsi="Times New Roman"/>
+          <w:b w:val="0"/>
+          <w:sz w:val="24"/>
+        </w:rPr>
+      </w:pPr>
+    </w:p>
+    <w:tbl>
+      <w:tblPr>
+        <w:tblStyle w:val="TableGrid"/>
+        <w:tblW w:w="0" w:type="auto"/>
+        <w:tblLook w:val="04A0" w:firstRow="1" w:lastRow="0" w:firstColumn="1" w:lastColumn="0" w:noHBand="0" w:noVBand="1"/>
+      </w:tblPr>
+      <w:tblGrid>
+        <w:gridCol w:w="3185"/>
+        <w:gridCol w:w="3185"/>
+        <w:gridCol w:w="3185"/>
+      </w:tblGrid>
+      <w:tr>
+        <w:trPr>
+          <w:trHeight w:val="498"/>
+        </w:trPr>
+        <w:tc>
+          <w:tcPr>
+            <w:tcW w:w="3185" w:type="dxa"/>
+          </w:tcPr>
+          <w:p>
+            <w:pPr>
+              <w:pStyle w:val="Razina1"/>
+              <w:jc w:val="both"/>
+              <w:rPr>
+                <w:rFonts w:ascii="Times New Roman" w:hAnsi="Times New Roman"/>
+                <w:b w:val="0"/>
+                <w:sz w:val="24"/>
+              </w:rPr>
+            </w:pPr>
+            <w:r>
+              <w:rPr>
+                <w:rFonts w:ascii="Times New Roman" w:hAnsi="Times New Roman"/>
+                <w:b w:val="0"/>
+                <w:sz w:val="24"/>
+              </w:rPr>
+              <w:t>Ime i prezime člana</w:t>
+            </w:r>
+          </w:p>
+        </w:tc>
+        <w:tc>
+          <w:tcPr>
+            <w:tcW w:w="3185" w:type="dxa"/>
+          </w:tcPr>
+          <w:p>
+            <w:pPr>
+              <w:pStyle w:val="Razina1"/>
+              <w:jc w:val="both"/>
+              <w:rPr>
+                <w:rFonts w:ascii="Times New Roman" w:hAnsi="Times New Roman"/>
+                <w:b w:val="0"/>
+                <w:sz w:val="24"/>
+              </w:rPr>
+            </w:pPr>
+            <w:r>
+              <w:rPr>
+                <w:rFonts w:ascii="Times New Roman" w:hAnsi="Times New Roman"/>
+                <w:b w:val="0"/>
+                <w:sz w:val="24"/>
+              </w:rPr>
+              <w:t>Uloga člana</w:t>
+            </w:r>
+          </w:p>
+        </w:tc>
+        <w:tc>
+          <w:tcPr>
+            <w:tcW w:w="3185" w:type="dxa"/>
+          </w:tcPr>
+          <w:p>
+            <w:pPr>
+              <w:pStyle w:val="Razina1"/>
+              <w:jc w:val="both"/>
+              <w:rPr>
+                <w:rFonts w:ascii="Times New Roman" w:hAnsi="Times New Roman"/>
+                <w:b w:val="0"/>
+                <w:sz w:val="24"/>
+              </w:rPr>
+            </w:pPr>
+            <w:r>
+              <w:rPr>
+                <w:rFonts w:ascii="Times New Roman" w:hAnsi="Times New Roman"/>
+                <w:b w:val="0"/>
+                <w:sz w:val="24"/>
+              </w:rPr>
+              <w:t>Opis rada</w:t>
+            </w:r>
+          </w:p>
+        </w:tc>
+      </w:tr>
+      <w:tr>
+        <w:trPr>
+          <w:trHeight w:val="498"/>
+        </w:trPr>
+        <w:tc>
+          <w:tcPr>
+            <w:tcW w:w="3185" w:type="dxa"/>
+          </w:tcPr>
+          <w:p>
+            <w:pPr>
+              <w:pStyle w:val="Razina1"/>
+              <w:jc w:val="both"/>
+              <w:rPr>
+                <w:rFonts w:ascii="Times New Roman" w:hAnsi="Times New Roman"/>
+                <w:b w:val="0"/>
+                <w:sz w:val="24"/>
+              </w:rPr>
+            </w:pPr>
+            <w:r>
+              <w:rPr>
+                <w:rFonts w:ascii="Times New Roman" w:hAnsi="Times New Roman"/>
+                <w:b w:val="0"/>
+                <w:sz w:val="24"/>
+              </w:rPr>
+              <w:t>Marko Alerić</w:t>
+            </w:r>
+          </w:p>
+        </w:tc>
+        <w:tc>
+          <w:tcPr>
+            <w:tcW w:w="3185" w:type="dxa"/>
+          </w:tcPr>
+          <w:p>
+            <w:pPr>
+              <w:pStyle w:val="Razina1"/>
+              <w:jc w:val="both"/>
+              <w:rPr>
+                <w:rFonts w:ascii="Times New Roman" w:hAnsi="Times New Roman"/>
+                <w:b w:val="0"/>
+                <w:sz w:val="24"/>
+              </w:rPr>
+            </w:pPr>
+          </w:p>
+        </w:tc>
+        <w:tc>
+          <w:tcPr>
+            <w:tcW w:w="3185" w:type="dxa"/>
+          </w:tcPr>
+          <w:p>
+            <w:pPr>
+              <w:pStyle w:val="Razina1"/>
+              <w:jc w:val="both"/>
+              <w:rPr>
+                <w:rFonts w:ascii="Times New Roman" w:hAnsi="Times New Roman"/>
+                <w:b w:val="0"/>
+                <w:sz w:val="24"/>
+              </w:rPr>
+            </w:pPr>
+          </w:p>
+        </w:tc>
+      </w:tr>
+      <w:tr>
+        <w:trPr>
+          <w:trHeight w:val="498"/>
+        </w:trPr>
+        <w:tc>
+          <w:tcPr>
+            <w:tcW w:w="3185" w:type="dxa"/>
+          </w:tcPr>
+          <w:p>
+            <w:pPr>
+              <w:pStyle w:val="Razina1"/>
+              <w:jc w:val="both"/>
+              <w:rPr>
+                <w:rFonts w:ascii="Times New Roman" w:hAnsi="Times New Roman"/>
+                <w:b w:val="0"/>
+                <w:sz w:val="24"/>
+              </w:rPr>
+            </w:pPr>
+            <w:r>
+              <w:rPr>
+                <w:rFonts w:ascii="Times New Roman" w:hAnsi="Times New Roman"/>
+                <w:b w:val="0"/>
+                <w:sz w:val="24"/>
+              </w:rPr>
+              <w:t>Mislav Boras</w:t>
+            </w:r>
+          </w:p>
+        </w:tc>
+        <w:tc>
+          <w:tcPr>
+            <w:tcW w:w="3185" w:type="dxa"/>
+          </w:tcPr>
+          <w:p>
+            <w:pPr>
+              <w:pStyle w:val="Razina1"/>
+              <w:jc w:val="both"/>
+              <w:rPr>
+                <w:rFonts w:ascii="Times New Roman" w:hAnsi="Times New Roman"/>
+                <w:b w:val="0"/>
+                <w:sz w:val="24"/>
+              </w:rPr>
+            </w:pPr>
+          </w:p>
+        </w:tc>
+        <w:tc>
+          <w:tcPr>
+            <w:tcW w:w="3185" w:type="dxa"/>
+          </w:tcPr>
+          <w:p>
+            <w:pPr>
+              <w:pStyle w:val="Razina1"/>
+              <w:jc w:val="both"/>
+              <w:rPr>
+                <w:rFonts w:ascii="Times New Roman" w:hAnsi="Times New Roman"/>
+                <w:b w:val="0"/>
+                <w:sz w:val="24"/>
+              </w:rPr>
+            </w:pPr>
+          </w:p>
+        </w:tc>
+      </w:tr>
+      <w:tr>
+        <w:trPr>
+          <w:trHeight w:val="516"/>
+        </w:trPr>
+        <w:tc>
+          <w:tcPr>
+            <w:tcW w:w="3185" w:type="dxa"/>
+          </w:tcPr>
+          <w:p>
+            <w:pPr>
+              <w:pStyle w:val="Razina1"/>
+              <w:jc w:val="both"/>
+              <w:rPr>
+                <w:rFonts w:ascii="Times New Roman" w:hAnsi="Times New Roman"/>
+                <w:b w:val="0"/>
+                <w:sz w:val="24"/>
+              </w:rPr>
+            </w:pPr>
+            <w:r>
+              <w:rPr>
+                <w:rFonts w:ascii="Times New Roman" w:hAnsi="Times New Roman"/>
+                <w:b w:val="0"/>
+                <w:sz w:val="24"/>
+              </w:rPr>
+              <w:t>Andrea Pleše</w:t>
+            </w:r>
+          </w:p>
+        </w:tc>
+        <w:tc>
+          <w:tcPr>
+            <w:tcW w:w="3185" w:type="dxa"/>
+          </w:tcPr>
+          <w:p>
+            <w:pPr>
+              <w:pStyle w:val="Razina1"/>
+              <w:jc w:val="both"/>
+              <w:rPr>
+                <w:rFonts w:ascii="Times New Roman" w:hAnsi="Times New Roman"/>
+                <w:b w:val="0"/>
+                <w:sz w:val="24"/>
+              </w:rPr>
+            </w:pPr>
+          </w:p>
+        </w:tc>
+        <w:tc>
+          <w:tcPr>
+            <w:tcW w:w="3185" w:type="dxa"/>
+          </w:tcPr>
+          <w:p>
+            <w:pPr>
+              <w:pStyle w:val="Razina1"/>
+              <w:jc w:val="both"/>
+              <w:rPr>
+                <w:rFonts w:ascii="Times New Roman" w:hAnsi="Times New Roman"/>
+                <w:b w:val="0"/>
+                <w:sz w:val="24"/>
+              </w:rPr>
+            </w:pPr>
+          </w:p>
+        </w:tc>
+      </w:tr>
+      <w:tr>
+        <w:trPr>
+          <w:trHeight w:val="498"/>
+        </w:trPr>
+        <w:tc>
+          <w:tcPr>
+            <w:tcW w:w="3185" w:type="dxa"/>
+          </w:tcPr>
+          <w:p>
+            <w:pPr>
+              <w:pStyle w:val="Razina1"/>
+              <w:jc w:val="both"/>
+              <w:rPr>
+                <w:rFonts w:ascii="Times New Roman" w:hAnsi="Times New Roman"/>
+                <w:b w:val="0"/>
+                <w:sz w:val="24"/>
+              </w:rPr>
+            </w:pPr>
+            <w:r>
+              <w:rPr>
+                <w:rFonts w:ascii="Times New Roman" w:hAnsi="Times New Roman"/>
+                <w:b w:val="0"/>
+                <w:sz w:val="24"/>
+              </w:rPr>
+              <w:t>Lovro Predovan</w:t>
+            </w:r>
+          </w:p>
+        </w:tc>
+        <w:tc>
+          <w:tcPr>
+            <w:tcW w:w="3185" w:type="dxa"/>
+          </w:tcPr>
+          <w:p>
+            <w:pPr>
+              <w:pStyle w:val="Razina1"/>
+              <w:jc w:val="both"/>
+              <w:rPr>
+                <w:rFonts w:ascii="Times New Roman" w:hAnsi="Times New Roman"/>
+                <w:b w:val="0"/>
+                <w:sz w:val="24"/>
+              </w:rPr>
+            </w:pPr>
+          </w:p>
+        </w:tc>
+        <w:tc>
+          <w:tcPr>
+            <w:tcW w:w="3185" w:type="dxa"/>
+          </w:tcPr>
+          <w:p>
+            <w:pPr>
+              <w:pStyle w:val="Razina1"/>
+              <w:jc w:val="both"/>
+              <w:rPr>
+                <w:rFonts w:ascii="Times New Roman" w:hAnsi="Times New Roman"/>
+                <w:b w:val="0"/>
+                <w:sz w:val="24"/>
+              </w:rPr>
+            </w:pPr>
+          </w:p>
+        </w:tc>
+      </w:tr>
+      <w:tr>
+        <w:trPr>
+          <w:trHeight w:val="516"/>
+        </w:trPr>
+        <w:tc>
+          <w:tcPr>
+            <w:tcW w:w="3185" w:type="dxa"/>
+          </w:tcPr>
+          <w:p>
+            <w:pPr>
+              <w:pStyle w:val="Razina1"/>
+              <w:jc w:val="both"/>
+              <w:rPr>
+                <w:rFonts w:ascii="Times New Roman" w:hAnsi="Times New Roman"/>
+                <w:b w:val="0"/>
+                <w:sz w:val="24"/>
+              </w:rPr>
+            </w:pPr>
+            <w:r>
+              <w:rPr>
+                <w:rFonts w:ascii="Times New Roman" w:hAnsi="Times New Roman"/>
+                <w:b w:val="0"/>
+                <w:sz w:val="24"/>
+              </w:rPr>
+              <w:t>Josip Primorac</w:t>
+            </w:r>
+          </w:p>
+        </w:tc>
+        <w:tc>
+          <w:tcPr>
+            <w:tcW w:w="3185" w:type="dxa"/>
+          </w:tcPr>
+          <w:p>
+            <w:pPr>
+              <w:pStyle w:val="Razina1"/>
+              <w:jc w:val="both"/>
+              <w:rPr>
+                <w:rFonts w:ascii="Times New Roman" w:hAnsi="Times New Roman"/>
+                <w:b w:val="0"/>
+                <w:sz w:val="24"/>
+              </w:rPr>
+            </w:pPr>
+          </w:p>
+        </w:tc>
+        <w:tc>
+          <w:tcPr>
+            <w:tcW w:w="3185" w:type="dxa"/>
+          </w:tcPr>
+          <w:p>
+            <w:pPr>
+              <w:pStyle w:val="Razina1"/>
+              <w:jc w:val="both"/>
+              <w:rPr>
+                <w:rFonts w:ascii="Times New Roman" w:hAnsi="Times New Roman"/>
+                <w:b w:val="0"/>
+                <w:sz w:val="24"/>
+              </w:rPr>
+            </w:pPr>
+          </w:p>
+        </w:tc>
+      </w:tr>
+    </w:tbl>
+    <w:p>
+      <w:pPr>
+        <w:pStyle w:val="Razina1"/>
+        <w:jc w:val="both"/>
+        <w:rPr>
+          <w:rFonts w:ascii="Times New Roman" w:hAnsi="Times New Roman"/>
+          <w:b w:val="0"/>
+          <w:sz w:val="24"/>
+        </w:rPr>
+      </w:pPr>
+    </w:p>
+    <w:p>
+      <w:pPr>
+        <w:pStyle w:val="Razina1"/>
+        <w:jc w:val="both"/>
+        <w:rPr>
+          <w:rFonts w:ascii="Times New Roman" w:hAnsi="Times New Roman"/>
+          <w:b w:val="0"/>
+          <w:sz w:val="24"/>
+        </w:rPr>
+      </w:pPr>
+    </w:p>
+    <w:p>
+      <w:pPr>
+        <w:pStyle w:val="Razina1"/>
+        <w:jc w:val="both"/>
+        <w:rPr>
+          <w:rFonts w:ascii="Times New Roman" w:hAnsi="Times New Roman"/>
+          <w:b w:val="0"/>
+          <w:sz w:val="24"/>
+        </w:rPr>
+      </w:pPr>
+    </w:p>
+    <w:p>
+      <w:pPr>
+        <w:pStyle w:val="Razina1"/>
+        <w:jc w:val="both"/>
+        <w:rPr>
+          <w:rFonts w:ascii="Times New Roman" w:hAnsi="Times New Roman"/>
+          <w:b w:val="0"/>
+          <w:sz w:val="24"/>
+        </w:rPr>
+      </w:pPr>
+    </w:p>
+    <w:p>
+      <w:pPr>
+        <w:pStyle w:val="Razina1"/>
+        <w:jc w:val="both"/>
+        <w:rPr>
+          <w:rFonts w:ascii="Times New Roman" w:hAnsi="Times New Roman"/>
+          <w:b w:val="0"/>
+          <w:sz w:val="24"/>
+        </w:rPr>
+      </w:pPr>
+    </w:p>
+    <w:p>
+      <w:pPr>
+        <w:pStyle w:val="Razina1"/>
+      </w:pPr>
+    </w:p>
+    <w:p>
+      <w:pPr>
+        <w:pStyle w:val="Razina1"/>
+      </w:pPr>
+    </w:p>
+    <w:p>
+      <w:pPr>
+        <w:pStyle w:val="Razina1"/>
+      </w:pPr>
+    </w:p>
+    <w:p>
+      <w:pPr>
+        <w:pStyle w:val="Razina1"/>
+        <w:jc w:val="both"/>
+        <w:rPr>
+          <w:rFonts w:ascii="Times New Roman" w:hAnsi="Times New Roman"/>
+          <w:b w:val="0"/>
+          <w:sz w:val="24"/>
+        </w:rPr>
+      </w:pPr>
+    </w:p>
+    <w:p>
+      <w:pPr>
+        <w:pStyle w:val="Razina1"/>
+        <w:jc w:val="both"/>
+        <w:rPr>
+          <w:rFonts w:ascii="Times New Roman" w:hAnsi="Times New Roman"/>
+          <w:b w:val="0"/>
+          <w:sz w:val="24"/>
+        </w:rPr>
+      </w:pPr>
+    </w:p>
+    <w:p>
+      <w:pPr>
+        <w:pStyle w:val="Razina1"/>
+        <w:jc w:val="both"/>
+        <w:rPr>
+          <w:rFonts w:ascii="Times New Roman" w:hAnsi="Times New Roman"/>
+          <w:b w:val="0"/>
+          <w:sz w:val="24"/>
+        </w:rPr>
+      </w:pPr>
+    </w:p>
+    <w:p>
+      <w:pPr>
+        <w:pStyle w:val="Razina1"/>
+        <w:jc w:val="both"/>
+        <w:rPr>
+          <w:rFonts w:ascii="Times New Roman" w:hAnsi="Times New Roman"/>
+          <w:b w:val="0"/>
+          <w:sz w:val="24"/>
+        </w:rPr>
+      </w:pPr>
+    </w:p>
+    <w:p>
+      <w:pPr>
+        <w:pStyle w:val="Razina1"/>
+        <w:jc w:val="both"/>
+        <w:rPr>
+          <w:rFonts w:ascii="Times New Roman" w:hAnsi="Times New Roman"/>
+          <w:b w:val="0"/>
+          <w:sz w:val="24"/>
+        </w:rPr>
+      </w:pPr>
+    </w:p>
+    <w:p>
+      <w:pPr>
+        <w:pStyle w:val="Razina1"/>
+        <w:jc w:val="both"/>
+        <w:rPr>
+          <w:rFonts w:ascii="Times New Roman" w:hAnsi="Times New Roman"/>
+          <w:b w:val="0"/>
+          <w:sz w:val="24"/>
+        </w:rPr>
+      </w:pPr>
+    </w:p>
+    <w:p>
+      <w:pPr>
+        <w:pStyle w:val="Razina1"/>
+        <w:jc w:val="both"/>
+        <w:rPr>
+          <w:rFonts w:ascii="Times New Roman" w:hAnsi="Times New Roman"/>
+          <w:b w:val="0"/>
+          <w:sz w:val="24"/>
+        </w:rPr>
+      </w:pPr>
+    </w:p>
+    <w:p>
+      <w:pPr>
+        <w:pStyle w:val="Razina1"/>
+        <w:jc w:val="both"/>
+        <w:rPr>
+          <w:rFonts w:ascii="Times New Roman" w:hAnsi="Times New Roman"/>
+          <w:b w:val="0"/>
+          <w:sz w:val="24"/>
+        </w:rPr>
+      </w:pPr>
+    </w:p>
+    <w:p>
+      <w:pPr>
+        <w:pStyle w:val="Razina1"/>
+        <w:jc w:val="both"/>
+        <w:rPr>
+          <w:rFonts w:ascii="Times New Roman" w:hAnsi="Times New Roman"/>
+          <w:b w:val="0"/>
+          <w:sz w:val="24"/>
+        </w:rPr>
+      </w:pPr>
+    </w:p>
+    <w:p>
+      <w:pPr>
+        <w:pStyle w:val="Razina1"/>
+        <w:jc w:val="both"/>
+        <w:rPr>
+          <w:rFonts w:ascii="Times New Roman" w:hAnsi="Times New Roman"/>
+          <w:b w:val="0"/>
+          <w:sz w:val="24"/>
+        </w:rPr>
+      </w:pPr>
+    </w:p>
+    <w:p>
+      <w:pPr>
+        <w:pStyle w:val="Razina1"/>
+      </w:pPr>
+    </w:p>
+    <w:p>
+      <w:pPr>
+        <w:pStyle w:val="Razina1"/>
+      </w:pPr>
+    </w:p>
+    <w:p>
+      <w:pPr>
+        <w:pStyle w:val="Razina1"/>
+      </w:pPr>
+    </w:p>
+    <w:p>
+      <w:pPr>
+        <w:pStyle w:val="Razina1"/>
+      </w:pPr>
+    </w:p>
+    <w:p>
+      <w:pPr>
+        <w:pStyle w:val="Razina1"/>
+      </w:pPr>
+    </w:p>
+    <w:p>
+      <w:pPr>
+        <w:pStyle w:val="Razina1"/>
+      </w:pPr>
+      <w:bookmarkStart w:id="3" w:name="_Toc386290289"/>
+      <w:r>
+        <w:t xml:space="preserve">3. </w:t>
+      </w:r>
+      <w:r>
+        <w:t>Terminski plan projekta</w:t>
+      </w:r>
+      <w:bookmarkEnd w:id="3"/>
+    </w:p>
+    <w:p>
+      <w:pPr>
+        <w:pStyle w:val="Razina1"/>
+      </w:pPr>
+      <w:bookmarkStart w:id="4" w:name="_Toc386290290"/>
+      <w:r>
+        <w:t xml:space="preserve">4. </w:t>
+      </w:r>
+      <w:r>
+        <w:t xml:space="preserve">Proračun </w:t>
+      </w:r>
+      <w:r>
+        <w:t>i budžet projekta</w:t>
+      </w:r>
+      <w:bookmarkEnd w:id="4"/>
+    </w:p>
+    <w:p>
+      <w:pPr>
+        <w:pStyle w:val="Razina1"/>
+      </w:pPr>
+      <w:bookmarkStart w:id="5" w:name="_Toc386290291"/>
+    </w:p>
+    <w:p>
+      <w:pPr>
+        <w:pStyle w:val="Razina1"/>
+      </w:pPr>
+    </w:p>
+    <w:p>
+      <w:pPr>
+        <w:pStyle w:val="Razina1"/>
+      </w:pPr>
+    </w:p>
+    <w:p>
+      <w:pPr>
+        <w:pStyle w:val="Razina1"/>
+      </w:pPr>
+    </w:p>
+    <w:p>
+      <w:pPr>
+        <w:pStyle w:val="Razina1"/>
+      </w:pPr>
+    </w:p>
+    <w:p>
+      <w:pPr>
+        <w:pStyle w:val="Razina1"/>
+      </w:pPr>
+    </w:p>
+    <w:p>
+      <w:pPr>
+        <w:pStyle w:val="Razina1"/>
+      </w:pPr>
+    </w:p>
+    <w:p>
+      <w:pPr>
+        <w:pStyle w:val="Razina1"/>
+      </w:pPr>
+    </w:p>
+    <w:p>
+      <w:pPr>
+        <w:pStyle w:val="Razina1"/>
+      </w:pPr>
+    </w:p>
+    <w:p>
+      <w:pPr>
+        <w:pStyle w:val="Razina1"/>
+      </w:pPr>
+    </w:p>
+    <w:p>
+      <w:pPr>
+        <w:pStyle w:val="Razina1"/>
+      </w:pPr>
+    </w:p>
+    <w:p>
+      <w:pPr>
+        <w:pStyle w:val="Razina1"/>
+      </w:pPr>
+    </w:p>
+    <w:p>
+      <w:pPr>
+        <w:pStyle w:val="Razina1"/>
+      </w:pPr>
+    </w:p>
+    <w:p>
+      <w:pPr>
+        <w:pStyle w:val="Razina1"/>
+      </w:pPr>
+    </w:p>
+    <w:p>
+      <w:pPr>
+        <w:pStyle w:val="Razina1"/>
+      </w:pPr>
+    </w:p>
+    <w:p>
+      <w:pPr>
+        <w:pStyle w:val="Razina1"/>
+      </w:pPr>
+    </w:p>
+    <w:p>
+      <w:pPr>
+        <w:pStyle w:val="Razina1"/>
+      </w:pPr>
+      <w:r>
+        <w:lastRenderedPageBreak/>
+        <w:t>5</w:t>
+      </w:r>
+      <w:r>
+        <w:t xml:space="preserve">. </w:t>
+      </w:r>
+      <w:r>
+        <w:t>Ponuda naručitelju</w:t>
+      </w:r>
+      <w:bookmarkEnd w:id="5"/>
+    </w:p>
+    <w:p>
+      <w:pPr>
+        <w:pStyle w:val="Razina1"/>
+      </w:pPr>
+    </w:p>
+    <w:p>
+      <w:pPr>
+        <w:spacing w:line="360" w:lineRule="auto"/>
+        <w:jc w:val="both"/>
+      </w:pPr>
+      <w:r>
+        <w:t xml:space="preserve">Nakon što je napravljen plan projekta potrebno je napraviti ponudu za buduće korisnike. U ponudi je potrebno navesti okvirnu cijenu i troškove cijelog projekta. Ukoliko, netko od budućih korisnika prihvati našu ponudu, potrebno je prezentirati plan </w:t>
+      </w:r>
+      <w:r>
+        <w:t>programskog rješenja i nastaviti dalje sa radom na modeliranju i realizaciji planirane aplikacije.</w:t>
+      </w:r>
+    </w:p>
+    <w:p>
+      <w:pPr>
+        <w:spacing w:line="360" w:lineRule="auto"/>
+        <w:jc w:val="both"/>
+      </w:pPr>
+    </w:p>
+    <w:p>
+      <w:pPr>
+        <w:spacing w:line="360" w:lineRule="auto"/>
+        <w:jc w:val="both"/>
+      </w:pPr>
+    </w:p>
+    <w:p>
+      <w:pPr>
+        <w:spacing w:line="360" w:lineRule="auto"/>
+        <w:jc w:val="both"/>
+      </w:pPr>
+    </w:p>
+    <w:p>
+      <w:pPr>
+        <w:spacing w:line="360" w:lineRule="auto"/>
+        <w:jc w:val="both"/>
+      </w:pPr>
+    </w:p>
+    <w:p>
+      <w:pPr>
+        <w:spacing w:line="360" w:lineRule="auto"/>
+        <w:jc w:val="both"/>
+      </w:pPr>
+    </w:p>
+    <w:p>
+      <w:pPr>
+        <w:spacing w:line="360" w:lineRule="auto"/>
+        <w:jc w:val="both"/>
+      </w:pPr>
+    </w:p>
+    <w:p>
+      <w:pPr>
+        <w:spacing w:line="360" w:lineRule="auto"/>
+        <w:jc w:val="both"/>
+      </w:pPr>
+    </w:p>
+    <w:p>
+      <w:pPr>
+        <w:spacing w:line="360" w:lineRule="auto"/>
+        <w:jc w:val="both"/>
+      </w:pPr>
+    </w:p>
+    <w:p>
+      <w:pPr>
+        <w:spacing w:line="360" w:lineRule="auto"/>
+        <w:jc w:val="both"/>
+      </w:pPr>
+    </w:p>
+    <w:p>
+      <w:pPr>
+        <w:spacing w:line="360" w:lineRule="auto"/>
+        <w:jc w:val="both"/>
+      </w:pPr>
+    </w:p>
+    <w:p>
+      <w:pPr>
+        <w:spacing w:line="360" w:lineRule="auto"/>
+        <w:jc w:val="both"/>
+      </w:pPr>
+    </w:p>
+    <w:p>
+      <w:pPr>
+        <w:spacing w:line="360" w:lineRule="auto"/>
+        <w:jc w:val="both"/>
+      </w:pPr>
+    </w:p>
+    <w:p>
+      <w:pPr>
+        <w:spacing w:line="360" w:lineRule="auto"/>
+        <w:jc w:val="both"/>
+      </w:pPr>
+    </w:p>
+    <w:p>
+      <w:pPr>
+        <w:spacing w:line="360" w:lineRule="auto"/>
+        <w:jc w:val="both"/>
+      </w:pPr>
+    </w:p>
+    <w:p>
+      <w:pPr>
+        <w:spacing w:line="360" w:lineRule="auto"/>
+        <w:jc w:val="both"/>
+      </w:pPr>
+    </w:p>
+    <w:p>
+      <w:pPr>
+        <w:spacing w:line="360" w:lineRule="auto"/>
+        <w:jc w:val="both"/>
+      </w:pPr>
+    </w:p>
+    <w:p>
+      <w:pPr>
+        <w:spacing w:line="360" w:lineRule="auto"/>
+        <w:jc w:val="both"/>
+      </w:pPr>
+    </w:p>
+    <w:p>
+      <w:pPr>
+        <w:spacing w:line="360" w:lineRule="auto"/>
+        <w:jc w:val="both"/>
+      </w:pPr>
+    </w:p>
+    <w:p>
+      <w:pPr>
+        <w:spacing w:line="360" w:lineRule="auto"/>
+        <w:jc w:val="both"/>
+      </w:pPr>
+    </w:p>
+    <w:p>
+      <w:pPr>
+        <w:spacing w:line="360" w:lineRule="auto"/>
+        <w:jc w:val="both"/>
+      </w:pPr>
+    </w:p>
+    <w:p>
+      <w:pPr>
+        <w:spacing w:line="360" w:lineRule="auto"/>
+        <w:jc w:val="both"/>
+      </w:pPr>
+    </w:p>
+    <w:p>
+      <w:pPr>
+        <w:spacing w:line="360" w:lineRule="auto"/>
+        <w:jc w:val="both"/>
+      </w:pPr>
+    </w:p>
+    <w:p>
+      <w:pPr>
+        <w:spacing w:line="360" w:lineRule="auto"/>
+        <w:jc w:val="both"/>
+      </w:pPr>
+    </w:p>
+    <w:p>
+      <w:pPr>
+        <w:spacing w:line="360" w:lineRule="auto"/>
+        <w:jc w:val="both"/>
+      </w:pPr>
+    </w:p>
+    <w:p>
+      <w:pPr>
+        <w:spacing w:line="360" w:lineRule="auto"/>
+        <w:jc w:val="both"/>
+      </w:pPr>
+    </w:p>
+    <w:p>
+      <w:pPr>
+        <w:spacing w:line="360" w:lineRule="auto"/>
+        <w:jc w:val="both"/>
+      </w:pPr>
+    </w:p>
+    <w:p>
+      <w:pPr>
+        <w:spacing w:line="360" w:lineRule="auto"/>
+        <w:jc w:val="both"/>
+      </w:pPr>
+    </w:p>
+    <w:p>
+      <w:pPr>
+        <w:jc w:val="both"/>
+        <w:rPr>
+          <w:rFonts w:ascii="Algerian" w:hAnsi="Algerian" w:cs="Arial"/>
+          <w:sz w:val="32"/>
+          <w:szCs w:val="32"/>
+        </w:rPr>
+      </w:pPr>
+      <w:r>
+        <w:rPr>
+          <w:rFonts w:ascii="Algerian" w:hAnsi="Algerian"/>
+          <w:noProof/>
+          <w:sz w:val="32"/>
+          <w:szCs w:val="32"/>
+        </w:rPr>
+        <w:lastRenderedPageBreak/>
+        <w:drawing>
+          <wp:anchor distT="0" distB="0" distL="114300" distR="114300" simplePos="0" relativeHeight="251660800" behindDoc="1" locked="0" layoutInCell="1" allowOverlap="1" wp14:anchorId="44C7C657" wp14:editId="3F10DBC9">
+            <wp:simplePos x="0" y="0"/>
+            <wp:positionH relativeFrom="column">
+              <wp:posOffset>2757170</wp:posOffset>
+            </wp:positionH>
+            <wp:positionV relativeFrom="paragraph">
+              <wp:posOffset>15875</wp:posOffset>
+            </wp:positionV>
+            <wp:extent cx="3600450" cy="739028"/>
+            <wp:effectExtent l="0" t="0" r="0" b="0"/>
+            <wp:wrapNone/>
+            <wp:docPr id="3" name="Picture 3"/>
+            <wp:cNvGraphicFramePr>
+              <a:graphicFrameLocks xmlns:a="http://schemas.openxmlformats.org/drawingml/2006/main" noChangeAspect="1"/>
+            </wp:cNvGraphicFramePr>
+            <a:graphic xmlns:a="http://schemas.openxmlformats.org/drawingml/2006/main">
+              <a:graphicData uri="http://schemas.openxmlformats.org/drawingml/2006/picture">
+                <pic:pic xmlns:pic="http://schemas.openxmlformats.org/drawingml/2006/picture">
+                  <pic:nvPicPr>
+                    <pic:cNvPr id="3" name="10150661_10202981104195919_869917322_n.jpg"/>
+                    <pic:cNvPicPr/>
+                  </pic:nvPicPr>
+                  <pic:blipFill>
+                    <a:blip r:embed="rId9" cstate="print">
+                      <a:extLst>
+                        <a:ext uri="{28A0092B-C50C-407E-A947-70E740481C1C}">
+                          <a14:useLocalDpi xmlns:a14="http://schemas.microsoft.com/office/drawing/2010/main" val="0"/>
+                        </a:ext>
+                      </a:extLst>
+                    </a:blip>
+                    <a:stretch>
+                      <a:fillRect/>
+                    </a:stretch>
+                  </pic:blipFill>
+                  <pic:spPr>
+                    <a:xfrm>
+                      <a:off x="0" y="0"/>
+                      <a:ext cx="3600450" cy="739028"/>
+                    </a:xfrm>
+                    <a:prstGeom prst="rect">
+                      <a:avLst/>
+                    </a:prstGeom>
+                  </pic:spPr>
+                </pic:pic>
+              </a:graphicData>
+            </a:graphic>
+            <wp14:sizeRelH relativeFrom="page">
+              <wp14:pctWidth>0</wp14:pctWidth>
+            </wp14:sizeRelH>
+            <wp14:sizeRelV relativeFrom="page">
+              <wp14:pctHeight>0</wp14:pctHeight>
+            </wp14:sizeRelV>
+          </wp:anchor>
+        </w:drawing>
+      </w:r>
+      <w:r>
+        <w:rPr>
+          <w:rFonts w:ascii="Algerian" w:hAnsi="Algerian" w:cs="Arial"/>
+          <w:sz w:val="32"/>
+          <w:szCs w:val="32"/>
+        </w:rPr>
+        <w:t>team.NOT</w:t>
+      </w:r>
+    </w:p>
+    <w:p>
+      <w:pPr>
+        <w:pStyle w:val="NoSpacing"/>
+        <w:rPr>
+          <w:rFonts w:ascii="Algerian" w:hAnsi="Algerian"/>
+          <w:sz w:val="32"/>
+          <w:szCs w:val="32"/>
+        </w:rPr>
+      </w:pPr>
+      <w:r>
+        <w:rPr>
+          <w:rFonts w:ascii="Algerian" w:hAnsi="Algerian"/>
+          <w:sz w:val="32"/>
+          <w:szCs w:val="32"/>
+        </w:rPr>
+        <w:t>Pavlinska 2,</w:t>
+      </w:r>
+    </w:p>
+    <w:p>
+      <w:pPr>
+        <w:pStyle w:val="NoSpacing"/>
+        <w:rPr>
+          <w:rFonts w:ascii="Algerian" w:hAnsi="Algerian"/>
+          <w:sz w:val="32"/>
+          <w:szCs w:val="32"/>
+        </w:rPr>
+      </w:pPr>
+      <w:r>
+        <w:rPr>
+          <w:rFonts w:ascii="Algerian" w:hAnsi="Algerian"/>
+          <w:sz w:val="32"/>
+          <w:szCs w:val="32"/>
+        </w:rPr>
+        <w:t>42 000 Vara</w:t>
+      </w:r>
+      <w:r>
+        <w:rPr>
+          <w:rFonts w:ascii="Cambria" w:hAnsi="Cambria" w:cs="Cambria"/>
+          <w:sz w:val="32"/>
+          <w:szCs w:val="32"/>
+        </w:rPr>
+        <w:t>ž</w:t>
+      </w:r>
+      <w:r>
+        <w:rPr>
+          <w:rFonts w:ascii="Algerian" w:hAnsi="Algerian"/>
+          <w:sz w:val="32"/>
+          <w:szCs w:val="32"/>
+        </w:rPr>
+        <w:t xml:space="preserve">din </w:t>
+      </w:r>
+    </w:p>
+    <w:p>
+      <w:pPr>
+        <w:spacing w:line="360" w:lineRule="auto"/>
+        <w:jc w:val="both"/>
+      </w:pPr>
+    </w:p>
+    <w:p>
+      <w:pPr>
+        <w:spacing w:line="360" w:lineRule="auto"/>
+        <w:jc w:val="both"/>
+      </w:pPr>
+    </w:p>
+    <w:p>
+      <w:pPr>
+        <w:spacing w:line="360" w:lineRule="auto"/>
+        <w:jc w:val="both"/>
+      </w:pPr>
+    </w:p>
+    <w:p>
+      <w:pPr>
+        <w:spacing w:line="360" w:lineRule="auto"/>
+        <w:jc w:val="center"/>
+      </w:pPr>
+    </w:p>
+    <w:p>
+      <w:pPr>
+        <w:spacing w:line="360" w:lineRule="auto"/>
+        <w:jc w:val="center"/>
+      </w:pPr>
+    </w:p>
+    <w:p>
+      <w:pPr>
+        <w:spacing w:line="360" w:lineRule="auto"/>
+        <w:jc w:val="center"/>
+      </w:pPr>
+    </w:p>
+    <w:p>
+      <w:pPr>
+        <w:spacing w:line="276" w:lineRule="auto"/>
+        <w:jc w:val="center"/>
+        <w:rPr>
+          <w:rFonts w:ascii="Segoe UI" w:hAnsi="Segoe UI" w:cs="Segoe UI"/>
+          <w:sz w:val="52"/>
+          <w:szCs w:val="52"/>
+        </w:rPr>
+      </w:pPr>
+      <w:r>
+        <w:rPr>
+          <w:rFonts w:ascii="Segoe UI" w:hAnsi="Segoe UI" w:cs="Segoe UI"/>
+          <w:sz w:val="52"/>
+          <w:szCs w:val="52"/>
+        </w:rPr>
+        <w:t>PONUDA</w:t>
+      </w:r>
+    </w:p>
+    <w:p>
+      <w:pPr>
+        <w:spacing w:line="276" w:lineRule="auto"/>
+        <w:jc w:val="center"/>
+        <w:rPr>
+          <w:sz w:val="44"/>
+          <w:szCs w:val="44"/>
+        </w:rPr>
+      </w:pPr>
+      <w:r>
+        <w:rPr>
+          <w:sz w:val="44"/>
+          <w:szCs w:val="44"/>
         </w:rPr>
         <w:t>driveIT</w:t>
       </w:r>
-      <w:proofErr w:type="spellEnd"/>
-      <w:r>
-        <w:rPr>
-          <w:rFonts w:ascii="Times New Roman" w:hAnsi="Times New Roman"/>
-          <w:b w:val="0"/>
-          <w:sz w:val="24"/>
-        </w:rPr>
-        <w:t>“ napravljena je kako bi pomogla autosalonima rabljenih vozila oko evidencije stanja vozila u njihovom</w:t>
-      </w:r>
-      <w:r>
-        <w:rPr>
-          <w:rFonts w:ascii="Times New Roman" w:hAnsi="Times New Roman"/>
-          <w:b w:val="0"/>
-          <w:sz w:val="24"/>
-        </w:rPr>
-        <w:t xml:space="preserve"> </w:t>
-      </w:r>
-      <w:r>
-        <w:rPr>
-          <w:rFonts w:ascii="Times New Roman" w:hAnsi="Times New Roman"/>
-          <w:b w:val="0"/>
-          <w:sz w:val="24"/>
-        </w:rPr>
-        <w:t xml:space="preserve"> „dvorištu“. Vozila je potrebno pratiti od početka kupnje od dobavljača pa sve do prodaje i naplate. </w:t>
-      </w:r>
-      <w:r>
-        <w:rPr>
-          <w:rFonts w:ascii="Times New Roman" w:hAnsi="Times New Roman"/>
-          <w:b w:val="0"/>
-          <w:sz w:val="24"/>
-        </w:rPr>
-        <w:t>Vozila mogu biti u različitim stanjima i sa različitom dodatnom opremom</w:t>
-      </w:r>
-      <w:r>
-        <w:rPr>
-          <w:rFonts w:ascii="Times New Roman" w:hAnsi="Times New Roman"/>
-          <w:b w:val="0"/>
-          <w:sz w:val="24"/>
-        </w:rPr>
-        <w:t xml:space="preserve"> stoga je u ovoj aplikaciji moguće za svako vozilo vidjeti njegove specifikacije. Također, vozila mogu biti i neispravna stoga je potrebno pratiti njihove troškove </w:t>
-      </w:r>
-      <w:r>
-        <w:rPr>
-          <w:rFonts w:ascii="Times New Roman" w:hAnsi="Times New Roman"/>
-          <w:b w:val="0"/>
-          <w:sz w:val="24"/>
-        </w:rPr>
-        <w:t xml:space="preserve">popravka i izračunati </w:t>
-      </w:r>
-      <w:r>
-        <w:rPr>
-          <w:rFonts w:ascii="Times New Roman" w:eastAsiaTheme="minorHAnsi" w:hAnsi="Times New Roman"/>
-          <w:b w:val="0"/>
-          <w:sz w:val="24"/>
-        </w:rPr>
-        <w:t xml:space="preserve">minimalnu prodajnu cijenu koja premašuje iznos nabavne cijene i dodatnih </w:t>
-      </w:r>
-      <w:r>
-        <w:rPr>
-          <w:rFonts w:ascii="Times New Roman" w:eastAsiaTheme="minorHAnsi" w:hAnsi="Times New Roman"/>
-          <w:b w:val="0"/>
-          <w:sz w:val="24"/>
-        </w:rPr>
-        <w:t>troškova.</w:t>
-      </w:r>
-      <w:r>
-        <w:rPr>
-          <w:rFonts w:ascii="Times New Roman" w:eastAsiaTheme="minorHAnsi" w:hAnsi="Times New Roman"/>
-          <w:b w:val="0"/>
-          <w:sz w:val="24"/>
-        </w:rPr>
-        <w:t xml:space="preserve"> Osim vozila, vodila bi se i evidencija o dobavljačima i kupcima te bi se onda ugovori o kupnji i podaju vozila mogli generirati na osnovu podataka o vozilu u kupcu/dobavljaču za koje se generiraju. Na sučelju aplikacije nalazio bi se prikaz tlocrta određenog autosalona rabljenih vozila </w:t>
-      </w:r>
-      <w:r>
-        <w:rPr>
-          <w:rFonts w:ascii="Times New Roman" w:eastAsiaTheme="minorHAnsi" w:hAnsi="Times New Roman"/>
-          <w:b w:val="0"/>
-          <w:sz w:val="24"/>
-        </w:rPr>
-        <w:t xml:space="preserve">za lakši pregled raspoloživih vozila. </w:t>
-      </w:r>
-    </w:p>
-    <w:p>
-      <w:pPr>
-        <w:pStyle w:val="Razina1"/>
-        <w:jc w:val="both"/>
-        <w:rPr>
-          <w:rFonts w:ascii="Times New Roman" w:hAnsi="Times New Roman"/>
-          <w:b w:val="0"/>
-          <w:sz w:val="24"/>
-        </w:rPr>
-      </w:pPr>
-    </w:p>
-    <w:p>
-      <w:pPr>
-        <w:pStyle w:val="Razina1"/>
-        <w:jc w:val="both"/>
-        <w:rPr>
-          <w:rFonts w:ascii="Times New Roman" w:hAnsi="Times New Roman"/>
-          <w:b w:val="0"/>
-          <w:sz w:val="24"/>
-        </w:rPr>
-      </w:pPr>
-    </w:p>
-    <w:p>
-      <w:pPr>
-        <w:pStyle w:val="Razina1"/>
-        <w:jc w:val="both"/>
-        <w:rPr>
-          <w:rFonts w:ascii="Times New Roman" w:hAnsi="Times New Roman"/>
-          <w:b w:val="0"/>
-          <w:sz w:val="24"/>
-        </w:rPr>
-      </w:pPr>
-    </w:p>
-    <w:p>
-      <w:pPr>
-        <w:pStyle w:val="Razina1"/>
-        <w:jc w:val="both"/>
-        <w:rPr>
-          <w:rFonts w:ascii="Times New Roman" w:hAnsi="Times New Roman"/>
-          <w:b w:val="0"/>
-          <w:sz w:val="24"/>
-        </w:rPr>
-      </w:pPr>
-    </w:p>
-    <w:p>
-      <w:pPr>
-        <w:pStyle w:val="Razina1"/>
-        <w:jc w:val="both"/>
-        <w:rPr>
-          <w:rFonts w:ascii="Times New Roman" w:hAnsi="Times New Roman"/>
-          <w:b w:val="0"/>
-          <w:sz w:val="24"/>
-        </w:rPr>
-      </w:pPr>
-    </w:p>
-    <w:p>
-      <w:pPr>
-        <w:pStyle w:val="Razina1"/>
-        <w:jc w:val="both"/>
-        <w:rPr>
-          <w:rFonts w:ascii="Times New Roman" w:hAnsi="Times New Roman"/>
-          <w:b w:val="0"/>
-          <w:sz w:val="24"/>
-        </w:rPr>
-      </w:pPr>
-    </w:p>
-    <w:p>
-      <w:pPr>
-        <w:pStyle w:val="Razina1"/>
-        <w:jc w:val="both"/>
-        <w:rPr>
-          <w:rFonts w:ascii="Times New Roman" w:hAnsi="Times New Roman"/>
-          <w:b w:val="0"/>
-          <w:sz w:val="24"/>
-        </w:rPr>
-      </w:pPr>
-    </w:p>
-    <w:p>
-      <w:pPr>
-        <w:pStyle w:val="Razina1"/>
-        <w:jc w:val="both"/>
-        <w:rPr>
-          <w:rFonts w:ascii="Times New Roman" w:hAnsi="Times New Roman"/>
-          <w:b w:val="0"/>
-          <w:sz w:val="24"/>
-        </w:rPr>
-      </w:pPr>
-    </w:p>
-    <w:p>
-      <w:pPr>
-        <w:pStyle w:val="Razina1"/>
-        <w:jc w:val="both"/>
-        <w:rPr>
-          <w:rFonts w:ascii="Times New Roman" w:hAnsi="Times New Roman"/>
-          <w:b w:val="0"/>
-          <w:sz w:val="24"/>
-        </w:rPr>
-      </w:pPr>
-    </w:p>
-    <w:p>
-      <w:pPr>
-        <w:pStyle w:val="Razina1"/>
-        <w:jc w:val="both"/>
-        <w:rPr>
-          <w:rFonts w:ascii="Times New Roman" w:hAnsi="Times New Roman"/>
-          <w:b w:val="0"/>
-          <w:sz w:val="24"/>
-        </w:rPr>
-      </w:pPr>
-    </w:p>
-    <w:p>
-      <w:pPr>
-        <w:pStyle w:val="Razina1"/>
-        <w:jc w:val="both"/>
-        <w:rPr>
-          <w:rFonts w:ascii="Times New Roman" w:hAnsi="Times New Roman"/>
-          <w:b w:val="0"/>
-          <w:sz w:val="24"/>
-        </w:rPr>
-      </w:pPr>
-    </w:p>
-    <w:p>
-      <w:pPr>
-        <w:pStyle w:val="Razina1"/>
-        <w:jc w:val="both"/>
-        <w:rPr>
-          <w:rFonts w:ascii="Times New Roman" w:hAnsi="Times New Roman"/>
-          <w:b w:val="0"/>
-          <w:sz w:val="24"/>
-        </w:rPr>
-      </w:pPr>
-    </w:p>
-    <w:p>
-      <w:pPr>
-        <w:pStyle w:val="Razina1"/>
-        <w:jc w:val="both"/>
-        <w:rPr>
-          <w:rFonts w:ascii="Times New Roman" w:hAnsi="Times New Roman"/>
-          <w:b w:val="0"/>
-          <w:sz w:val="24"/>
-        </w:rPr>
-      </w:pPr>
-    </w:p>
-    <w:p>
-      <w:pPr>
-        <w:pStyle w:val="Razina1"/>
-        <w:jc w:val="both"/>
-        <w:rPr>
-          <w:rFonts w:ascii="Times New Roman" w:hAnsi="Times New Roman"/>
-          <w:b w:val="0"/>
-          <w:sz w:val="24"/>
-        </w:rPr>
-      </w:pPr>
-    </w:p>
-    <w:p>
-      <w:pPr>
-        <w:pStyle w:val="Razina1"/>
-        <w:jc w:val="both"/>
-        <w:rPr>
-          <w:rFonts w:ascii="Times New Roman" w:hAnsi="Times New Roman"/>
-          <w:b w:val="0"/>
-          <w:sz w:val="24"/>
-        </w:rPr>
-      </w:pPr>
-    </w:p>
-    <w:p>
-      <w:pPr>
-        <w:pStyle w:val="Razina1"/>
-        <w:jc w:val="both"/>
-        <w:rPr>
-          <w:rFonts w:ascii="Times New Roman" w:hAnsi="Times New Roman"/>
-          <w:b w:val="0"/>
-          <w:sz w:val="24"/>
-        </w:rPr>
-      </w:pPr>
-    </w:p>
-    <w:p>
-      <w:pPr>
-        <w:pStyle w:val="Razina1"/>
-        <w:jc w:val="both"/>
-        <w:rPr>
-          <w:rFonts w:ascii="Times New Roman" w:hAnsi="Times New Roman"/>
-          <w:b w:val="0"/>
-          <w:sz w:val="24"/>
-        </w:rPr>
-      </w:pPr>
-    </w:p>
-    <w:p>
-      <w:pPr>
-        <w:pStyle w:val="Razina1"/>
-        <w:jc w:val="both"/>
-        <w:rPr>
-          <w:rFonts w:ascii="Times New Roman" w:hAnsi="Times New Roman"/>
-          <w:b w:val="0"/>
-          <w:sz w:val="24"/>
-        </w:rPr>
-      </w:pPr>
-    </w:p>
-    <w:p>
-      <w:pPr>
-        <w:pStyle w:val="Razina1"/>
-        <w:jc w:val="both"/>
-        <w:rPr>
-          <w:rFonts w:ascii="Times New Roman" w:hAnsi="Times New Roman"/>
-          <w:b w:val="0"/>
-          <w:sz w:val="24"/>
-        </w:rPr>
-      </w:pPr>
-    </w:p>
-    <w:p>
-      <w:pPr>
-        <w:pStyle w:val="Razina1"/>
-        <w:jc w:val="both"/>
-        <w:rPr>
-          <w:rFonts w:ascii="Times New Roman" w:hAnsi="Times New Roman"/>
-          <w:b w:val="0"/>
-          <w:sz w:val="24"/>
-        </w:rPr>
-      </w:pPr>
-    </w:p>
-    <w:p>
-      <w:pPr>
-        <w:pStyle w:val="Razina1"/>
-        <w:jc w:val="both"/>
-        <w:rPr>
-          <w:rFonts w:ascii="Times New Roman" w:hAnsi="Times New Roman"/>
-          <w:b w:val="0"/>
-          <w:sz w:val="24"/>
-        </w:rPr>
-      </w:pPr>
-    </w:p>
-    <w:p>
-      <w:pPr>
-        <w:pStyle w:val="Razina1"/>
-        <w:jc w:val="both"/>
-        <w:rPr>
-          <w:rFonts w:ascii="Times New Roman" w:hAnsi="Times New Roman"/>
-          <w:b w:val="0"/>
-          <w:sz w:val="24"/>
-        </w:rPr>
-      </w:pPr>
-    </w:p>
-    <w:p>
-      <w:pPr>
-        <w:pStyle w:val="Razina1"/>
-        <w:jc w:val="both"/>
-        <w:rPr>
-          <w:rFonts w:ascii="Times New Roman" w:hAnsi="Times New Roman"/>
-          <w:b w:val="0"/>
-          <w:sz w:val="24"/>
-        </w:rPr>
-      </w:pPr>
-    </w:p>
-    <w:p>
-      <w:pPr>
-        <w:pStyle w:val="Razina1"/>
-        <w:jc w:val="both"/>
-        <w:rPr>
-          <w:rFonts w:ascii="Times New Roman" w:hAnsi="Times New Roman"/>
-          <w:b w:val="0"/>
-          <w:sz w:val="24"/>
-        </w:rPr>
-      </w:pPr>
-    </w:p>
-    <w:p>
-      <w:pPr>
-        <w:pStyle w:val="Razina1"/>
-        <w:jc w:val="both"/>
-        <w:rPr>
-          <w:rFonts w:ascii="Times New Roman" w:hAnsi="Times New Roman"/>
-          <w:b w:val="0"/>
-          <w:sz w:val="24"/>
-        </w:rPr>
-      </w:pPr>
-    </w:p>
-    <w:p>
-      <w:pPr>
-        <w:pStyle w:val="Razina1"/>
-        <w:jc w:val="both"/>
-        <w:rPr>
-          <w:rFonts w:ascii="Times New Roman" w:hAnsi="Times New Roman"/>
-          <w:b w:val="0"/>
-          <w:sz w:val="24"/>
-        </w:rPr>
-      </w:pPr>
-    </w:p>
-    <w:p>
-      <w:pPr>
-        <w:pStyle w:val="Razina1"/>
-        <w:jc w:val="both"/>
-        <w:rPr>
-          <w:rFonts w:ascii="Times New Roman" w:hAnsi="Times New Roman"/>
-          <w:b w:val="0"/>
-          <w:sz w:val="24"/>
-        </w:rPr>
-      </w:pPr>
-    </w:p>
-    <w:p>
-      <w:pPr>
-        <w:pStyle w:val="Razina1"/>
-        <w:jc w:val="both"/>
-        <w:rPr>
-          <w:rFonts w:ascii="Times New Roman" w:hAnsi="Times New Roman"/>
-          <w:b w:val="0"/>
-          <w:sz w:val="24"/>
-        </w:rPr>
-      </w:pPr>
-    </w:p>
-    <w:p>
-      <w:pPr>
-        <w:pStyle w:val="Razina1"/>
-      </w:pPr>
-    </w:p>
-    <w:p>
-      <w:pPr>
-        <w:pStyle w:val="Razina1"/>
-      </w:pPr>
-      <w:bookmarkStart w:id="1" w:name="_Toc385597967"/>
-      <w:r>
-        <w:t xml:space="preserve">2. </w:t>
-      </w:r>
-      <w:r>
-        <w:t>Projektni tim</w:t>
-      </w:r>
-      <w:bookmarkEnd w:id="1"/>
-    </w:p>
-    <w:p>
-      <w:pPr>
-        <w:pStyle w:val="Razina1"/>
-      </w:pPr>
-      <w:bookmarkStart w:id="2" w:name="_Toc385597968"/>
-      <w:r>
-        <w:t xml:space="preserve">3. </w:t>
-      </w:r>
-      <w:r>
-        <w:t>Terminski plan projekta</w:t>
-      </w:r>
-      <w:bookmarkEnd w:id="2"/>
-    </w:p>
-    <w:p>
-      <w:pPr>
-        <w:pStyle w:val="Razina1"/>
-      </w:pPr>
-      <w:bookmarkStart w:id="3" w:name="_Toc385597969"/>
-      <w:r>
-        <w:t xml:space="preserve">4. </w:t>
-      </w:r>
-      <w:r>
-        <w:t xml:space="preserve">Proračun </w:t>
-      </w:r>
-      <w:r>
-        <w:t>i budžet projekta</w:t>
-      </w:r>
-      <w:bookmarkEnd w:id="3"/>
-    </w:p>
-    <w:p>
-      <w:pPr>
-        <w:pStyle w:val="Razina1"/>
-      </w:pPr>
-      <w:bookmarkStart w:id="4" w:name="_Toc385597970"/>
-      <w:r>
-        <w:t>5</w:t>
-      </w:r>
-      <w:r>
-        <w:t xml:space="preserve">. </w:t>
-      </w:r>
-      <w:r>
-        <w:t>Ponuda naručitelju</w:t>
-      </w:r>
-      <w:bookmarkEnd w:id="4"/>
+    </w:p>
+    <w:p>
+      <w:pPr>
+        <w:spacing w:line="276" w:lineRule="auto"/>
+        <w:rPr>
+          <w:sz w:val="28"/>
+          <w:szCs w:val="28"/>
+        </w:rPr>
+      </w:pPr>
+    </w:p>
+    <w:p>
+      <w:pPr>
+        <w:spacing w:line="276" w:lineRule="auto"/>
+        <w:rPr>
+          <w:sz w:val="28"/>
+          <w:szCs w:val="28"/>
+        </w:rPr>
+      </w:pPr>
+    </w:p>
+    <w:p>
+      <w:pPr>
+        <w:spacing w:line="276" w:lineRule="auto"/>
+        <w:rPr>
+          <w:sz w:val="28"/>
+          <w:szCs w:val="28"/>
+        </w:rPr>
+      </w:pPr>
+      <w:r>
+        <w:rPr>
+          <w:sz w:val="28"/>
+          <w:szCs w:val="28"/>
+        </w:rPr>
+        <w:t>Poštovani,</w:t>
+      </w:r>
     </w:p>
     <w:p>
       <w:pPr>
         <w:spacing w:line="360" w:lineRule="auto"/>
-        <w:jc w:val="both"/>
-      </w:pPr>
+        <w:rPr>
+          <w:sz w:val="28"/>
+          <w:szCs w:val="28"/>
+        </w:rPr>
+      </w:pPr>
+      <w:r>
+        <w:rPr>
+          <w:sz w:val="28"/>
+          <w:szCs w:val="28"/>
+        </w:rPr>
+        <w:t xml:space="preserve">tvrtka team.NOT d.o.o. razvila je aplikaciju koja pomaže </w:t>
+      </w:r>
+      <w:r>
+        <w:rPr>
+          <w:sz w:val="28"/>
+          <w:szCs w:val="28"/>
+        </w:rPr>
+        <w:t>autosalonima rabljenih vozila oko evidencije stanja vozila u njihovom  „dvorištu“.</w:t>
+      </w:r>
+      <w:r>
+        <w:rPr>
+          <w:sz w:val="28"/>
+          <w:szCs w:val="28"/>
+        </w:rPr>
+        <w:t xml:space="preserve"> Smatramo da bi ova aplikacija driveIT bila idealno rješenje za Vaš autosalon. </w:t>
+      </w:r>
+    </w:p>
+    <w:p>
+      <w:pPr>
+        <w:spacing w:line="360" w:lineRule="auto"/>
+        <w:rPr>
+          <w:sz w:val="28"/>
+          <w:szCs w:val="28"/>
+        </w:rPr>
+      </w:pPr>
+    </w:p>
+    <w:p>
+      <w:pPr>
+        <w:spacing w:line="360" w:lineRule="auto"/>
+        <w:rPr>
+          <w:sz w:val="28"/>
+          <w:szCs w:val="28"/>
+        </w:rPr>
+      </w:pPr>
+      <w:r>
+        <w:rPr>
+          <w:sz w:val="28"/>
+          <w:szCs w:val="28"/>
+        </w:rPr>
+        <w:t xml:space="preserve">Pomoću ove aplikacije imati ćete sve informacije o Vašim vozilima, dobavljačima, kupcima na jednom mjestu. Moći ćete vidjeti specifikacije svakog vozila i sve potrebne informacije od svakog dobavljača i kupca. Također, moguće je dodavati nova vozila, dobavljače i kupce. </w:t>
+      </w:r>
+      <w:r>
+        <w:rPr>
+          <w:sz w:val="28"/>
+          <w:szCs w:val="28"/>
+        </w:rPr>
+        <w:t xml:space="preserve">Ova aplikaciju nudi i generiranje ugovora o kupnji i prodaji Vaših vozila.  </w:t>
+      </w:r>
+      <w:r>
+        <w:rPr>
+          <w:sz w:val="28"/>
+          <w:szCs w:val="28"/>
+        </w:rPr>
+        <w:t xml:space="preserve">Velika prednost ove aplikacije je što nudi sučelje na kojem bi se nalazio tlocrt Vašeg „dvorišta“ kako bi te mogli jednostavnije pregledavati </w:t>
+      </w:r>
+      <w:bookmarkStart w:id="6" w:name="_GoBack"/>
+      <w:bookmarkEnd w:id="6"/>
     </w:p>
     <w:sectPr>
       <w:pgSz w:w="11906" w:h="16838" w:code="9"/>
@@ -1103,7 +2237,7 @@
 </file>
 
 <file path=word/endnotes.xml><?xml version="1.0" encoding="utf-8"?>
-<w:endnotes xmlns:ve="http://schemas.openxmlformats.org/markup-compatibility/2006" xmlns:o="urn:schemas-microsoft-com:office:office" xmlns:r="http://schemas.openxmlformats.org/officeDocument/2006/relationships" xmlns:m="http://schemas.openxmlformats.org/officeDocument/2006/math" xmlns:v="urn:schemas-microsoft-com:vml" xmlns:wp="http://schemas.openxmlformats.org/drawingml/2006/wordprocessingDrawing" xmlns:w10="urn:schemas-microsoft-com:office:word" xmlns:w="http://schemas.openxmlformats.org/wordprocessingml/2006/main" xmlns:wne="http://schemas.microsoft.com/office/word/2006/wordml">
+<w:endnotes xmlns:wpc="http://schemas.microsoft.com/office/word/2010/wordprocessingCanvas" xmlns:mc="http://schemas.openxmlformats.org/markup-compatibility/2006" xmlns:o="urn:schemas-microsoft-com:office:office" xmlns:r="http://schemas.openxmlformats.org/officeDocument/2006/relationships" xmlns:m="http://schemas.openxmlformats.org/officeDocument/2006/math" xmlns:v="urn:schemas-microsoft-com:vml" xmlns:wp14="http://schemas.microsoft.com/office/word/2010/wordprocessingDrawing" xmlns:wp="http://schemas.openxmlformats.org/drawingml/2006/wordprocessingDrawing" xmlns:w10="urn:schemas-microsoft-com:office:word" xmlns:w="http://schemas.openxmlformats.org/wordprocessingml/2006/main" xmlns:w14="http://schemas.microsoft.com/office/word/2010/wordml" xmlns:w15="http://schemas.microsoft.com/office/word/2012/wordml" xmlns:wpg="http://schemas.microsoft.com/office/word/2010/wordprocessingGroup" xmlns:wpi="http://schemas.microsoft.com/office/word/2010/wordprocessingInk" xmlns:wne="http://schemas.microsoft.com/office/word/2006/wordml" xmlns:wps="http://schemas.microsoft.com/office/word/2010/wordprocessingShape" mc:Ignorable="w14 w15 wp14">
   <w:endnote w:type="separator" w:id="-1">
     <w:p>
       <w:r>
@@ -1122,7 +2256,7 @@
 </file>
 
 <file path=word/footer1.xml><?xml version="1.0" encoding="utf-8"?>
-<w:ftr xmlns:ve="http://schemas.openxmlformats.org/markup-compatibility/2006" xmlns:o="urn:schemas-microsoft-com:office:office" xmlns:r="http://schemas.openxmlformats.org/officeDocument/2006/relationships" xmlns:m="http://schemas.openxmlformats.org/officeDocument/2006/math" xmlns:v="urn:schemas-microsoft-com:vml" xmlns:wp="http://schemas.openxmlformats.org/drawingml/2006/wordprocessingDrawing" xmlns:w10="urn:schemas-microsoft-com:office:word" xmlns:w="http://schemas.openxmlformats.org/wordprocessingml/2006/main" xmlns:wne="http://schemas.microsoft.com/office/word/2006/wordml">
+<w:ftr xmlns:wpc="http://schemas.microsoft.com/office/word/2010/wordprocessingCanvas" xmlns:mc="http://schemas.openxmlformats.org/markup-compatibility/2006" xmlns:o="urn:schemas-microsoft-com:office:office" xmlns:r="http://schemas.openxmlformats.org/officeDocument/2006/relationships" xmlns:m="http://schemas.openxmlformats.org/officeDocument/2006/math" xmlns:v="urn:schemas-microsoft-com:vml" xmlns:wp14="http://schemas.microsoft.com/office/word/2010/wordprocessingDrawing" xmlns:wp="http://schemas.openxmlformats.org/drawingml/2006/wordprocessingDrawing" xmlns:w10="urn:schemas-microsoft-com:office:word" xmlns:w="http://schemas.openxmlformats.org/wordprocessingml/2006/main" xmlns:w14="http://schemas.microsoft.com/office/word/2010/wordml" xmlns:w15="http://schemas.microsoft.com/office/word/2012/wordml" xmlns:wpg="http://schemas.microsoft.com/office/word/2010/wordprocessingGroup" xmlns:wpi="http://schemas.microsoft.com/office/word/2010/wordprocessingInk" xmlns:wne="http://schemas.microsoft.com/office/word/2006/wordml" xmlns:wps="http://schemas.microsoft.com/office/word/2010/wordprocessingShape" mc:Ignorable="w14 w15 wp14">
   <w:sdt>
     <w:sdtPr>
       <w:id w:val="10260424"/>
@@ -1131,20 +2265,34 @@
         <w:docPartUnique/>
       </w:docPartObj>
     </w:sdtPr>
+    <w:sdtEndPr/>
     <w:sdtContent>
       <w:p>
         <w:pPr>
-          <w:pStyle w:val="Podnoje"/>
+          <w:pStyle w:val="Footer"/>
           <w:jc w:val="center"/>
         </w:pPr>
-        <w:fldSimple w:instr=" PAGE   \* MERGEFORMAT ">
-          <w:r>
-            <w:rPr>
-              <w:noProof/>
-            </w:rPr>
-            <w:t>I</w:t>
-          </w:r>
-        </w:fldSimple>
+        <w:r>
+          <w:fldChar w:fldCharType="begin"/>
+        </w:r>
+        <w:r>
+          <w:instrText xml:space="preserve"> PAGE   \* MERGEFORMAT </w:instrText>
+        </w:r>
+        <w:r>
+          <w:fldChar w:fldCharType="separate"/>
+        </w:r>
+        <w:r>
+          <w:rPr>
+            <w:noProof/>
+          </w:rPr>
+          <w:t>5</w:t>
+        </w:r>
+        <w:r>
+          <w:rPr>
+            <w:noProof/>
+          </w:rPr>
+          <w:fldChar w:fldCharType="end"/>
+        </w:r>
       </w:p>
     </w:sdtContent>
   </w:sdt>
@@ -1152,7 +2300,7 @@
 </file>
 
 <file path=word/footnotes.xml><?xml version="1.0" encoding="utf-8"?>
-<w:footnotes xmlns:ve="http://schemas.openxmlformats.org/markup-compatibility/2006" xmlns:o="urn:schemas-microsoft-com:office:office" xmlns:r="http://schemas.openxmlformats.org/officeDocument/2006/relationships" xmlns:m="http://schemas.openxmlformats.org/officeDocument/2006/math" xmlns:v="urn:schemas-microsoft-com:vml" xmlns:wp="http://schemas.openxmlformats.org/drawingml/2006/wordprocessingDrawing" xmlns:w10="urn:schemas-microsoft-com:office:word" xmlns:w="http://schemas.openxmlformats.org/wordprocessingml/2006/main" xmlns:wne="http://schemas.microsoft.com/office/word/2006/wordml">
+<w:footnotes xmlns:wpc="http://schemas.microsoft.com/office/word/2010/wordprocessingCanvas" xmlns:mc="http://schemas.openxmlformats.org/markup-compatibility/2006" xmlns:o="urn:schemas-microsoft-com:office:office" xmlns:r="http://schemas.openxmlformats.org/officeDocument/2006/relationships" xmlns:m="http://schemas.openxmlformats.org/officeDocument/2006/math" xmlns:v="urn:schemas-microsoft-com:vml" xmlns:wp14="http://schemas.microsoft.com/office/word/2010/wordprocessingDrawing" xmlns:wp="http://schemas.openxmlformats.org/drawingml/2006/wordprocessingDrawing" xmlns:w10="urn:schemas-microsoft-com:office:word" xmlns:w="http://schemas.openxmlformats.org/wordprocessingml/2006/main" xmlns:w14="http://schemas.microsoft.com/office/word/2010/wordml" xmlns:w15="http://schemas.microsoft.com/office/word/2012/wordml" xmlns:wpg="http://schemas.microsoft.com/office/word/2010/wordprocessingGroup" xmlns:wpi="http://schemas.microsoft.com/office/word/2010/wordprocessingInk" xmlns:wne="http://schemas.microsoft.com/office/word/2006/wordml" xmlns:wps="http://schemas.microsoft.com/office/word/2010/wordprocessingShape" mc:Ignorable="w14 w15 wp14">
   <w:footnote w:type="separator" w:id="-1">
     <w:p>
       <w:r>
@@ -1170,75 +2318,8 @@
 </w:footnotes>
 </file>
 
-<file path=word/header1.xml><?xml version="1.0" encoding="utf-8"?>
-<w:hdr xmlns:ve="http://schemas.openxmlformats.org/markup-compatibility/2006" xmlns:o="urn:schemas-microsoft-com:office:office" xmlns:r="http://schemas.openxmlformats.org/officeDocument/2006/relationships" xmlns:m="http://schemas.openxmlformats.org/officeDocument/2006/math" xmlns:v="urn:schemas-microsoft-com:vml" xmlns:wp="http://schemas.openxmlformats.org/drawingml/2006/wordprocessingDrawing" xmlns:w10="urn:schemas-microsoft-com:office:word" xmlns:w="http://schemas.openxmlformats.org/wordprocessingml/2006/main" xmlns:wne="http://schemas.microsoft.com/office/word/2006/wordml">
-  <w:p>
-    <w:pPr>
-      <w:pStyle w:val="Zaglavlje"/>
-    </w:pPr>
-    <w:r>
-      <w:rPr>
-        <w:noProof/>
-      </w:rPr>
-      <w:drawing>
-        <wp:anchor distT="0" distB="0" distL="114300" distR="114300" simplePos="0" relativeHeight="251658240" behindDoc="0" locked="0" layoutInCell="1" allowOverlap="1">
-          <wp:simplePos x="0" y="0"/>
-          <wp:positionH relativeFrom="column">
-            <wp:posOffset>4045309</wp:posOffset>
-          </wp:positionH>
-          <wp:positionV relativeFrom="paragraph">
-            <wp:posOffset>-320819</wp:posOffset>
-          </wp:positionV>
-          <wp:extent cx="2526749" cy="517585"/>
-          <wp:effectExtent l="19050" t="0" r="6901" b="0"/>
-          <wp:wrapNone/>
-          <wp:docPr id="1" name="Slika 0" descr="1836874_10202981104195919_869917322_o.jpg"/>
-          <wp:cNvGraphicFramePr>
-            <a:graphicFrameLocks xmlns:a="http://schemas.openxmlformats.org/drawingml/2006/main" noChangeAspect="1"/>
-          </wp:cNvGraphicFramePr>
-          <a:graphic xmlns:a="http://schemas.openxmlformats.org/drawingml/2006/main">
-            <a:graphicData uri="http://schemas.openxmlformats.org/drawingml/2006/picture">
-              <pic:pic xmlns:pic="http://schemas.openxmlformats.org/drawingml/2006/picture">
-                <pic:nvPicPr>
-                  <pic:cNvPr id="0" name="1836874_10202981104195919_869917322_o.jpg"/>
-                  <pic:cNvPicPr/>
-                </pic:nvPicPr>
-                <pic:blipFill>
-                  <a:blip r:embed="rId1"/>
-                  <a:stretch>
-                    <a:fillRect/>
-                  </a:stretch>
-                </pic:blipFill>
-                <pic:spPr>
-                  <a:xfrm>
-                    <a:off x="0" y="0"/>
-                    <a:ext cx="2526749" cy="517585"/>
-                  </a:xfrm>
-                  <a:prstGeom prst="rect">
-                    <a:avLst/>
-                  </a:prstGeom>
-                </pic:spPr>
-              </pic:pic>
-            </a:graphicData>
-          </a:graphic>
-        </wp:anchor>
-      </w:drawing>
-    </w:r>
-    <w:r>
-      <w:t>team.NOT</w:t>
-    </w:r>
-    <w:r>
-      <w:ptab w:relativeTo="margin" w:alignment="center" w:leader="none"/>
-    </w:r>
-    <w:r>
-      <w:ptab w:relativeTo="margin" w:alignment="right" w:leader="none"/>
-    </w:r>
-  </w:p>
-</w:hdr>
-</file>
-
 <file path=word/numbering.xml><?xml version="1.0" encoding="utf-8"?>
-<w:numbering xmlns:ve="http://schemas.openxmlformats.org/markup-compatibility/2006" xmlns:o="urn:schemas-microsoft-com:office:office" xmlns:r="http://schemas.openxmlformats.org/officeDocument/2006/relationships" xmlns:m="http://schemas.openxmlformats.org/officeDocument/2006/math" xmlns:v="urn:schemas-microsoft-com:vml" xmlns:wp="http://schemas.openxmlformats.org/drawingml/2006/wordprocessingDrawing" xmlns:w10="urn:schemas-microsoft-com:office:word" xmlns:w="http://schemas.openxmlformats.org/wordprocessingml/2006/main" xmlns:wne="http://schemas.microsoft.com/office/word/2006/wordml">
+<w:numbering xmlns:wpc="http://schemas.microsoft.com/office/word/2010/wordprocessingCanvas" xmlns:mc="http://schemas.openxmlformats.org/markup-compatibility/2006" xmlns:o="urn:schemas-microsoft-com:office:office" xmlns:r="http://schemas.openxmlformats.org/officeDocument/2006/relationships" xmlns:m="http://schemas.openxmlformats.org/officeDocument/2006/math" xmlns:v="urn:schemas-microsoft-com:vml" xmlns:wp14="http://schemas.microsoft.com/office/word/2010/wordprocessingDrawing" xmlns:wp="http://schemas.openxmlformats.org/drawingml/2006/wordprocessingDrawing" xmlns:w10="urn:schemas-microsoft-com:office:word" xmlns:w="http://schemas.openxmlformats.org/wordprocessingml/2006/main" xmlns:w14="http://schemas.microsoft.com/office/word/2010/wordml" xmlns:w15="http://schemas.microsoft.com/office/word/2012/wordml" xmlns:wpg="http://schemas.microsoft.com/office/word/2010/wordprocessingGroup" xmlns:wpi="http://schemas.microsoft.com/office/word/2010/wordprocessingInk" xmlns:wne="http://schemas.microsoft.com/office/word/2006/wordml" xmlns:wps="http://schemas.microsoft.com/office/word/2010/wordprocessingShape" mc:Ignorable="w14 w15 wp14">
   <w:abstractNum w:abstractNumId="0">
     <w:nsid w:val="0D0E1331"/>
     <w:multiLevelType w:val="hybridMultilevel"/>
@@ -1599,7 +2680,7 @@
 </file>
 
 <file path=word/styles.xml><?xml version="1.0" encoding="utf-8"?>
-<w:styles xmlns:r="http://schemas.openxmlformats.org/officeDocument/2006/relationships" xmlns:w="http://schemas.openxmlformats.org/wordprocessingml/2006/main">
+<w:styles xmlns:mc="http://schemas.openxmlformats.org/markup-compatibility/2006" xmlns:r="http://schemas.openxmlformats.org/officeDocument/2006/relationships" xmlns:w="http://schemas.openxmlformats.org/wordprocessingml/2006/main" xmlns:w14="http://schemas.microsoft.com/office/word/2010/wordml" xmlns:w15="http://schemas.microsoft.com/office/word/2012/wordml" mc:Ignorable="w14 w15">
   <w:docDefaults>
     <w:rPrDefault>
       <w:rPr>
@@ -1615,144 +2696,378 @@
       </w:pPr>
     </w:pPrDefault>
   </w:docDefaults>
-  <w:latentStyles w:defLockedState="0" w:defUIPriority="99" w:defSemiHidden="1" w:defUnhideWhenUsed="1" w:defQFormat="0" w:count="267">
-    <w:lsdException w:name="Normal" w:semiHidden="0" w:uiPriority="0" w:unhideWhenUsed="0" w:qFormat="1"/>
-    <w:lsdException w:name="heading 1" w:semiHidden="0" w:uiPriority="9" w:unhideWhenUsed="0" w:qFormat="1"/>
-    <w:lsdException w:name="heading 2" w:uiPriority="9" w:qFormat="1"/>
-    <w:lsdException w:name="heading 3" w:uiPriority="9" w:qFormat="1"/>
-    <w:lsdException w:name="heading 4" w:uiPriority="9" w:qFormat="1"/>
-    <w:lsdException w:name="heading 5" w:uiPriority="9" w:qFormat="1"/>
-    <w:lsdException w:name="heading 6" w:uiPriority="9" w:qFormat="1"/>
-    <w:lsdException w:name="heading 7" w:uiPriority="9" w:qFormat="1"/>
-    <w:lsdException w:name="heading 8" w:uiPriority="9" w:qFormat="1"/>
-    <w:lsdException w:name="heading 9" w:uiPriority="9" w:qFormat="1"/>
-    <w:lsdException w:name="toc 1" w:uiPriority="39"/>
-    <w:lsdException w:name="toc 2" w:uiPriority="39"/>
-    <w:lsdException w:name="toc 3" w:uiPriority="39"/>
-    <w:lsdException w:name="toc 4" w:uiPriority="39"/>
-    <w:lsdException w:name="toc 5" w:uiPriority="39"/>
-    <w:lsdException w:name="toc 6" w:uiPriority="39"/>
-    <w:lsdException w:name="toc 7" w:uiPriority="39"/>
-    <w:lsdException w:name="toc 8" w:uiPriority="39"/>
-    <w:lsdException w:name="toc 9" w:uiPriority="39"/>
-    <w:lsdException w:name="caption" w:uiPriority="35" w:qFormat="1"/>
-    <w:lsdException w:name="Title" w:semiHidden="0" w:uiPriority="10" w:unhideWhenUsed="0" w:qFormat="1"/>
-    <w:lsdException w:name="Default Paragraph Font" w:uiPriority="1"/>
-    <w:lsdException w:name="Subtitle" w:semiHidden="0" w:uiPriority="11" w:unhideWhenUsed="0" w:qFormat="1"/>
-    <w:lsdException w:name="Strong" w:semiHidden="0" w:uiPriority="22" w:unhideWhenUsed="0" w:qFormat="1"/>
-    <w:lsdException w:name="Emphasis" w:semiHidden="0" w:uiPriority="20" w:unhideWhenUsed="0" w:qFormat="1"/>
-    <w:lsdException w:name="Table Grid" w:semiHidden="0" w:uiPriority="59" w:unhideWhenUsed="0"/>
-    <w:lsdException w:name="Placeholder Text" w:unhideWhenUsed="0"/>
-    <w:lsdException w:name="No Spacing" w:semiHidden="0" w:uiPriority="1" w:unhideWhenUsed="0" w:qFormat="1"/>
-    <w:lsdException w:name="Light Shading" w:semiHidden="0" w:uiPriority="60" w:unhideWhenUsed="0"/>
-    <w:lsdException w:name="Light List" w:semiHidden="0" w:uiPriority="61" w:unhideWhenUsed="0"/>
-    <w:lsdException w:name="Light Grid" w:semiHidden="0" w:uiPriority="62" w:unhideWhenUsed="0"/>
-    <w:lsdException w:name="Medium Shading 1" w:semiHidden="0" w:uiPriority="63" w:unhideWhenUsed="0"/>
-    <w:lsdException w:name="Medium Shading 2" w:semiHidden="0" w:uiPriority="64" w:unhideWhenUsed="0"/>
-    <w:lsdException w:name="Medium List 1" w:semiHidden="0" w:uiPriority="65" w:unhideWhenUsed="0"/>
-    <w:lsdException w:name="Medium List 2" w:semiHidden="0" w:uiPriority="66" w:unhideWhenUsed="0"/>
-    <w:lsdException w:name="Medium Grid 1" w:semiHidden="0" w:uiPriority="67" w:unhideWhenUsed="0"/>
-    <w:lsdException w:name="Medium Grid 2" w:semiHidden="0" w:uiPriority="68" w:unhideWhenUsed="0"/>
-    <w:lsdException w:name="Medium Grid 3" w:semiHidden="0" w:uiPriority="69" w:unhideWhenUsed="0"/>
-    <w:lsdException w:name="Dark List" w:semiHidden="0" w:uiPriority="70" w:unhideWhenUsed="0"/>
-    <w:lsdException w:name="Colorful Shading" w:semiHidden="0" w:uiPriority="71" w:unhideWhenUsed="0"/>
-    <w:lsdException w:name="Colorful List" w:semiHidden="0" w:uiPriority="72" w:unhideWhenUsed="0"/>
-    <w:lsdException w:name="Colorful Grid" w:semiHidden="0" w:uiPriority="73" w:unhideWhenUsed="0"/>
-    <w:lsdException w:name="Light Shading Accent 1" w:semiHidden="0" w:uiPriority="60" w:unhideWhenUsed="0"/>
-    <w:lsdException w:name="Light List Accent 1" w:semiHidden="0" w:uiPriority="61" w:unhideWhenUsed="0"/>
-    <w:lsdException w:name="Light Grid Accent 1" w:semiHidden="0" w:uiPriority="62" w:unhideWhenUsed="0"/>
-    <w:lsdException w:name="Medium Shading 1 Accent 1" w:semiHidden="0" w:uiPriority="63" w:unhideWhenUsed="0"/>
-    <w:lsdException w:name="Medium Shading 2 Accent 1" w:semiHidden="0" w:uiPriority="64" w:unhideWhenUsed="0"/>
-    <w:lsdException w:name="Medium List 1 Accent 1" w:semiHidden="0" w:uiPriority="65" w:unhideWhenUsed="0"/>
-    <w:lsdException w:name="Revision" w:unhideWhenUsed="0"/>
-    <w:lsdException w:name="List Paragraph" w:semiHidden="0" w:uiPriority="34" w:unhideWhenUsed="0" w:qFormat="1"/>
-    <w:lsdException w:name="Quote" w:semiHidden="0" w:uiPriority="29" w:unhideWhenUsed="0" w:qFormat="1"/>
-    <w:lsdException w:name="Intense Quote" w:semiHidden="0" w:uiPriority="30" w:unhideWhenUsed="0" w:qFormat="1"/>
-    <w:lsdException w:name="Medium List 2 Accent 1" w:semiHidden="0" w:uiPriority="66" w:unhideWhenUsed="0"/>
-    <w:lsdException w:name="Medium Grid 1 Accent 1" w:semiHidden="0" w:uiPriority="67" w:unhideWhenUsed="0"/>
-    <w:lsdException w:name="Medium Grid 2 Accent 1" w:semiHidden="0" w:uiPriority="68" w:unhideWhenUsed="0"/>
-    <w:lsdException w:name="Medium Grid 3 Accent 1" w:semiHidden="0" w:uiPriority="69" w:unhideWhenUsed="0"/>
-    <w:lsdException w:name="Dark List Accent 1" w:semiHidden="0" w:uiPriority="70" w:unhideWhenUsed="0"/>
-    <w:lsdException w:name="Colorful Shading Accent 1" w:semiHidden="0" w:uiPriority="71" w:unhideWhenUsed="0"/>
-    <w:lsdException w:name="Colorful List Accent 1" w:semiHidden="0" w:uiPriority="72" w:unhideWhenUsed="0"/>
-    <w:lsdException w:name="Colorful Grid Accent 1" w:semiHidden="0" w:uiPriority="73" w:unhideWhenUsed="0"/>
-    <w:lsdException w:name="Light Shading Accent 2" w:semiHidden="0" w:uiPriority="60" w:unhideWhenUsed="0"/>
-    <w:lsdException w:name="Light List Accent 2" w:semiHidden="0" w:uiPriority="61" w:unhideWhenUsed="0"/>
-    <w:lsdException w:name="Light Grid Accent 2" w:semiHidden="0" w:uiPriority="62" w:unhideWhenUsed="0"/>
-    <w:lsdException w:name="Medium Shading 1 Accent 2" w:semiHidden="0" w:uiPriority="63" w:unhideWhenUsed="0"/>
-    <w:lsdException w:name="Medium Shading 2 Accent 2" w:semiHidden="0" w:uiPriority="64" w:unhideWhenUsed="0"/>
-    <w:lsdException w:name="Medium List 1 Accent 2" w:semiHidden="0" w:uiPriority="65" w:unhideWhenUsed="0"/>
-    <w:lsdException w:name="Medium List 2 Accent 2" w:semiHidden="0" w:uiPriority="66" w:unhideWhenUsed="0"/>
-    <w:lsdException w:name="Medium Grid 1 Accent 2" w:semiHidden="0" w:uiPriority="67" w:unhideWhenUsed="0"/>
-    <w:lsdException w:name="Medium Grid 2 Accent 2" w:semiHidden="0" w:uiPriority="68" w:unhideWhenUsed="0"/>
-    <w:lsdException w:name="Medium Grid 3 Accent 2" w:semiHidden="0" w:uiPriority="69" w:unhideWhenUsed="0"/>
-    <w:lsdException w:name="Dark List Accent 2" w:semiHidden="0" w:uiPriority="70" w:unhideWhenUsed="0"/>
-    <w:lsdException w:name="Colorful Shading Accent 2" w:semiHidden="0" w:uiPriority="71" w:unhideWhenUsed="0"/>
-    <w:lsdException w:name="Colorful List Accent 2" w:semiHidden="0" w:uiPriority="72" w:unhideWhenUsed="0"/>
-    <w:lsdException w:name="Colorful Grid Accent 2" w:semiHidden="0" w:uiPriority="73" w:unhideWhenUsed="0"/>
-    <w:lsdException w:name="Light Shading Accent 3" w:semiHidden="0" w:uiPriority="60" w:unhideWhenUsed="0"/>
-    <w:lsdException w:name="Light List Accent 3" w:semiHidden="0" w:uiPriority="61" w:unhideWhenUsed="0"/>
-    <w:lsdException w:name="Light Grid Accent 3" w:semiHidden="0" w:uiPriority="62" w:unhideWhenUsed="0"/>
-    <w:lsdException w:name="Medium Shading 1 Accent 3" w:semiHidden="0" w:uiPriority="63" w:unhideWhenUsed="0"/>
-    <w:lsdException w:name="Medium Shading 2 Accent 3" w:semiHidden="0" w:uiPriority="64" w:unhideWhenUsed="0"/>
-    <w:lsdException w:name="Medium List 1 Accent 3" w:semiHidden="0" w:uiPriority="65" w:unhideWhenUsed="0"/>
-    <w:lsdException w:name="Medium List 2 Accent 3" w:semiHidden="0" w:uiPriority="66" w:unhideWhenUsed="0"/>
-    <w:lsdException w:name="Medium Grid 1 Accent 3" w:semiHidden="0" w:uiPriority="67" w:unhideWhenUsed="0"/>
-    <w:lsdException w:name="Medium Grid 2 Accent 3" w:semiHidden="0" w:uiPriority="68" w:unhideWhenUsed="0"/>
-    <w:lsdException w:name="Medium Grid 3 Accent 3" w:semiHidden="0" w:uiPriority="69" w:unhideWhenUsed="0"/>
-    <w:lsdException w:name="Dark List Accent 3" w:semiHidden="0" w:uiPriority="70" w:unhideWhenUsed="0"/>
-    <w:lsdException w:name="Colorful Shading Accent 3" w:semiHidden="0" w:uiPriority="71" w:unhideWhenUsed="0"/>
-    <w:lsdException w:name="Colorful List Accent 3" w:semiHidden="0" w:uiPriority="72" w:unhideWhenUsed="0"/>
-    <w:lsdException w:name="Colorful Grid Accent 3" w:semiHidden="0" w:uiPriority="73" w:unhideWhenUsed="0"/>
-    <w:lsdException w:name="Light Shading Accent 4" w:semiHidden="0" w:uiPriority="60" w:unhideWhenUsed="0"/>
-    <w:lsdException w:name="Light List Accent 4" w:semiHidden="0" w:uiPriority="61" w:unhideWhenUsed="0"/>
-    <w:lsdException w:name="Light Grid Accent 4" w:semiHidden="0" w:uiPriority="62" w:unhideWhenUsed="0"/>
-    <w:lsdException w:name="Medium Shading 1 Accent 4" w:semiHidden="0" w:uiPriority="63" w:unhideWhenUsed="0"/>
-    <w:lsdException w:name="Medium Shading 2 Accent 4" w:semiHidden="0" w:uiPriority="64" w:unhideWhenUsed="0"/>
-    <w:lsdException w:name="Medium List 1 Accent 4" w:semiHidden="0" w:uiPriority="65" w:unhideWhenUsed="0"/>
-    <w:lsdException w:name="Medium List 2 Accent 4" w:semiHidden="0" w:uiPriority="66" w:unhideWhenUsed="0"/>
-    <w:lsdException w:name="Medium Grid 1 Accent 4" w:semiHidden="0" w:uiPriority="67" w:unhideWhenUsed="0"/>
-    <w:lsdException w:name="Medium Grid 2 Accent 4" w:semiHidden="0" w:uiPriority="68" w:unhideWhenUsed="0"/>
-    <w:lsdException w:name="Medium Grid 3 Accent 4" w:semiHidden="0" w:uiPriority="69" w:unhideWhenUsed="0"/>
-    <w:lsdException w:name="Dark List Accent 4" w:semiHidden="0" w:uiPriority="70" w:unhideWhenUsed="0"/>
-    <w:lsdException w:name="Colorful Shading Accent 4" w:semiHidden="0" w:uiPriority="71" w:unhideWhenUsed="0"/>
-    <w:lsdException w:name="Colorful List Accent 4" w:semiHidden="0" w:uiPriority="72" w:unhideWhenUsed="0"/>
-    <w:lsdException w:name="Colorful Grid Accent 4" w:semiHidden="0" w:uiPriority="73" w:unhideWhenUsed="0"/>
-    <w:lsdException w:name="Light Shading Accent 5" w:semiHidden="0" w:uiPriority="60" w:unhideWhenUsed="0"/>
-    <w:lsdException w:name="Light List Accent 5" w:semiHidden="0" w:uiPriority="61" w:unhideWhenUsed="0"/>
-    <w:lsdException w:name="Light Grid Accent 5" w:semiHidden="0" w:uiPriority="62" w:unhideWhenUsed="0"/>
-    <w:lsdException w:name="Medium Shading 1 Accent 5" w:semiHidden="0" w:uiPriority="63" w:unhideWhenUsed="0"/>
-    <w:lsdException w:name="Medium Shading 2 Accent 5" w:semiHidden="0" w:uiPriority="64" w:unhideWhenUsed="0"/>
-    <w:lsdException w:name="Medium List 1 Accent 5" w:semiHidden="0" w:uiPriority="65" w:unhideWhenUsed="0"/>
-    <w:lsdException w:name="Medium List 2 Accent 5" w:semiHidden="0" w:uiPriority="66" w:unhideWhenUsed="0"/>
-    <w:lsdException w:name="Medium Grid 1 Accent 5" w:semiHidden="0" w:uiPriority="67" w:unhideWhenUsed="0"/>
-    <w:lsdException w:name="Medium Grid 2 Accent 5" w:semiHidden="0" w:uiPriority="68" w:unhideWhenUsed="0"/>
-    <w:lsdException w:name="Medium Grid 3 Accent 5" w:semiHidden="0" w:uiPriority="69" w:unhideWhenUsed="0"/>
-    <w:lsdException w:name="Dark List Accent 5" w:semiHidden="0" w:uiPriority="70" w:unhideWhenUsed="0"/>
-    <w:lsdException w:name="Colorful Shading Accent 5" w:semiHidden="0" w:uiPriority="71" w:unhideWhenUsed="0"/>
-    <w:lsdException w:name="Colorful List Accent 5" w:semiHidden="0" w:uiPriority="72" w:unhideWhenUsed="0"/>
-    <w:lsdException w:name="Colorful Grid Accent 5" w:semiHidden="0" w:uiPriority="73" w:unhideWhenUsed="0"/>
-    <w:lsdException w:name="Light Shading Accent 6" w:semiHidden="0" w:uiPriority="60" w:unhideWhenUsed="0"/>
-    <w:lsdException w:name="Light List Accent 6" w:semiHidden="0" w:uiPriority="61" w:unhideWhenUsed="0"/>
-    <w:lsdException w:name="Light Grid Accent 6" w:semiHidden="0" w:uiPriority="62" w:unhideWhenUsed="0"/>
-    <w:lsdException w:name="Medium Shading 1 Accent 6" w:semiHidden="0" w:uiPriority="63" w:unhideWhenUsed="0"/>
-    <w:lsdException w:name="Medium Shading 2 Accent 6" w:semiHidden="0" w:uiPriority="64" w:unhideWhenUsed="0"/>
-    <w:lsdException w:name="Medium List 1 Accent 6" w:semiHidden="0" w:uiPriority="65" w:unhideWhenUsed="0"/>
-    <w:lsdException w:name="Medium List 2 Accent 6" w:semiHidden="0" w:uiPriority="66" w:unhideWhenUsed="0"/>
-    <w:lsdException w:name="Medium Grid 1 Accent 6" w:semiHidden="0" w:uiPriority="67" w:unhideWhenUsed="0"/>
-    <w:lsdException w:name="Medium Grid 2 Accent 6" w:semiHidden="0" w:uiPriority="68" w:unhideWhenUsed="0"/>
-    <w:lsdException w:name="Medium Grid 3 Accent 6" w:semiHidden="0" w:uiPriority="69" w:unhideWhenUsed="0"/>
-    <w:lsdException w:name="Dark List Accent 6" w:semiHidden="0" w:uiPriority="70" w:unhideWhenUsed="0"/>
-    <w:lsdException w:name="Colorful Shading Accent 6" w:semiHidden="0" w:uiPriority="71" w:unhideWhenUsed="0"/>
-    <w:lsdException w:name="Colorful List Accent 6" w:semiHidden="0" w:uiPriority="72" w:unhideWhenUsed="0"/>
-    <w:lsdException w:name="Colorful Grid Accent 6" w:semiHidden="0" w:uiPriority="73" w:unhideWhenUsed="0"/>
-    <w:lsdException w:name="Subtle Emphasis" w:semiHidden="0" w:uiPriority="19" w:unhideWhenUsed="0" w:qFormat="1"/>
-    <w:lsdException w:name="Intense Emphasis" w:semiHidden="0" w:uiPriority="21" w:unhideWhenUsed="0" w:qFormat="1"/>
-    <w:lsdException w:name="Subtle Reference" w:semiHidden="0" w:uiPriority="31" w:unhideWhenUsed="0" w:qFormat="1"/>
-    <w:lsdException w:name="Intense Reference" w:semiHidden="0" w:uiPriority="32" w:unhideWhenUsed="0" w:qFormat="1"/>
-    <w:lsdException w:name="Book Title" w:semiHidden="0" w:uiPriority="33" w:unhideWhenUsed="0" w:qFormat="1"/>
-    <w:lsdException w:name="Bibliography" w:uiPriority="37"/>
-    <w:lsdException w:name="TOC Heading" w:uiPriority="39" w:qFormat="1"/>
+  <w:latentStyles w:defLockedState="0" w:defUIPriority="99" w:defSemiHidden="0" w:defUnhideWhenUsed="0" w:defQFormat="0" w:count="371">
+    <w:lsdException w:name="Normal" w:uiPriority="0" w:qFormat="1"/>
+    <w:lsdException w:name="heading 1" w:uiPriority="9" w:qFormat="1"/>
+    <w:lsdException w:name="heading 2" w:semiHidden="1" w:uiPriority="9" w:unhideWhenUsed="1" w:qFormat="1"/>
+    <w:lsdException w:name="heading 3" w:semiHidden="1" w:uiPriority="9" w:unhideWhenUsed="1" w:qFormat="1"/>
+    <w:lsdException w:name="heading 4" w:semiHidden="1" w:uiPriority="9" w:unhideWhenUsed="1" w:qFormat="1"/>
+    <w:lsdException w:name="heading 5" w:semiHidden="1" w:uiPriority="9" w:unhideWhenUsed="1" w:qFormat="1"/>
+    <w:lsdException w:name="heading 6" w:semiHidden="1" w:uiPriority="9" w:unhideWhenUsed="1" w:qFormat="1"/>
+    <w:lsdException w:name="heading 7" w:semiHidden="1" w:uiPriority="9" w:unhideWhenUsed="1" w:qFormat="1"/>
+    <w:lsdException w:name="heading 8" w:semiHidden="1" w:uiPriority="9" w:unhideWhenUsed="1" w:qFormat="1"/>
+    <w:lsdException w:name="heading 9" w:semiHidden="1" w:uiPriority="9" w:unhideWhenUsed="1" w:qFormat="1"/>
+    <w:lsdException w:name="index 1" w:semiHidden="1" w:unhideWhenUsed="1"/>
+    <w:lsdException w:name="index 2" w:semiHidden="1" w:unhideWhenUsed="1"/>
+    <w:lsdException w:name="index 3" w:semiHidden="1" w:unhideWhenUsed="1"/>
+    <w:lsdException w:name="index 4" w:semiHidden="1" w:unhideWhenUsed="1"/>
+    <w:lsdException w:name="index 5" w:semiHidden="1" w:unhideWhenUsed="1"/>
+    <w:lsdException w:name="index 6" w:semiHidden="1" w:unhideWhenUsed="1"/>
+    <w:lsdException w:name="index 7" w:semiHidden="1" w:unhideWhenUsed="1"/>
+    <w:lsdException w:name="index 8" w:semiHidden="1" w:unhideWhenUsed="1"/>
+    <w:lsdException w:name="index 9" w:semiHidden="1" w:unhideWhenUsed="1"/>
+    <w:lsdException w:name="toc 1" w:semiHidden="1" w:uiPriority="39" w:unhideWhenUsed="1"/>
+    <w:lsdException w:name="toc 2" w:semiHidden="1" w:uiPriority="39" w:unhideWhenUsed="1"/>
+    <w:lsdException w:name="toc 3" w:semiHidden="1" w:uiPriority="39" w:unhideWhenUsed="1"/>
+    <w:lsdException w:name="toc 4" w:semiHidden="1" w:uiPriority="39" w:unhideWhenUsed="1"/>
+    <w:lsdException w:name="toc 5" w:semiHidden="1" w:uiPriority="39" w:unhideWhenUsed="1"/>
+    <w:lsdException w:name="toc 6" w:semiHidden="1" w:uiPriority="39" w:unhideWhenUsed="1"/>
+    <w:lsdException w:name="toc 7" w:semiHidden="1" w:uiPriority="39" w:unhideWhenUsed="1"/>
+    <w:lsdException w:name="toc 8" w:semiHidden="1" w:uiPriority="39" w:unhideWhenUsed="1"/>
+    <w:lsdException w:name="toc 9" w:semiHidden="1" w:uiPriority="39" w:unhideWhenUsed="1"/>
+    <w:lsdException w:name="Normal Indent" w:semiHidden="1" w:unhideWhenUsed="1"/>
+    <w:lsdException w:name="footnote text" w:semiHidden="1" w:unhideWhenUsed="1"/>
+    <w:lsdException w:name="annotation text" w:semiHidden="1" w:unhideWhenUsed="1"/>
+    <w:lsdException w:name="header" w:semiHidden="1" w:unhideWhenUsed="1"/>
+    <w:lsdException w:name="footer" w:semiHidden="1" w:unhideWhenUsed="1"/>
+    <w:lsdException w:name="index heading" w:semiHidden="1" w:unhideWhenUsed="1"/>
+    <w:lsdException w:name="caption" w:semiHidden="1" w:uiPriority="35" w:unhideWhenUsed="1" w:qFormat="1"/>
+    <w:lsdException w:name="table of figures" w:semiHidden="1" w:unhideWhenUsed="1"/>
+    <w:lsdException w:name="envelope address" w:semiHidden="1" w:unhideWhenUsed="1"/>
+    <w:lsdException w:name="envelope return" w:semiHidden="1" w:unhideWhenUsed="1"/>
+    <w:lsdException w:name="footnote reference" w:semiHidden="1" w:unhideWhenUsed="1"/>
+    <w:lsdException w:name="annotation reference" w:semiHidden="1" w:unhideWhenUsed="1"/>
+    <w:lsdException w:name="line number" w:semiHidden="1" w:unhideWhenUsed="1"/>
+    <w:lsdException w:name="page number" w:semiHidden="1" w:unhideWhenUsed="1"/>
+    <w:lsdException w:name="endnote reference" w:semiHidden="1" w:unhideWhenUsed="1"/>
+    <w:lsdException w:name="endnote text" w:semiHidden="1" w:unhideWhenUsed="1"/>
+    <w:lsdException w:name="table of authorities" w:semiHidden="1" w:unhideWhenUsed="1"/>
+    <w:lsdException w:name="macro" w:semiHidden="1" w:unhideWhenUsed="1"/>
+    <w:lsdException w:name="toa heading" w:semiHidden="1" w:unhideWhenUsed="1"/>
+    <w:lsdException w:name="List" w:semiHidden="1" w:unhideWhenUsed="1"/>
+    <w:lsdException w:name="List Bullet" w:semiHidden="1" w:unhideWhenUsed="1"/>
+    <w:lsdException w:name="List Number" w:semiHidden="1" w:unhideWhenUsed="1"/>
+    <w:lsdException w:name="List 2" w:semiHidden="1" w:unhideWhenUsed="1"/>
+    <w:lsdException w:name="List 3" w:semiHidden="1" w:unhideWhenUsed="1"/>
+    <w:lsdException w:name="List 4" w:semiHidden="1" w:unhideWhenUsed="1"/>
+    <w:lsdException w:name="List 5" w:semiHidden="1" w:unhideWhenUsed="1"/>
+    <w:lsdException w:name="List Bullet 2" w:semiHidden="1" w:unhideWhenUsed="1"/>
+    <w:lsdException w:name="List Bullet 3" w:semiHidden="1" w:unhideWhenUsed="1"/>
+    <w:lsdException w:name="List Bullet 4" w:semiHidden="1" w:unhideWhenUsed="1"/>
+    <w:lsdException w:name="List Bullet 5" w:semiHidden="1" w:unhideWhenUsed="1"/>
+    <w:lsdException w:name="List Number 2" w:semiHidden="1" w:unhideWhenUsed="1"/>
+    <w:lsdException w:name="List Number 3" w:semiHidden="1" w:unhideWhenUsed="1"/>
+    <w:lsdException w:name="List Number 4" w:semiHidden="1" w:unhideWhenUsed="1"/>
+    <w:lsdException w:name="List Number 5" w:semiHidden="1" w:unhideWhenUsed="1"/>
+    <w:lsdException w:name="Title" w:uiPriority="10" w:qFormat="1"/>
+    <w:lsdException w:name="Closing" w:semiHidden="1" w:unhideWhenUsed="1"/>
+    <w:lsdException w:name="Signature" w:semiHidden="1" w:unhideWhenUsed="1"/>
+    <w:lsdException w:name="Default Paragraph Font" w:semiHidden="1" w:uiPriority="1" w:unhideWhenUsed="1"/>
+    <w:lsdException w:name="Body Text" w:semiHidden="1" w:unhideWhenUsed="1"/>
+    <w:lsdException w:name="Body Text Indent" w:semiHidden="1" w:unhideWhenUsed="1"/>
+    <w:lsdException w:name="List Continue" w:semiHidden="1" w:unhideWhenUsed="1"/>
+    <w:lsdException w:name="List Continue 2" w:semiHidden="1" w:unhideWhenUsed="1"/>
+    <w:lsdException w:name="List Continue 3" w:semiHidden="1" w:unhideWhenUsed="1"/>
+    <w:lsdException w:name="List Continue 4" w:semiHidden="1" w:unhideWhenUsed="1"/>
+    <w:lsdException w:name="List Continue 5" w:semiHidden="1" w:unhideWhenUsed="1"/>
+    <w:lsdException w:name="Message Header" w:semiHidden="1" w:unhideWhenUsed="1"/>
+    <w:lsdException w:name="Subtitle" w:uiPriority="11" w:qFormat="1"/>
+    <w:lsdException w:name="Salutation" w:semiHidden="1" w:unhideWhenUsed="1"/>
+    <w:lsdException w:name="Date" w:semiHidden="1" w:unhideWhenUsed="1"/>
+    <w:lsdException w:name="Body Text First Indent" w:semiHidden="1" w:unhideWhenUsed="1"/>
+    <w:lsdException w:name="Body Text First Indent 2" w:semiHidden="1" w:unhideWhenUsed="1"/>
+    <w:lsdException w:name="Note Heading" w:semiHidden="1" w:unhideWhenUsed="1"/>
+    <w:lsdException w:name="Body Text 2" w:semiHidden="1" w:unhideWhenUsed="1"/>
+    <w:lsdException w:name="Body Text 3" w:semiHidden="1" w:unhideWhenUsed="1"/>
+    <w:lsdException w:name="Body Text Indent 2" w:semiHidden="1" w:unhideWhenUsed="1"/>
+    <w:lsdException w:name="Body Text Indent 3" w:semiHidden="1" w:unhideWhenUsed="1"/>
+    <w:lsdException w:name="Block Text" w:semiHidden="1" w:unhideWhenUsed="1"/>
+    <w:lsdException w:name="Hyperlink" w:semiHidden="1" w:unhideWhenUsed="1"/>
+    <w:lsdException w:name="FollowedHyperlink" w:semiHidden="1" w:unhideWhenUsed="1"/>
+    <w:lsdException w:name="Strong" w:uiPriority="22" w:qFormat="1"/>
+    <w:lsdException w:name="Emphasis" w:uiPriority="20" w:qFormat="1"/>
+    <w:lsdException w:name="Document Map" w:semiHidden="1" w:unhideWhenUsed="1"/>
+    <w:lsdException w:name="Plain Text" w:semiHidden="1" w:unhideWhenUsed="1"/>
+    <w:lsdException w:name="E-mail Signature" w:semiHidden="1" w:unhideWhenUsed="1"/>
+    <w:lsdException w:name="HTML Top of Form" w:semiHidden="1" w:unhideWhenUsed="1"/>
+    <w:lsdException w:name="HTML Bottom of Form" w:semiHidden="1" w:unhideWhenUsed="1"/>
+    <w:lsdException w:name="Normal (Web)" w:semiHidden="1" w:unhideWhenUsed="1"/>
+    <w:lsdException w:name="HTML Acronym" w:semiHidden="1" w:unhideWhenUsed="1"/>
+    <w:lsdException w:name="HTML Address" w:semiHidden="1" w:unhideWhenUsed="1"/>
+    <w:lsdException w:name="HTML Cite" w:semiHidden="1" w:unhideWhenUsed="1"/>
+    <w:lsdException w:name="HTML Code" w:semiHidden="1" w:unhideWhenUsed="1"/>
+    <w:lsdException w:name="HTML Definition" w:semiHidden="1" w:unhideWhenUsed="1"/>
+    <w:lsdException w:name="HTML Keyboard" w:semiHidden="1" w:unhideWhenUsed="1"/>
+    <w:lsdException w:name="HTML Preformatted" w:semiHidden="1" w:unhideWhenUsed="1"/>
+    <w:lsdException w:name="HTML Sample" w:semiHidden="1" w:unhideWhenUsed="1"/>
+    <w:lsdException w:name="HTML Typewriter" w:semiHidden="1" w:unhideWhenUsed="1"/>
+    <w:lsdException w:name="HTML Variable" w:semiHidden="1" w:unhideWhenUsed="1"/>
+    <w:lsdException w:name="Normal Table" w:semiHidden="1" w:unhideWhenUsed="1"/>
+    <w:lsdException w:name="annotation subject" w:semiHidden="1" w:unhideWhenUsed="1"/>
+    <w:lsdException w:name="No List" w:semiHidden="1" w:unhideWhenUsed="1"/>
+    <w:lsdException w:name="Outline List 1" w:semiHidden="1" w:unhideWhenUsed="1"/>
+    <w:lsdException w:name="Outline List 2" w:semiHidden="1" w:unhideWhenUsed="1"/>
+    <w:lsdException w:name="Outline List 3" w:semiHidden="1" w:unhideWhenUsed="1"/>
+    <w:lsdException w:name="Table Simple 1" w:semiHidden="1" w:unhideWhenUsed="1"/>
+    <w:lsdException w:name="Table Simple 2" w:semiHidden="1" w:unhideWhenUsed="1"/>
+    <w:lsdException w:name="Table Simple 3" w:semiHidden="1" w:unhideWhenUsed="1"/>
+    <w:lsdException w:name="Table Classic 1" w:semiHidden="1" w:unhideWhenUsed="1"/>
+    <w:lsdException w:name="Table Classic 2" w:semiHidden="1" w:unhideWhenUsed="1"/>
+    <w:lsdException w:name="Table Classic 3" w:semiHidden="1" w:unhideWhenUsed="1"/>
+    <w:lsdException w:name="Table Classic 4" w:semiHidden="1" w:unhideWhenUsed="1"/>
+    <w:lsdException w:name="Table Colorful 1" w:semiHidden="1" w:unhideWhenUsed="1"/>
+    <w:lsdException w:name="Table Colorful 2" w:semiHidden="1" w:unhideWhenUsed="1"/>
+    <w:lsdException w:name="Table Colorful 3" w:semiHidden="1" w:unhideWhenUsed="1"/>
+    <w:lsdException w:name="Table Columns 1" w:semiHidden="1" w:unhideWhenUsed="1"/>
+    <w:lsdException w:name="Table Columns 2" w:semiHidden="1" w:unhideWhenUsed="1"/>
+    <w:lsdException w:name="Table Columns 3" w:semiHidden="1" w:unhideWhenUsed="1"/>
+    <w:lsdException w:name="Table Columns 4" w:semiHidden="1" w:unhideWhenUsed="1"/>
+    <w:lsdException w:name="Table Columns 5" w:semiHidden="1" w:unhideWhenUsed="1"/>
+    <w:lsdException w:name="Table Grid 1" w:semiHidden="1" w:unhideWhenUsed="1"/>
+    <w:lsdException w:name="Table Grid 2" w:semiHidden="1" w:unhideWhenUsed="1"/>
+    <w:lsdException w:name="Table Grid 3" w:semiHidden="1" w:unhideWhenUsed="1"/>
+    <w:lsdException w:name="Table Grid 4" w:semiHidden="1" w:unhideWhenUsed="1"/>
+    <w:lsdException w:name="Table Grid 5" w:semiHidden="1" w:unhideWhenUsed="1"/>
+    <w:lsdException w:name="Table Grid 6" w:semiHidden="1" w:unhideWhenUsed="1"/>
+    <w:lsdException w:name="Table Grid 7" w:semiHidden="1" w:unhideWhenUsed="1"/>
+    <w:lsdException w:name="Table Grid 8" w:semiHidden="1" w:unhideWhenUsed="1"/>
+    <w:lsdException w:name="Table List 1" w:semiHidden="1" w:unhideWhenUsed="1"/>
+    <w:lsdException w:name="Table List 2" w:semiHidden="1" w:unhideWhenUsed="1"/>
+    <w:lsdException w:name="Table List 3" w:semiHidden="1" w:unhideWhenUsed="1"/>
+    <w:lsdException w:name="Table List 4" w:semiHidden="1" w:unhideWhenUsed="1"/>
+    <w:lsdException w:name="Table List 5" w:semiHidden="1" w:unhideWhenUsed="1"/>
+    <w:lsdException w:name="Table List 6" w:semiHidden="1" w:unhideWhenUsed="1"/>
+    <w:lsdException w:name="Table List 7" w:semiHidden="1" w:unhideWhenUsed="1"/>
+    <w:lsdException w:name="Table List 8" w:semiHidden="1" w:unhideWhenUsed="1"/>
+    <w:lsdException w:name="Table 3D effects 1" w:semiHidden="1" w:unhideWhenUsed="1"/>
+    <w:lsdException w:name="Table 3D effects 2" w:semiHidden="1" w:unhideWhenUsed="1"/>
+    <w:lsdException w:name="Table 3D effects 3" w:semiHidden="1" w:unhideWhenUsed="1"/>
+    <w:lsdException w:name="Table Contemporary" w:semiHidden="1" w:unhideWhenUsed="1"/>
+    <w:lsdException w:name="Table Elegant" w:semiHidden="1" w:unhideWhenUsed="1"/>
+    <w:lsdException w:name="Table Professional" w:semiHidden="1" w:unhideWhenUsed="1"/>
+    <w:lsdException w:name="Table Subtle 1" w:semiHidden="1" w:unhideWhenUsed="1"/>
+    <w:lsdException w:name="Table Subtle 2" w:semiHidden="1" w:unhideWhenUsed="1"/>
+    <w:lsdException w:name="Table Web 1" w:semiHidden="1" w:unhideWhenUsed="1"/>
+    <w:lsdException w:name="Table Web 2" w:semiHidden="1" w:unhideWhenUsed="1"/>
+    <w:lsdException w:name="Table Web 3" w:semiHidden="1" w:unhideWhenUsed="1"/>
+    <w:lsdException w:name="Balloon Text" w:semiHidden="1" w:unhideWhenUsed="1"/>
+    <w:lsdException w:name="Table Grid" w:uiPriority="59"/>
+    <w:lsdException w:name="Table Theme" w:semiHidden="1" w:unhideWhenUsed="1"/>
+    <w:lsdException w:name="Placeholder Text" w:semiHidden="1"/>
+    <w:lsdException w:name="No Spacing" w:uiPriority="1" w:qFormat="1"/>
+    <w:lsdException w:name="Light Shading" w:uiPriority="60"/>
+    <w:lsdException w:name="Light List" w:uiPriority="61"/>
+    <w:lsdException w:name="Light Grid" w:uiPriority="62"/>
+    <w:lsdException w:name="Medium Shading 1" w:uiPriority="63"/>
+    <w:lsdException w:name="Medium Shading 2" w:uiPriority="64"/>
+    <w:lsdException w:name="Medium List 1" w:uiPriority="65"/>
+    <w:lsdException w:name="Medium List 2" w:uiPriority="66"/>
+    <w:lsdException w:name="Medium Grid 1" w:uiPriority="67"/>
+    <w:lsdException w:name="Medium Grid 2" w:uiPriority="68"/>
+    <w:lsdException w:name="Medium Grid 3" w:uiPriority="69"/>
+    <w:lsdException w:name="Dark List" w:uiPriority="70"/>
+    <w:lsdException w:name="Colorful Shading" w:uiPriority="71"/>
+    <w:lsdException w:name="Colorful List" w:uiPriority="72"/>
+    <w:lsdException w:name="Colorful Grid" w:uiPriority="73"/>
+    <w:lsdException w:name="Light Shading Accent 1" w:uiPriority="60"/>
+    <w:lsdException w:name="Light List Accent 1" w:uiPriority="61"/>
+    <w:lsdException w:name="Light Grid Accent 1" w:uiPriority="62"/>
+    <w:lsdException w:name="Medium Shading 1 Accent 1" w:uiPriority="63"/>
+    <w:lsdException w:name="Medium Shading 2 Accent 1" w:uiPriority="64"/>
+    <w:lsdException w:name="Medium List 1 Accent 1" w:uiPriority="65"/>
+    <w:lsdException w:name="Revision" w:semiHidden="1"/>
+    <w:lsdException w:name="List Paragraph" w:uiPriority="34" w:qFormat="1"/>
+    <w:lsdException w:name="Quote" w:uiPriority="29" w:qFormat="1"/>
+    <w:lsdException w:name="Intense Quote" w:uiPriority="30" w:qFormat="1"/>
+    <w:lsdException w:name="Medium List 2 Accent 1" w:uiPriority="66"/>
+    <w:lsdException w:name="Medium Grid 1 Accent 1" w:uiPriority="67"/>
+    <w:lsdException w:name="Medium Grid 2 Accent 1" w:uiPriority="68"/>
+    <w:lsdException w:name="Medium Grid 3 Accent 1" w:uiPriority="69"/>
+    <w:lsdException w:name="Dark List Accent 1" w:uiPriority="70"/>
+    <w:lsdException w:name="Colorful Shading Accent 1" w:uiPriority="71"/>
+    <w:lsdException w:name="Colorful List Accent 1" w:uiPriority="72"/>
+    <w:lsdException w:name="Colorful Grid Accent 1" w:uiPriority="73"/>
+    <w:lsdException w:name="Light Shading Accent 2" w:uiPriority="60"/>
+    <w:lsdException w:name="Light List Accent 2" w:uiPriority="61"/>
+    <w:lsdException w:name="Light Grid Accent 2" w:uiPriority="62"/>
+    <w:lsdException w:name="Medium Shading 1 Accent 2" w:uiPriority="63"/>
+    <w:lsdException w:name="Medium Shading 2 Accent 2" w:uiPriority="64"/>
+    <w:lsdException w:name="Medium List 1 Accent 2" w:uiPriority="65"/>
+    <w:lsdException w:name="Medium List 2 Accent 2" w:uiPriority="66"/>
+    <w:lsdException w:name="Medium Grid 1 Accent 2" w:uiPriority="67"/>
+    <w:lsdException w:name="Medium Grid 2 Accent 2" w:uiPriority="68"/>
+    <w:lsdException w:name="Medium Grid 3 Accent 2" w:uiPriority="69"/>
+    <w:lsdException w:name="Dark List Accent 2" w:uiPriority="70"/>
+    <w:lsdException w:name="Colorful Shading Accent 2" w:uiPriority="71"/>
+    <w:lsdException w:name="Colorful List Accent 2" w:uiPriority="72"/>
+    <w:lsdException w:name="Colorful Grid Accent 2" w:uiPriority="73"/>
+    <w:lsdException w:name="Light Shading Accent 3" w:uiPriority="60"/>
+    <w:lsdException w:name="Light List Accent 3" w:uiPriority="61"/>
+    <w:lsdException w:name="Light Grid Accent 3" w:uiPriority="62"/>
+    <w:lsdException w:name="Medium Shading 1 Accent 3" w:uiPriority="63"/>
+    <w:lsdException w:name="Medium Shading 2 Accent 3" w:uiPriority="64"/>
+    <w:lsdException w:name="Medium List 1 Accent 3" w:uiPriority="65"/>
+    <w:lsdException w:name="Medium List 2 Accent 3" w:uiPriority="66"/>
+    <w:lsdException w:name="Medium Grid 1 Accent 3" w:uiPriority="67"/>
+    <w:lsdException w:name="Medium Grid 2 Accent 3" w:uiPriority="68"/>
+    <w:lsdException w:name="Medium Grid 3 Accent 3" w:uiPriority="69"/>
+    <w:lsdException w:name="Dark List Accent 3" w:uiPriority="70"/>
+    <w:lsdException w:name="Colorful Shading Accent 3" w:uiPriority="71"/>
+    <w:lsdException w:name="Colorful List Accent 3" w:uiPriority="72"/>
+    <w:lsdException w:name="Colorful Grid Accent 3" w:uiPriority="73"/>
+    <w:lsdException w:name="Light Shading Accent 4" w:uiPriority="60"/>
+    <w:lsdException w:name="Light List Accent 4" w:uiPriority="61"/>
+    <w:lsdException w:name="Light Grid Accent 4" w:uiPriority="62"/>
+    <w:lsdException w:name="Medium Shading 1 Accent 4" w:uiPriority="63"/>
+    <w:lsdException w:name="Medium Shading 2 Accent 4" w:uiPriority="64"/>
+    <w:lsdException w:name="Medium List 1 Accent 4" w:uiPriority="65"/>
+    <w:lsdException w:name="Medium List 2 Accent 4" w:uiPriority="66"/>
+    <w:lsdException w:name="Medium Grid 1 Accent 4" w:uiPriority="67"/>
+    <w:lsdException w:name="Medium Grid 2 Accent 4" w:uiPriority="68"/>
+    <w:lsdException w:name="Medium Grid 3 Accent 4" w:uiPriority="69"/>
+    <w:lsdException w:name="Dark List Accent 4" w:uiPriority="70"/>
+    <w:lsdException w:name="Colorful Shading Accent 4" w:uiPriority="71"/>
+    <w:lsdException w:name="Colorful List Accent 4" w:uiPriority="72"/>
+    <w:lsdException w:name="Colorful Grid Accent 4" w:uiPriority="73"/>
+    <w:lsdException w:name="Light Shading Accent 5" w:uiPriority="60"/>
+    <w:lsdException w:name="Light List Accent 5" w:uiPriority="61"/>
+    <w:lsdException w:name="Light Grid Accent 5" w:uiPriority="62"/>
+    <w:lsdException w:name="Medium Shading 1 Accent 5" w:uiPriority="63"/>
+    <w:lsdException w:name="Medium Shading 2 Accent 5" w:uiPriority="64"/>
+    <w:lsdException w:name="Medium List 1 Accent 5" w:uiPriority="65"/>
+    <w:lsdException w:name="Medium List 2 Accent 5" w:uiPriority="66"/>
+    <w:lsdException w:name="Medium Grid 1 Accent 5" w:uiPriority="67"/>
+    <w:lsdException w:name="Medium Grid 2 Accent 5" w:uiPriority="68"/>
+    <w:lsdException w:name="Medium Grid 3 Accent 5" w:uiPriority="69"/>
+    <w:lsdException w:name="Dark List Accent 5" w:uiPriority="70"/>
+    <w:lsdException w:name="Colorful Shading Accent 5" w:uiPriority="71"/>
+    <w:lsdException w:name="Colorful List Accent 5" w:uiPriority="72"/>
+    <w:lsdException w:name="Colorful Grid Accent 5" w:uiPriority="73"/>
+    <w:lsdException w:name="Light Shading Accent 6" w:uiPriority="60"/>
+    <w:lsdException w:name="Light List Accent 6" w:uiPriority="61"/>
+    <w:lsdException w:name="Light Grid Accent 6" w:uiPriority="62"/>
+    <w:lsdException w:name="Medium Shading 1 Accent 6" w:uiPriority="63"/>
+    <w:lsdException w:name="Medium Shading 2 Accent 6" w:uiPriority="64"/>
+    <w:lsdException w:name="Medium List 1 Accent 6" w:uiPriority="65"/>
+    <w:lsdException w:name="Medium List 2 Accent 6" w:uiPriority="66"/>
+    <w:lsdException w:name="Medium Grid 1 Accent 6" w:uiPriority="67"/>
+    <w:lsdException w:name="Medium Grid 2 Accent 6" w:uiPriority="68"/>
+    <w:lsdException w:name="Medium Grid 3 Accent 6" w:uiPriority="69"/>
+    <w:lsdException w:name="Dark List Accent 6" w:uiPriority="70"/>
+    <w:lsdException w:name="Colorful Shading Accent 6" w:uiPriority="71"/>
+    <w:lsdException w:name="Colorful List Accent 6" w:uiPriority="72"/>
+    <w:lsdException w:name="Colorful Grid Accent 6" w:uiPriority="73"/>
+    <w:lsdException w:name="Subtle Emphasis" w:uiPriority="19" w:qFormat="1"/>
+    <w:lsdException w:name="Intense Emphasis" w:uiPriority="21" w:qFormat="1"/>
+    <w:lsdException w:name="Subtle Reference" w:uiPriority="31" w:qFormat="1"/>
+    <w:lsdException w:name="Intense Reference" w:uiPriority="32" w:qFormat="1"/>
+    <w:lsdException w:name="Book Title" w:uiPriority="33" w:qFormat="1"/>
+    <w:lsdException w:name="Bibliography" w:semiHidden="1" w:uiPriority="37" w:unhideWhenUsed="1"/>
+    <w:lsdException w:name="TOC Heading" w:semiHidden="1" w:uiPriority="39" w:unhideWhenUsed="1" w:qFormat="1"/>
+    <w:lsdException w:name="Plain Table 1" w:uiPriority="41"/>
+    <w:lsdException w:name="Plain Table 2" w:uiPriority="42"/>
+    <w:lsdException w:name="Plain Table 3" w:uiPriority="43"/>
+    <w:lsdException w:name="Plain Table 4" w:uiPriority="44"/>
+    <w:lsdException w:name="Plain Table 5" w:uiPriority="45"/>
+    <w:lsdException w:name="Grid Table Light" w:uiPriority="40"/>
+    <w:lsdException w:name="Grid Table 1 Light" w:uiPriority="46"/>
+    <w:lsdException w:name="Grid Table 2" w:uiPriority="47"/>
+    <w:lsdException w:name="Grid Table 3" w:uiPriority="48"/>
+    <w:lsdException w:name="Grid Table 4" w:uiPriority="49"/>
+    <w:lsdException w:name="Grid Table 5 Dark" w:uiPriority="50"/>
+    <w:lsdException w:name="Grid Table 6 Colorful" w:uiPriority="51"/>
+    <w:lsdException w:name="Grid Table 7 Colorful" w:uiPriority="52"/>
+    <w:lsdException w:name="Grid Table 1 Light Accent 1" w:uiPriority="46"/>
+    <w:lsdException w:name="Grid Table 2 Accent 1" w:uiPriority="47"/>
+    <w:lsdException w:name="Grid Table 3 Accent 1" w:uiPriority="48"/>
+    <w:lsdException w:name="Grid Table 4 Accent 1" w:uiPriority="49"/>
+    <w:lsdException w:name="Grid Table 5 Dark Accent 1" w:uiPriority="50"/>
+    <w:lsdException w:name="Grid Table 6 Colorful Accent 1" w:uiPriority="51"/>
+    <w:lsdException w:name="Grid Table 7 Colorful Accent 1" w:uiPriority="52"/>
+    <w:lsdException w:name="Grid Table 1 Light Accent 2" w:uiPriority="46"/>
+    <w:lsdException w:name="Grid Table 2 Accent 2" w:uiPriority="47"/>
+    <w:lsdException w:name="Grid Table 3 Accent 2" w:uiPriority="48"/>
+    <w:lsdException w:name="Grid Table 4 Accent 2" w:uiPriority="49"/>
+    <w:lsdException w:name="Grid Table 5 Dark Accent 2" w:uiPriority="50"/>
+    <w:lsdException w:name="Grid Table 6 Colorful Accent 2" w:uiPriority="51"/>
+    <w:lsdException w:name="Grid Table 7 Colorful Accent 2" w:uiPriority="52"/>
+    <w:lsdException w:name="Grid Table 1 Light Accent 3" w:uiPriority="46"/>
+    <w:lsdException w:name="Grid Table 2 Accent 3" w:uiPriority="47"/>
+    <w:lsdException w:name="Grid Table 3 Accent 3" w:uiPriority="48"/>
+    <w:lsdException w:name="Grid Table 4 Accent 3" w:uiPriority="49"/>
+    <w:lsdException w:name="Grid Table 5 Dark Accent 3" w:uiPriority="50"/>
+    <w:lsdException w:name="Grid Table 6 Colorful Accent 3" w:uiPriority="51"/>
+    <w:lsdException w:name="Grid Table 7 Colorful Accent 3" w:uiPriority="52"/>
+    <w:lsdException w:name="Grid Table 1 Light Accent 4" w:uiPriority="46"/>
+    <w:lsdException w:name="Grid Table 2 Accent 4" w:uiPriority="47"/>
+    <w:lsdException w:name="Grid Table 3 Accent 4" w:uiPriority="48"/>
+    <w:lsdException w:name="Grid Table 4 Accent 4" w:uiPriority="49"/>
+    <w:lsdException w:name="Grid Table 5 Dark Accent 4" w:uiPriority="50"/>
+    <w:lsdException w:name="Grid Table 6 Colorful Accent 4" w:uiPriority="51"/>
+    <w:lsdException w:name="Grid Table 7 Colorful Accent 4" w:uiPriority="52"/>
+    <w:lsdException w:name="Grid Table 1 Light Accent 5" w:uiPriority="46"/>
+    <w:lsdException w:name="Grid Table 2 Accent 5" w:uiPriority="47"/>
+    <w:lsdException w:name="Grid Table 3 Accent 5" w:uiPriority="48"/>
+    <w:lsdException w:name="Grid Table 4 Accent 5" w:uiPriority="49"/>
+    <w:lsdException w:name="Grid Table 5 Dark Accent 5" w:uiPriority="50"/>
+    <w:lsdException w:name="Grid Table 6 Colorful Accent 5" w:uiPriority="51"/>
+    <w:lsdException w:name="Grid Table 7 Colorful Accent 5" w:uiPriority="52"/>
+    <w:lsdException w:name="Grid Table 1 Light Accent 6" w:uiPriority="46"/>
+    <w:lsdException w:name="Grid Table 2 Accent 6" w:uiPriority="47"/>
+    <w:lsdException w:name="Grid Table 3 Accent 6" w:uiPriority="48"/>
+    <w:lsdException w:name="Grid Table 4 Accent 6" w:uiPriority="49"/>
+    <w:lsdException w:name="Grid Table 5 Dark Accent 6" w:uiPriority="50"/>
+    <w:lsdException w:name="Grid Table 6 Colorful Accent 6" w:uiPriority="51"/>
+    <w:lsdException w:name="Grid Table 7 Colorful Accent 6" w:uiPriority="52"/>
+    <w:lsdException w:name="List Table 1 Light" w:uiPriority="46"/>
+    <w:lsdException w:name="List Table 2" w:uiPriority="47"/>
+    <w:lsdException w:name="List Table 3" w:uiPriority="48"/>
+    <w:lsdException w:name="List Table 4" w:uiPriority="49"/>
+    <w:lsdException w:name="List Table 5 Dark" w:uiPriority="50"/>
+    <w:lsdException w:name="List Table 6 Colorful" w:uiPriority="51"/>
+    <w:lsdException w:name="List Table 7 Colorful" w:uiPriority="52"/>
+    <w:lsdException w:name="List Table 1 Light Accent 1" w:uiPriority="46"/>
+    <w:lsdException w:name="List Table 2 Accent 1" w:uiPriority="47"/>
+    <w:lsdException w:name="List Table 3 Accent 1" w:uiPriority="48"/>
+    <w:lsdException w:name="List Table 4 Accent 1" w:uiPriority="49"/>
+    <w:lsdException w:name="List Table 5 Dark Accent 1" w:uiPriority="50"/>
+    <w:lsdException w:name="List Table 6 Colorful Accent 1" w:uiPriority="51"/>
+    <w:lsdException w:name="List Table 7 Colorful Accent 1" w:uiPriority="52"/>
+    <w:lsdException w:name="List Table 1 Light Accent 2" w:uiPriority="46"/>
+    <w:lsdException w:name="List Table 2 Accent 2" w:uiPriority="47"/>
+    <w:lsdException w:name="List Table 3 Accent 2" w:uiPriority="48"/>
+    <w:lsdException w:name="List Table 4 Accent 2" w:uiPriority="49"/>
+    <w:lsdException w:name="List Table 5 Dark Accent 2" w:uiPriority="50"/>
+    <w:lsdException w:name="List Table 6 Colorful Accent 2" w:uiPriority="51"/>
+    <w:lsdException w:name="List Table 7 Colorful Accent 2" w:uiPriority="52"/>
+    <w:lsdException w:name="List Table 1 Light Accent 3" w:uiPriority="46"/>
+    <w:lsdException w:name="List Table 2 Accent 3" w:uiPriority="47"/>
+    <w:lsdException w:name="List Table 3 Accent 3" w:uiPriority="48"/>
+    <w:lsdException w:name="List Table 4 Accent 3" w:uiPriority="49"/>
+    <w:lsdException w:name="List Table 5 Dark Accent 3" w:uiPriority="50"/>
+    <w:lsdException w:name="List Table 6 Colorful Accent 3" w:uiPriority="51"/>
+    <w:lsdException w:name="List Table 7 Colorful Accent 3" w:uiPriority="52"/>
+    <w:lsdException w:name="List Table 1 Light Accent 4" w:uiPriority="46"/>
+    <w:lsdException w:name="List Table 2 Accent 4" w:uiPriority="47"/>
+    <w:lsdException w:name="List Table 3 Accent 4" w:uiPriority="48"/>
+    <w:lsdException w:name="List Table 4 Accent 4" w:uiPriority="49"/>
+    <w:lsdException w:name="List Table 5 Dark Accent 4" w:uiPriority="50"/>
+    <w:lsdException w:name="List Table 6 Colorful Accent 4" w:uiPriority="51"/>
+    <w:lsdException w:name="List Table 7 Colorful Accent 4" w:uiPriority="52"/>
+    <w:lsdException w:name="List Table 1 Light Accent 5" w:uiPriority="46"/>
+    <w:lsdException w:name="List Table 2 Accent 5" w:uiPriority="47"/>
+    <w:lsdException w:name="List Table 3 Accent 5" w:uiPriority="48"/>
+    <w:lsdException w:name="List Table 4 Accent 5" w:uiPriority="49"/>
+    <w:lsdException w:name="List Table 5 Dark Accent 5" w:uiPriority="50"/>
+    <w:lsdException w:name="List Table 6 Colorful Accent 5" w:uiPriority="51"/>
+    <w:lsdException w:name="List Table 7 Colorful Accent 5" w:uiPriority="52"/>
+    <w:lsdException w:name="List Table 1 Light Accent 6" w:uiPriority="46"/>
+    <w:lsdException w:name="List Table 2 Accent 6" w:uiPriority="47"/>
+    <w:lsdException w:name="List Table 3 Accent 6" w:uiPriority="48"/>
+    <w:lsdException w:name="List Table 4 Accent 6" w:uiPriority="49"/>
+    <w:lsdException w:name="List Table 5 Dark Accent 6" w:uiPriority="50"/>
+    <w:lsdException w:name="List Table 6 Colorful Accent 6" w:uiPriority="51"/>
+    <w:lsdException w:name="List Table 7 Colorful Accent 6" w:uiPriority="52"/>
   </w:latentStyles>
   <w:style w:type="paragraph" w:default="1" w:styleId="Normal">
     <w:name w:val="Normal"/>
@@ -1768,11 +3083,11 @@
       <w:lang w:eastAsia="hr-HR"/>
     </w:rPr>
   </w:style>
-  <w:style w:type="paragraph" w:styleId="Naslov1">
+  <w:style w:type="paragraph" w:styleId="Heading1">
     <w:name w:val="heading 1"/>
     <w:basedOn w:val="Normal"/>
     <w:next w:val="Normal"/>
-    <w:link w:val="Naslov1Char"/>
+    <w:link w:val="Heading1Char"/>
     <w:uiPriority w:val="9"/>
     <w:qFormat/>
     <w:rsid w:val="008B4E41"/>
@@ -1791,18 +3106,17 @@
       <w:szCs w:val="28"/>
     </w:rPr>
   </w:style>
-  <w:style w:type="character" w:default="1" w:styleId="Zadanifontodlomka">
+  <w:style w:type="character" w:default="1" w:styleId="DefaultParagraphFont">
     <w:name w:val="Default Paragraph Font"/>
     <w:uiPriority w:val="1"/>
     <w:semiHidden/>
     <w:unhideWhenUsed/>
   </w:style>
-  <w:style w:type="table" w:default="1" w:styleId="Obinatablica">
+  <w:style w:type="table" w:default="1" w:styleId="TableNormal">
     <w:name w:val="Normal Table"/>
     <w:uiPriority w:val="99"/>
     <w:semiHidden/>
     <w:unhideWhenUsed/>
-    <w:qFormat/>
     <w:tblPr>
       <w:tblInd w:w="0" w:type="dxa"/>
       <w:tblCellMar>
@@ -1813,7 +3127,7 @@
       </w:tblCellMar>
     </w:tblPr>
   </w:style>
-  <w:style w:type="numbering" w:default="1" w:styleId="Bezpopisa">
+  <w:style w:type="numbering" w:default="1" w:styleId="NoList">
     <w:name w:val="No List"/>
     <w:uiPriority w:val="99"/>
     <w:semiHidden/>
@@ -1906,39 +3220,10 @@
       <w:jc w:val="both"/>
     </w:pPr>
   </w:style>
-  <w:style w:type="paragraph" w:styleId="Zaglavlje">
+  <w:style w:type="paragraph" w:styleId="Header">
     <w:name w:val="header"/>
     <w:basedOn w:val="Normal"/>
-    <w:link w:val="ZaglavljeChar"/>
-    <w:uiPriority w:val="99"/>
-    <w:semiHidden/>
-    <w:unhideWhenUsed/>
-    <w:rsid w:val="000C220C"/>
-    <w:pPr>
-      <w:tabs>
-        <w:tab w:val="center" w:pos="4536"/>
-        <w:tab w:val="right" w:pos="9072"/>
-      </w:tabs>
-    </w:pPr>
-  </w:style>
-  <w:style w:type="character" w:customStyle="1" w:styleId="ZaglavljeChar">
-    <w:name w:val="Zaglavlje Char"/>
-    <w:basedOn w:val="Zadanifontodlomka"/>
-    <w:link w:val="Zaglavlje"/>
-    <w:uiPriority w:val="99"/>
-    <w:semiHidden/>
-    <w:rsid w:val="000C220C"/>
-    <w:rPr>
-      <w:rFonts w:ascii="Times New Roman" w:eastAsia="Times New Roman" w:hAnsi="Times New Roman" w:cs="Times New Roman"/>
-      <w:sz w:val="24"/>
-      <w:szCs w:val="24"/>
-      <w:lang w:eastAsia="hr-HR"/>
-    </w:rPr>
-  </w:style>
-  <w:style w:type="paragraph" w:styleId="Podnoje">
-    <w:name w:val="footer"/>
-    <w:basedOn w:val="Normal"/>
-    <w:link w:val="PodnojeChar"/>
+    <w:link w:val="HeaderChar"/>
     <w:uiPriority w:val="99"/>
     <w:unhideWhenUsed/>
     <w:rsid w:val="000C220C"/>
@@ -1949,10 +3234,10 @@
       </w:tabs>
     </w:pPr>
   </w:style>
-  <w:style w:type="character" w:customStyle="1" w:styleId="PodnojeChar">
-    <w:name w:val="Podnožje Char"/>
-    <w:basedOn w:val="Zadanifontodlomka"/>
-    <w:link w:val="Podnoje"/>
+  <w:style w:type="character" w:customStyle="1" w:styleId="HeaderChar">
+    <w:name w:val="Header Char"/>
+    <w:basedOn w:val="DefaultParagraphFont"/>
+    <w:link w:val="Header"/>
     <w:uiPriority w:val="99"/>
     <w:rsid w:val="000C220C"/>
     <w:rPr>
@@ -1962,10 +3247,37 @@
       <w:lang w:eastAsia="hr-HR"/>
     </w:rPr>
   </w:style>
-  <w:style w:type="paragraph" w:styleId="Tekstfusnote">
+  <w:style w:type="paragraph" w:styleId="Footer">
+    <w:name w:val="footer"/>
+    <w:basedOn w:val="Normal"/>
+    <w:link w:val="FooterChar"/>
+    <w:uiPriority w:val="99"/>
+    <w:unhideWhenUsed/>
+    <w:rsid w:val="000C220C"/>
+    <w:pPr>
+      <w:tabs>
+        <w:tab w:val="center" w:pos="4536"/>
+        <w:tab w:val="right" w:pos="9072"/>
+      </w:tabs>
+    </w:pPr>
+  </w:style>
+  <w:style w:type="character" w:customStyle="1" w:styleId="FooterChar">
+    <w:name w:val="Footer Char"/>
+    <w:basedOn w:val="DefaultParagraphFont"/>
+    <w:link w:val="Footer"/>
+    <w:uiPriority w:val="99"/>
+    <w:rsid w:val="000C220C"/>
+    <w:rPr>
+      <w:rFonts w:ascii="Times New Roman" w:eastAsia="Times New Roman" w:hAnsi="Times New Roman" w:cs="Times New Roman"/>
+      <w:sz w:val="24"/>
+      <w:szCs w:val="24"/>
+      <w:lang w:eastAsia="hr-HR"/>
+    </w:rPr>
+  </w:style>
+  <w:style w:type="paragraph" w:styleId="FootnoteText">
     <w:name w:val="footnote text"/>
     <w:basedOn w:val="Normal"/>
-    <w:link w:val="TekstfusnoteChar"/>
+    <w:link w:val="FootnoteTextChar"/>
     <w:uiPriority w:val="99"/>
     <w:unhideWhenUsed/>
     <w:rsid w:val="004F3BC0"/>
@@ -1974,10 +3286,10 @@
       <w:szCs w:val="20"/>
     </w:rPr>
   </w:style>
-  <w:style w:type="character" w:customStyle="1" w:styleId="TekstfusnoteChar">
-    <w:name w:val="Tekst fusnote Char"/>
-    <w:basedOn w:val="Zadanifontodlomka"/>
-    <w:link w:val="Tekstfusnote"/>
+  <w:style w:type="character" w:customStyle="1" w:styleId="FootnoteTextChar">
+    <w:name w:val="Footnote Text Char"/>
+    <w:basedOn w:val="DefaultParagraphFont"/>
+    <w:link w:val="FootnoteText"/>
     <w:uiPriority w:val="99"/>
     <w:rsid w:val="004F3BC0"/>
     <w:rPr>
@@ -1987,9 +3299,9 @@
       <w:lang w:eastAsia="hr-HR"/>
     </w:rPr>
   </w:style>
-  <w:style w:type="character" w:styleId="Referencafusnote">
+  <w:style w:type="character" w:styleId="FootnoteReference">
     <w:name w:val="footnote reference"/>
-    <w:basedOn w:val="Zadanifontodlomka"/>
+    <w:basedOn w:val="DefaultParagraphFont"/>
     <w:uiPriority w:val="99"/>
     <w:semiHidden/>
     <w:unhideWhenUsed/>
@@ -1998,9 +3310,9 @@
       <w:vertAlign w:val="superscript"/>
     </w:rPr>
   </w:style>
-  <w:style w:type="character" w:styleId="Hiperveza">
+  <w:style w:type="character" w:styleId="Hyperlink">
     <w:name w:val="Hyperlink"/>
-    <w:basedOn w:val="Zadanifontodlomka"/>
+    <w:basedOn w:val="DefaultParagraphFont"/>
     <w:uiPriority w:val="99"/>
     <w:unhideWhenUsed/>
     <w:rsid w:val="005A5020"/>
@@ -2011,10 +3323,10 @@
   </w:style>
   <w:style w:type="character" w:customStyle="1" w:styleId="image">
     <w:name w:val="image"/>
-    <w:basedOn w:val="Zadanifontodlomka"/>
+    <w:basedOn w:val="DefaultParagraphFont"/>
     <w:rsid w:val="00FB77E1"/>
   </w:style>
-  <w:style w:type="paragraph" w:styleId="Odlomakpopisa">
+  <w:style w:type="paragraph" w:styleId="ListParagraph">
     <w:name w:val="List Paragraph"/>
     <w:basedOn w:val="Normal"/>
     <w:uiPriority w:val="34"/>
@@ -2025,9 +3337,9 @@
       <w:contextualSpacing/>
     </w:pPr>
   </w:style>
-  <w:style w:type="character" w:styleId="Naglaeno">
+  <w:style w:type="character" w:styleId="Strong">
     <w:name w:val="Strong"/>
-    <w:basedOn w:val="Zadanifontodlomka"/>
+    <w:basedOn w:val="DefaultParagraphFont"/>
     <w:uiPriority w:val="22"/>
     <w:qFormat/>
     <w:rsid w:val="00AD1F1E"/>
@@ -2038,17 +3350,17 @@
   </w:style>
   <w:style w:type="character" w:customStyle="1" w:styleId="xclaimempty">
     <w:name w:val="xclaimempty"/>
-    <w:basedOn w:val="Zadanifontodlomka"/>
+    <w:basedOn w:val="DefaultParagraphFont"/>
     <w:rsid w:val="007B7C9B"/>
   </w:style>
   <w:style w:type="character" w:customStyle="1" w:styleId="xclaimstyle">
     <w:name w:val="xclaimstyle"/>
-    <w:basedOn w:val="Zadanifontodlomka"/>
+    <w:basedOn w:val="DefaultParagraphFont"/>
     <w:rsid w:val="007B7C9B"/>
   </w:style>
-  <w:style w:type="character" w:styleId="SlijeenaHiperveza">
+  <w:style w:type="character" w:styleId="FollowedHyperlink">
     <w:name w:val="FollowedHyperlink"/>
-    <w:basedOn w:val="Zadanifontodlomka"/>
+    <w:basedOn w:val="DefaultParagraphFont"/>
     <w:uiPriority w:val="99"/>
     <w:semiHidden/>
     <w:unhideWhenUsed/>
@@ -2058,10 +3370,10 @@
       <w:u w:val="single"/>
     </w:rPr>
   </w:style>
-  <w:style w:type="character" w:customStyle="1" w:styleId="Naslov1Char">
-    <w:name w:val="Naslov 1 Char"/>
-    <w:basedOn w:val="Zadanifontodlomka"/>
-    <w:link w:val="Naslov1"/>
+  <w:style w:type="character" w:customStyle="1" w:styleId="Heading1Char">
+    <w:name w:val="Heading 1 Char"/>
+    <w:basedOn w:val="DefaultParagraphFont"/>
+    <w:link w:val="Heading1"/>
     <w:uiPriority w:val="9"/>
     <w:rsid w:val="008B4E41"/>
     <w:rPr>
@@ -2074,9 +3386,9 @@
       <w:lang w:eastAsia="hr-HR"/>
     </w:rPr>
   </w:style>
-  <w:style w:type="paragraph" w:styleId="TOCNaslov">
+  <w:style w:type="paragraph" w:styleId="TOCHeading">
     <w:name w:val="TOC Heading"/>
-    <w:basedOn w:val="Naslov1"/>
+    <w:basedOn w:val="Heading1"/>
     <w:next w:val="Normal"/>
     <w:uiPriority w:val="39"/>
     <w:semiHidden/>
@@ -2091,10 +3403,10 @@
       <w:lang w:val="en-US" w:eastAsia="en-US"/>
     </w:rPr>
   </w:style>
-  <w:style w:type="paragraph" w:styleId="Tekstbalonia">
+  <w:style w:type="paragraph" w:styleId="BalloonText">
     <w:name w:val="Balloon Text"/>
     <w:basedOn w:val="Normal"/>
-    <w:link w:val="TekstbaloniaChar"/>
+    <w:link w:val="BalloonTextChar"/>
     <w:uiPriority w:val="99"/>
     <w:semiHidden/>
     <w:unhideWhenUsed/>
@@ -2105,10 +3417,10 @@
       <w:szCs w:val="16"/>
     </w:rPr>
   </w:style>
-  <w:style w:type="character" w:customStyle="1" w:styleId="TekstbaloniaChar">
-    <w:name w:val="Tekst balončića Char"/>
-    <w:basedOn w:val="Zadanifontodlomka"/>
-    <w:link w:val="Tekstbalonia"/>
+  <w:style w:type="character" w:customStyle="1" w:styleId="BalloonTextChar">
+    <w:name w:val="Balloon Text Char"/>
+    <w:basedOn w:val="DefaultParagraphFont"/>
+    <w:link w:val="BalloonText"/>
     <w:uiPriority w:val="99"/>
     <w:semiHidden/>
     <w:rsid w:val="008B4E41"/>
@@ -2160,7 +3472,7 @@
       <w:rFonts w:ascii="Arial" w:hAnsi="Arial"/>
     </w:rPr>
   </w:style>
-  <w:style w:type="paragraph" w:styleId="Sadraj2">
+  <w:style w:type="paragraph" w:styleId="TOC2">
     <w:name w:val="toc 2"/>
     <w:basedOn w:val="Normal"/>
     <w:next w:val="Normal"/>
@@ -2173,7 +3485,7 @@
       <w:ind w:left="240"/>
     </w:pPr>
   </w:style>
-  <w:style w:type="paragraph" w:styleId="Sadraj1">
+  <w:style w:type="paragraph" w:styleId="TOC1">
     <w:name w:val="toc 1"/>
     <w:basedOn w:val="Normal"/>
     <w:next w:val="Normal"/>
@@ -2185,7 +3497,7 @@
       <w:spacing w:after="100"/>
     </w:pPr>
   </w:style>
-  <w:style w:type="paragraph" w:styleId="Sadraj3">
+  <w:style w:type="paragraph" w:styleId="TOC3">
     <w:name w:val="toc 3"/>
     <w:basedOn w:val="Normal"/>
     <w:next w:val="Normal"/>
@@ -2197,6 +3509,44 @@
       <w:spacing w:after="100"/>
       <w:ind w:left="480"/>
     </w:pPr>
+  </w:style>
+  <w:style w:type="table" w:styleId="TableGrid">
+    <w:name w:val="Table Grid"/>
+    <w:basedOn w:val="TableNormal"/>
+    <w:uiPriority w:val="59"/>
+    <w:rsid w:val="006227B8"/>
+    <w:pPr>
+      <w:spacing w:after="0" w:line="240" w:lineRule="auto"/>
+    </w:pPr>
+    <w:tblPr>
+      <w:tblInd w:w="0" w:type="dxa"/>
+      <w:tblBorders>
+        <w:top w:val="single" w:sz="4" w:space="0" w:color="auto"/>
+        <w:left w:val="single" w:sz="4" w:space="0" w:color="auto"/>
+        <w:bottom w:val="single" w:sz="4" w:space="0" w:color="auto"/>
+        <w:right w:val="single" w:sz="4" w:space="0" w:color="auto"/>
+        <w:insideH w:val="single" w:sz="4" w:space="0" w:color="auto"/>
+        <w:insideV w:val="single" w:sz="4" w:space="0" w:color="auto"/>
+      </w:tblBorders>
+      <w:tblCellMar>
+        <w:top w:w="0" w:type="dxa"/>
+        <w:left w:w="108" w:type="dxa"/>
+        <w:bottom w:w="0" w:type="dxa"/>
+        <w:right w:w="108" w:type="dxa"/>
+      </w:tblCellMar>
+    </w:tblPr>
+  </w:style>
+  <w:style w:type="paragraph" w:styleId="NoSpacing">
+    <w:name w:val="No Spacing"/>
+    <w:uiPriority w:val="1"/>
+    <w:qFormat/>
+    <w:rsid w:val="0080657E"/>
+    <w:pPr>
+      <w:spacing w:after="0" w:line="240" w:lineRule="auto"/>
+    </w:pPr>
+    <w:rPr>
+      <w:rFonts w:ascii="Calibri" w:eastAsia="Calibri" w:hAnsi="Calibri" w:cs="Arial"/>
+    </w:rPr>
   </w:style>
 </w:styles>
 </file>
@@ -2489,7 +3839,7 @@
 </file>
 
 <file path=customXml/itemProps1.xml><?xml version="1.0" encoding="utf-8"?>
-<ds:datastoreItem xmlns:ds="http://schemas.openxmlformats.org/officeDocument/2006/customXml" ds:itemID="{910626F3-A479-4032-B340-DC3655BA860E}">
+<ds:datastoreItem xmlns:ds="http://schemas.openxmlformats.org/officeDocument/2006/customXml" ds:itemID="{EDD5DC68-DC78-415C-899B-747EA019CBF9}">
   <ds:schemaRefs>
     <ds:schemaRef ds:uri="http://schemas.openxmlformats.org/officeDocument/2006/bibliography"/>
   </ds:schemaRefs>

</xml_diff>

<commit_message>
samo dijagrami slijeda fale i proračun i project slike
</commit_message>
<xml_diff>
--- a/dokumentacija/driveIT.docx
+++ b/dokumentacija/driveIT.docx
@@ -5,25 +5,157 @@
     <w:p>
       <w:pPr>
         <w:pStyle w:val="Nazivinstitucije"/>
-      </w:pPr>
-      <w:r>
+        <w:spacing w:line="360" w:lineRule="auto"/>
+        <w:rPr>
+          <w:sz w:val="28"/>
+        </w:rPr>
+      </w:pPr>
+      <w:r>
+        <w:rPr>
+          <w:sz w:val="28"/>
+        </w:rPr>
         <w:t>SVEUČILIŠTE U ZAGREBU</w:t>
       </w:r>
     </w:p>
     <w:p>
       <w:pPr>
         <w:pStyle w:val="Nazivinstitucije"/>
-      </w:pPr>
-      <w:r>
+        <w:spacing w:line="360" w:lineRule="auto"/>
+        <w:rPr>
+          <w:sz w:val="28"/>
+        </w:rPr>
+      </w:pPr>
+      <w:r>
+        <w:rPr>
+          <w:sz w:val="28"/>
+        </w:rPr>
         <w:t>FAKULTET ORGANIZACIJE I INFORMATIKE</w:t>
       </w:r>
     </w:p>
     <w:p>
       <w:pPr>
         <w:pStyle w:val="Nazivinstitucije"/>
-      </w:pPr>
-      <w:r>
+        <w:spacing w:line="360" w:lineRule="auto"/>
+        <w:rPr>
+          <w:sz w:val="28"/>
+        </w:rPr>
+      </w:pPr>
+      <w:r>
+        <w:rPr>
+          <w:sz w:val="28"/>
+        </w:rPr>
         <w:t>V A R A Ž D I N</w:t>
+      </w:r>
+    </w:p>
+    <w:p/>
+    <w:p/>
+    <w:p>
+      <w:pPr>
+        <w:rPr>
+          <w:b/>
+          <w:sz w:val="28"/>
+        </w:rPr>
+      </w:pPr>
+    </w:p>
+    <w:p>
+      <w:pPr>
+        <w:rPr>
+          <w:b/>
+          <w:sz w:val="28"/>
+        </w:rPr>
+      </w:pPr>
+    </w:p>
+    <w:p>
+      <w:pPr>
+        <w:rPr>
+          <w:b/>
+          <w:sz w:val="32"/>
+        </w:rPr>
+      </w:pPr>
+      <w:r>
+        <w:rPr>
+          <w:b/>
+          <w:sz w:val="32"/>
+        </w:rPr>
+        <w:t>Marko Alerić</w:t>
+      </w:r>
+    </w:p>
+    <w:p>
+      <w:pPr>
+        <w:rPr>
+          <w:b/>
+          <w:sz w:val="32"/>
+        </w:rPr>
+      </w:pPr>
+      <w:r>
+        <w:rPr>
+          <w:b/>
+          <w:sz w:val="32"/>
+        </w:rPr>
+        <w:t xml:space="preserve">Mislav </w:t>
+      </w:r>
+      <w:proofErr w:type="spellStart"/>
+      <w:r>
+        <w:rPr>
+          <w:b/>
+          <w:sz w:val="32"/>
+        </w:rPr>
+        <w:t>Boras</w:t>
+      </w:r>
+      <w:proofErr w:type="spellEnd"/>
+    </w:p>
+    <w:p>
+      <w:pPr>
+        <w:rPr>
+          <w:b/>
+          <w:sz w:val="32"/>
+        </w:rPr>
+      </w:pPr>
+      <w:r>
+        <w:rPr>
+          <w:b/>
+          <w:sz w:val="32"/>
+        </w:rPr>
+        <w:t>Andrea Pleše</w:t>
+      </w:r>
+    </w:p>
+    <w:p>
+      <w:pPr>
+        <w:rPr>
+          <w:b/>
+          <w:sz w:val="32"/>
+        </w:rPr>
+      </w:pPr>
+      <w:r>
+        <w:rPr>
+          <w:b/>
+          <w:sz w:val="32"/>
+        </w:rPr>
+        <w:t xml:space="preserve">Lovro </w:t>
+      </w:r>
+      <w:proofErr w:type="spellStart"/>
+      <w:r>
+        <w:rPr>
+          <w:b/>
+          <w:sz w:val="32"/>
+        </w:rPr>
+        <w:t>Predovan</w:t>
+      </w:r>
+      <w:proofErr w:type="spellEnd"/>
+    </w:p>
+    <w:p>
+      <w:pPr>
+        <w:rPr>
+          <w:b/>
+          <w:sz w:val="32"/>
+        </w:rPr>
+      </w:pPr>
+      <w:r>
+        <w:rPr>
+          <w:b/>
+          <w:sz w:val="32"/>
+        </w:rPr>
+        <w:t>Josip Primorac</w:t>
       </w:r>
     </w:p>
     <w:p/>
@@ -31,63 +163,228 @@
     <w:p/>
     <w:p/>
     <w:p/>
+    <w:p>
+      <w:pPr>
+        <w:pStyle w:val="Naslovzavrnograda"/>
+        <w:jc w:val="left"/>
+        <w:rPr>
+          <w:rFonts w:ascii="Times New Roman" w:hAnsi="Times New Roman"/>
+        </w:rPr>
+      </w:pPr>
+    </w:p>
+    <w:p>
+      <w:pPr>
+        <w:pStyle w:val="Naslovzavrnograda"/>
+        <w:jc w:val="left"/>
+        <w:rPr>
+          <w:rFonts w:ascii="Times New Roman" w:hAnsi="Times New Roman"/>
+        </w:rPr>
+      </w:pPr>
+    </w:p>
+    <w:p>
+      <w:pPr>
+        <w:pStyle w:val="Naslovzavrnograda"/>
+        <w:rPr>
+          <w:rFonts w:cs="Arial"/>
+          <w:sz w:val="40"/>
+        </w:rPr>
+      </w:pPr>
+      <w:proofErr w:type="spellStart"/>
+      <w:r>
+        <w:rPr>
+          <w:rFonts w:cs="Arial"/>
+          <w:sz w:val="44"/>
+        </w:rPr>
+        <w:t>driveIT</w:t>
+      </w:r>
+      <w:proofErr w:type="spellEnd"/>
+    </w:p>
+    <w:p>
+      <w:pPr>
+        <w:jc w:val="center"/>
+      </w:pPr>
+    </w:p>
+    <w:p>
+      <w:pPr>
+        <w:pStyle w:val="ZAVRNIRAD"/>
+        <w:rPr>
+          <w:sz w:val="28"/>
+        </w:rPr>
+      </w:pPr>
+      <w:r>
+        <w:rPr>
+          <w:sz w:val="28"/>
+        </w:rPr>
+        <w:t xml:space="preserve">PROJEKTNA DOKUMENTACIJA IZ KOLEGIJA </w:t>
+      </w:r>
+    </w:p>
+    <w:p>
+      <w:pPr>
+        <w:pStyle w:val="ZAVRNIRAD"/>
+      </w:pPr>
+      <w:r>
+        <w:rPr>
+          <w:sz w:val="28"/>
+        </w:rPr>
+        <w:t>PROGRAMSKO INŽENJERSTVO</w:t>
+      </w:r>
+    </w:p>
+    <w:p>
+      <w:pPr>
+        <w:jc w:val="center"/>
+      </w:pPr>
+    </w:p>
+    <w:p>
+      <w:pPr>
+        <w:jc w:val="center"/>
+      </w:pPr>
+    </w:p>
+    <w:p>
+      <w:pPr>
+        <w:jc w:val="center"/>
+      </w:pPr>
+    </w:p>
+    <w:p>
+      <w:pPr>
+        <w:jc w:val="center"/>
+      </w:pPr>
+    </w:p>
+    <w:p>
+      <w:pPr>
+        <w:jc w:val="center"/>
+      </w:pPr>
+    </w:p>
+    <w:p>
+      <w:pPr>
+        <w:jc w:val="center"/>
+      </w:pPr>
+    </w:p>
+    <w:p>
+      <w:pPr>
+        <w:jc w:val="center"/>
+      </w:pPr>
+    </w:p>
+    <w:p>
+      <w:pPr>
+        <w:jc w:val="center"/>
+      </w:pPr>
+    </w:p>
+    <w:p>
+      <w:pPr>
+        <w:jc w:val="center"/>
+      </w:pPr>
+    </w:p>
+    <w:p>
+      <w:pPr>
+        <w:jc w:val="center"/>
+      </w:pPr>
+    </w:p>
+    <w:p>
+      <w:pPr>
+        <w:jc w:val="center"/>
+      </w:pPr>
+    </w:p>
     <w:p/>
-    <w:p>
-      <w:pPr>
-        <w:pStyle w:val="Imeiprezimekandidata"/>
-      </w:pPr>
-      <w:r>
-        <w:t>Marko Alerić, 39908/11-R</w:t>
-      </w:r>
-      <w:r>
-        <w:t xml:space="preserve"> </w:t>
-      </w:r>
-    </w:p>
-    <w:p>
-      <w:pPr>
-        <w:pStyle w:val="Imeiprezimekandidata"/>
-      </w:pPr>
-      <w:r>
-        <w:t xml:space="preserve">Mislav Boras, 39920/11-R, </w:t>
-      </w:r>
-    </w:p>
-    <w:p>
-      <w:pPr>
-        <w:pStyle w:val="Imeiprezimekandidata"/>
-      </w:pPr>
-      <w:r>
-        <w:t>Andrea Pleše, 40070/11-R</w:t>
-      </w:r>
-      <w:r>
-        <w:t xml:space="preserve"> </w:t>
-      </w:r>
-    </w:p>
-    <w:p>
-      <w:pPr>
-        <w:pStyle w:val="Imeiprezimekandidata"/>
-      </w:pPr>
-      <w:r>
-        <w:t>Lovro Predovan, 40075/11-R</w:t>
-      </w:r>
-      <w:r>
-        <w:t xml:space="preserve"> </w:t>
-      </w:r>
-    </w:p>
-    <w:p>
-      <w:pPr>
-        <w:rPr>
-          <w:b/>
+    <w:p/>
+    <w:p>
+      <w:pPr>
+        <w:jc w:val="center"/>
+      </w:pPr>
+    </w:p>
+    <w:p>
+      <w:pPr>
+        <w:jc w:val="center"/>
+      </w:pPr>
+    </w:p>
+    <w:p>
+      <w:pPr>
+        <w:pStyle w:val="Mjesto"/>
+        <w:jc w:val="left"/>
+      </w:pPr>
+    </w:p>
+    <w:p>
+      <w:pPr>
+        <w:pStyle w:val="Mjesto"/>
+      </w:pPr>
+    </w:p>
+    <w:p>
+      <w:pPr>
+        <w:pStyle w:val="Mjesto"/>
+        <w:jc w:val="left"/>
+      </w:pPr>
+    </w:p>
+    <w:p>
+      <w:pPr>
+        <w:pStyle w:val="Mjesto"/>
+        <w:jc w:val="left"/>
+      </w:pPr>
+    </w:p>
+    <w:p>
+      <w:pPr>
+        <w:pStyle w:val="Mjesto"/>
+      </w:pPr>
+    </w:p>
+    <w:p>
+      <w:pPr>
+        <w:pStyle w:val="Mjesto"/>
+      </w:pPr>
+      <w:r>
+        <w:rPr>
           <w:sz w:val="28"/>
-          <w:szCs w:val="28"/>
-        </w:rPr>
-      </w:pPr>
-      <w:r>
-        <w:rPr>
-          <w:b/>
+        </w:rPr>
+        <w:t>Varaždin, 2014</w:t>
+      </w:r>
+      <w:r>
+        <w:rPr>
           <w:sz w:val="28"/>
-          <w:szCs w:val="28"/>
-        </w:rPr>
-        <w:t>Josip Primorac, 40077/11-R</w:t>
+        </w:rPr>
+        <w:t>.</w:t>
+      </w:r>
+    </w:p>
+    <w:p>
+      <w:pPr>
+        <w:pStyle w:val="Nazivinstitucije"/>
+        <w:spacing w:line="360" w:lineRule="auto"/>
+        <w:rPr>
+          <w:sz w:val="28"/>
+        </w:rPr>
+      </w:pPr>
+      <w:r>
+        <w:rPr>
+          <w:sz w:val="28"/>
+        </w:rPr>
+        <w:lastRenderedPageBreak/>
+        <w:t>SVEUČILIŠTE U ZAGREBU</w:t>
+      </w:r>
+    </w:p>
+    <w:p>
+      <w:pPr>
+        <w:pStyle w:val="Nazivinstitucije"/>
+        <w:spacing w:line="360" w:lineRule="auto"/>
+        <w:rPr>
+          <w:sz w:val="28"/>
+        </w:rPr>
+      </w:pPr>
+      <w:r>
+        <w:rPr>
+          <w:sz w:val="28"/>
+        </w:rPr>
+        <w:t>FAKULTET ORGANIZACIJE I INFORMATIKE</w:t>
+      </w:r>
+    </w:p>
+    <w:p>
+      <w:pPr>
+        <w:pStyle w:val="Nazivinstitucije"/>
+        <w:spacing w:line="360" w:lineRule="auto"/>
+        <w:rPr>
+          <w:sz w:val="28"/>
+        </w:rPr>
+      </w:pPr>
+      <w:r>
+        <w:rPr>
+          <w:sz w:val="28"/>
+        </w:rPr>
+        <w:t>V A R A Ž D I N</w:t>
       </w:r>
     </w:p>
     <w:p/>
@@ -99,35 +396,98 @@
     <w:p/>
     <w:p>
       <w:pPr>
-        <w:pStyle w:val="Naslovzavrnograda"/>
-      </w:pPr>
-      <w:r>
-        <w:t>driveIT</w:t>
-      </w:r>
-    </w:p>
-    <w:p>
-      <w:pPr>
-        <w:jc w:val="center"/>
-      </w:pPr>
-    </w:p>
-    <w:p>
-      <w:pPr>
-        <w:pStyle w:val="ZAVRNIRAD"/>
-      </w:pPr>
-      <w:r>
-        <w:t>Projektna</w:t>
-      </w:r>
-      <w:r>
-        <w:t xml:space="preserve"> </w:t>
-      </w:r>
-      <w:r>
-        <w:t>DOKUMENTACIJA</w:t>
-      </w:r>
-    </w:p>
-    <w:p>
-      <w:pPr>
-        <w:jc w:val="center"/>
-      </w:pPr>
+        <w:rPr>
+          <w:b/>
+        </w:rPr>
+      </w:pPr>
+      <w:r>
+        <w:rPr>
+          <w:b/>
+        </w:rPr>
+        <w:t>Marko Alerić, 39908/11-R, redovni student, Informacijski sustavi</w:t>
+      </w:r>
+    </w:p>
+    <w:p>
+      <w:pPr>
+        <w:rPr>
+          <w:b/>
+        </w:rPr>
+      </w:pPr>
+      <w:r>
+        <w:rPr>
+          <w:b/>
+        </w:rPr>
+        <w:t xml:space="preserve">Mislav </w:t>
+      </w:r>
+      <w:proofErr w:type="spellStart"/>
+      <w:r>
+        <w:rPr>
+          <w:b/>
+        </w:rPr>
+        <w:t>Boras</w:t>
+      </w:r>
+      <w:proofErr w:type="spellEnd"/>
+      <w:r>
+        <w:rPr>
+          <w:b/>
+        </w:rPr>
+        <w:t>, 39920/11-R, redovni student, Poslovni sustavi</w:t>
+      </w:r>
+    </w:p>
+    <w:p>
+      <w:pPr>
+        <w:rPr>
+          <w:b/>
+        </w:rPr>
+      </w:pPr>
+      <w:r>
+        <w:rPr>
+          <w:b/>
+        </w:rPr>
+        <w:t>Andrea Pleše, 40070/11-R, redovni student, Poslovni sustavi</w:t>
+      </w:r>
+    </w:p>
+    <w:p>
+      <w:r>
+        <w:rPr>
+          <w:b/>
+        </w:rPr>
+        <w:t xml:space="preserve">Lovro </w:t>
+      </w:r>
+      <w:proofErr w:type="spellStart"/>
+      <w:r>
+        <w:rPr>
+          <w:b/>
+        </w:rPr>
+        <w:t>Predovan</w:t>
+      </w:r>
+      <w:proofErr w:type="spellEnd"/>
+      <w:r>
+        <w:rPr>
+          <w:b/>
+        </w:rPr>
+        <w:t>, 40075/11-R, redovni student, Informacijski sustavi</w:t>
+      </w:r>
+    </w:p>
+    <w:p>
+      <w:pPr>
+        <w:rPr>
+          <w:b/>
+        </w:rPr>
+      </w:pPr>
+      <w:r>
+        <w:rPr>
+          <w:b/>
+        </w:rPr>
+        <w:t>Josip Primorac, 40077/11-R, redovni student, Informacijski sustavi</w:t>
+      </w:r>
+    </w:p>
+    <w:p/>
+    <w:p/>
+    <w:p/>
+    <w:p>
+      <w:bookmarkStart w:id="0" w:name="_GoBack"/>
+      <w:bookmarkEnd w:id="0"/>
     </w:p>
     <w:p/>
     <w:p/>
@@ -135,21 +495,98 @@
     <w:p/>
     <w:p>
       <w:pPr>
+        <w:pStyle w:val="Naslovzavrnograda"/>
+        <w:rPr>
+          <w:rFonts w:cs="Arial"/>
+          <w:sz w:val="44"/>
+        </w:rPr>
+      </w:pPr>
+      <w:proofErr w:type="spellStart"/>
+      <w:r>
+        <w:rPr>
+          <w:rFonts w:cs="Arial"/>
+          <w:sz w:val="44"/>
+        </w:rPr>
+        <w:t>driveIT</w:t>
+      </w:r>
+      <w:proofErr w:type="spellEnd"/>
+    </w:p>
+    <w:p>
+      <w:pPr>
         <w:jc w:val="center"/>
       </w:pPr>
     </w:p>
     <w:p>
       <w:pPr>
+        <w:pStyle w:val="ZAVRNIRAD"/>
+        <w:rPr>
+          <w:sz w:val="28"/>
+        </w:rPr>
+      </w:pPr>
+      <w:r>
+        <w:rPr>
+          <w:sz w:val="28"/>
+        </w:rPr>
+        <w:t xml:space="preserve">PROJEKTNA DOKUMENTACIJA IZ KOLEGIJA </w:t>
+      </w:r>
+    </w:p>
+    <w:p>
+      <w:pPr>
+        <w:pStyle w:val="ZAVRNIRAD"/>
+      </w:pPr>
+      <w:r>
+        <w:rPr>
+          <w:sz w:val="28"/>
+        </w:rPr>
+        <w:t>PROGRAMSKO INŽENJERSTVO</w:t>
+      </w:r>
+    </w:p>
+    <w:p/>
+    <w:p/>
+    <w:p>
+      <w:pPr>
+        <w:pStyle w:val="Mentor"/>
+        <w:ind w:left="0"/>
         <w:jc w:val="center"/>
       </w:pPr>
-    </w:p>
-    <w:p>
-      <w:pPr>
+      <w:r>
+        <w:t xml:space="preserve">                                                                   </w:t>
+      </w:r>
+    </w:p>
+    <w:p>
+      <w:pPr>
+        <w:pStyle w:val="Mentor"/>
+        <w:ind w:left="0"/>
+        <w:jc w:val="center"/>
+      </w:pPr>
+    </w:p>
+    <w:p>
+      <w:pPr>
+        <w:pStyle w:val="Mentor"/>
+        <w:tabs>
+          <w:tab w:val="left" w:pos="7371"/>
+        </w:tabs>
+        <w:ind w:left="6379" w:right="1701" w:firstLine="142"/>
         <w:jc w:val="right"/>
       </w:pPr>
       <w:r>
-        <w:t>Nositelj kolegija: prof.dr.sc.Vjeran Strahonja</w:t>
-      </w:r>
+        <w:t xml:space="preserve">                                                                             Mentor:</w:t>
+      </w:r>
+    </w:p>
+    <w:p>
+      <w:pPr>
+        <w:pStyle w:val="Podaciomentoru"/>
+        <w:ind w:left="6521"/>
+        <w:jc w:val="left"/>
+      </w:pPr>
+      <w:r>
+        <w:t xml:space="preserve">Doc.dr.sc. Zlatko </w:t>
+      </w:r>
+      <w:proofErr w:type="spellStart"/>
+      <w:r>
+        <w:t>Stapić</w:t>
+      </w:r>
+      <w:proofErr w:type="spellEnd"/>
     </w:p>
     <w:p>
       <w:pPr>
@@ -158,65 +595,89 @@
     </w:p>
     <w:p>
       <w:pPr>
-        <w:jc w:val="center"/>
-      </w:pPr>
-    </w:p>
-    <w:p>
-      <w:pPr>
-        <w:jc w:val="center"/>
-      </w:pPr>
-    </w:p>
-    <w:p>
-      <w:pPr>
-        <w:jc w:val="center"/>
-      </w:pPr>
-    </w:p>
-    <w:p>
-      <w:pPr>
-        <w:jc w:val="center"/>
-      </w:pPr>
-    </w:p>
-    <w:p>
-      <w:pPr>
-        <w:jc w:val="center"/>
-      </w:pPr>
-    </w:p>
-    <w:p>
-      <w:pPr>
-        <w:jc w:val="center"/>
-      </w:pPr>
-    </w:p>
-    <w:p>
-      <w:pPr>
-        <w:jc w:val="center"/>
-      </w:pPr>
-    </w:p>
-    <w:p>
-      <w:pPr>
-        <w:jc w:val="center"/>
-      </w:pPr>
-    </w:p>
-    <w:p>
-      <w:pPr>
-        <w:jc w:val="center"/>
-      </w:pPr>
-    </w:p>
-    <w:p>
-      <w:pPr>
-        <w:jc w:val="center"/>
-      </w:pPr>
-    </w:p>
-    <w:p>
-      <w:pPr>
         <w:pStyle w:val="Mjesto"/>
-      </w:pPr>
-      <w:r>
-        <w:t>V</w:t>
-      </w:r>
-      <w:r>
-        <w:t>araždin, travanj 2014</w:t>
-      </w:r>
-      <w:r>
+        <w:jc w:val="left"/>
+      </w:pPr>
+    </w:p>
+    <w:p>
+      <w:pPr>
+        <w:pStyle w:val="Mjesto"/>
+      </w:pPr>
+    </w:p>
+    <w:p>
+      <w:pPr>
+        <w:pStyle w:val="Mjesto"/>
+      </w:pPr>
+    </w:p>
+    <w:p>
+      <w:pPr>
+        <w:pStyle w:val="Mjesto"/>
+      </w:pPr>
+    </w:p>
+    <w:p>
+      <w:pPr>
+        <w:pStyle w:val="Mjesto"/>
+      </w:pPr>
+    </w:p>
+    <w:p>
+      <w:pPr>
+        <w:pStyle w:val="Mjesto"/>
+        <w:rPr>
+          <w:sz w:val="28"/>
+        </w:rPr>
+      </w:pPr>
+    </w:p>
+    <w:p>
+      <w:pPr>
+        <w:pStyle w:val="Mjesto"/>
+        <w:jc w:val="left"/>
+        <w:rPr>
+          <w:sz w:val="28"/>
+        </w:rPr>
+      </w:pPr>
+    </w:p>
+    <w:p>
+      <w:pPr>
+        <w:pStyle w:val="Mjesto"/>
+        <w:rPr>
+          <w:sz w:val="28"/>
+        </w:rPr>
+        <w:sectPr>
+          <w:footerReference w:type="default" r:id="rId8"/>
+          <w:pgSz w:w="11906" w:h="16838"/>
+          <w:pgMar w:top="1417" w:right="1417" w:bottom="1417" w:left="1417" w:header="708" w:footer="708" w:gutter="0"/>
+          <w:cols w:space="708"/>
+          <w:docGrid w:linePitch="360"/>
+        </w:sectPr>
+      </w:pPr>
+      <w:r>
+        <w:rPr>
+          <w:sz w:val="28"/>
+        </w:rPr>
+        <w:t xml:space="preserve">Varaždin, </w:t>
+      </w:r>
+      <w:r>
+        <w:rPr>
+          <w:sz w:val="28"/>
+        </w:rPr>
+        <w:t>travanj</w:t>
+      </w:r>
+      <w:r>
+        <w:rPr>
+          <w:sz w:val="28"/>
+        </w:rPr>
+        <w:t xml:space="preserve"> 201</w:t>
+      </w:r>
+      <w:r>
+        <w:rPr>
+          <w:sz w:val="28"/>
+        </w:rPr>
+        <w:t>4</w:t>
+      </w:r>
+      <w:r>
+        <w:rPr>
+          <w:sz w:val="28"/>
+        </w:rPr>
         <w:t>.</w:t>
       </w:r>
     </w:p>
@@ -228,9 +689,6 @@
           <w:szCs w:val="32"/>
         </w:rPr>
       </w:pPr>
-      <w:r>
-        <w:br w:type="page"/>
-      </w:r>
       <w:r>
         <w:rPr>
           <w:sz w:val="32"/>
@@ -572,7 +1030,7 @@
       <w:pPr>
         <w:pStyle w:val="Mjesto"/>
         <w:sectPr>
-          <w:footerReference w:type="default" r:id="rId8"/>
+          <w:footerReference w:type="default" r:id="rId9"/>
           <w:pgSz w:w="11906" w:h="16838" w:code="9"/>
           <w:pgMar w:top="851" w:right="1134" w:bottom="1701" w:left="1418" w:header="709" w:footer="709" w:gutter="0"/>
           <w:pgNumType w:fmt="upperRoman" w:start="1"/>
@@ -590,14 +1048,14 @@
       <w:pPr>
         <w:pStyle w:val="Razina1"/>
       </w:pPr>
-      <w:bookmarkStart w:id="0" w:name="_Toc386290286"/>
+      <w:bookmarkStart w:id="1" w:name="_Toc386290286"/>
       <w:r>
         <w:t>1. Uvo</w:t>
       </w:r>
       <w:r>
         <w:t>d</w:t>
       </w:r>
-      <w:bookmarkEnd w:id="0"/>
+      <w:bookmarkEnd w:id="1"/>
     </w:p>
     <w:p>
       <w:pPr>
@@ -614,7 +1072,7 @@
           <w:sz w:val="24"/>
         </w:rPr>
       </w:pPr>
-      <w:bookmarkStart w:id="1" w:name="_Toc386290287"/>
+      <w:bookmarkStart w:id="2" w:name="_Toc386290287"/>
       <w:r>
         <w:rPr>
           <w:rFonts w:ascii="Times New Roman" w:hAnsi="Times New Roman"/>
@@ -695,7 +1153,7 @@
         </w:rPr>
         <w:t>za lakši pregled raspoloživih vozila.</w:t>
       </w:r>
-      <w:bookmarkEnd w:id="1"/>
+      <w:bookmarkEnd w:id="2"/>
       <w:r>
         <w:rPr>
           <w:rFonts w:ascii="Times New Roman" w:eastAsiaTheme="minorHAnsi" w:hAnsi="Times New Roman"/>
@@ -935,7 +1393,7 @@
       <w:pPr>
         <w:pStyle w:val="Razina1"/>
       </w:pPr>
-      <w:bookmarkStart w:id="2" w:name="_Toc386290288"/>
+      <w:bookmarkStart w:id="3" w:name="_Toc386290288"/>
       <w:r>
         <w:lastRenderedPageBreak/>
         <w:t xml:space="preserve">2. </w:t>
@@ -943,7 +1401,7 @@
       <w:r>
         <w:t>Projektni tim</w:t>
       </w:r>
-      <w:bookmarkEnd w:id="2"/>
+      <w:bookmarkEnd w:id="3"/>
     </w:p>
     <w:p>
       <w:pPr>
@@ -1613,20 +2071,20 @@
       <w:pPr>
         <w:pStyle w:val="Razina1"/>
       </w:pPr>
-      <w:bookmarkStart w:id="3" w:name="_Toc386290289"/>
+      <w:bookmarkStart w:id="4" w:name="_Toc386290289"/>
       <w:r>
         <w:t xml:space="preserve">3. </w:t>
       </w:r>
       <w:r>
         <w:t>Terminski plan projekta</w:t>
       </w:r>
-      <w:bookmarkEnd w:id="3"/>
-    </w:p>
-    <w:p>
-      <w:pPr>
-        <w:pStyle w:val="Razina1"/>
-      </w:pPr>
-      <w:bookmarkStart w:id="4" w:name="_Toc386290290"/>
+      <w:bookmarkEnd w:id="4"/>
+    </w:p>
+    <w:p>
+      <w:pPr>
+        <w:pStyle w:val="Razina1"/>
+      </w:pPr>
+      <w:bookmarkStart w:id="5" w:name="_Toc386290290"/>
       <w:r>
         <w:t xml:space="preserve">4. </w:t>
       </w:r>
@@ -1636,13 +2094,13 @@
       <w:r>
         <w:t>i budžet projekta</w:t>
       </w:r>
-      <w:bookmarkEnd w:id="4"/>
-    </w:p>
-    <w:p>
-      <w:pPr>
-        <w:pStyle w:val="Razina1"/>
-      </w:pPr>
-      <w:bookmarkStart w:id="5" w:name="_Toc386290291"/>
+      <w:bookmarkEnd w:id="5"/>
+    </w:p>
+    <w:p>
+      <w:pPr>
+        <w:pStyle w:val="Razina1"/>
+      </w:pPr>
+      <w:bookmarkStart w:id="6" w:name="_Toc386290291"/>
     </w:p>
     <w:p>
       <w:pPr>
@@ -1733,7 +2191,7 @@
       <w:r>
         <w:t>Ponuda naručitelju</w:t>
       </w:r>
-      <w:bookmarkEnd w:id="5"/>
+      <w:bookmarkEnd w:id="6"/>
     </w:p>
     <w:p>
       <w:pPr>
@@ -1955,7 +2413,7 @@
                     <pic:cNvPicPr/>
                   </pic:nvPicPr>
                   <pic:blipFill>
-                    <a:blip r:embed="rId9" cstate="print">
+                    <a:blip r:embed="rId10" cstate="print">
                       <a:extLst>
                         <a:ext uri="{28A0092B-C50C-407E-A947-70E740481C1C}">
                           <a14:useLocalDpi xmlns:a14="http://schemas.microsoft.com/office/drawing/2010/main" val="0"/>
@@ -2145,8 +2603,6 @@
       <w:r>
         <w:t xml:space="preserve">kalkulaciju cijena </w:t>
       </w:r>
-      <w:bookmarkStart w:id="6" w:name="_GoBack"/>
-      <w:bookmarkEnd w:id="6"/>
       <w:r>
         <w:t xml:space="preserve">sučelje na kojem bi se nalazio tlocrt Vašeg „dvorišta“ kako bi te mogli jednostavnije pregledavati </w:t>
       </w:r>
@@ -2164,13 +2620,7 @@
         <w:spacing w:line="360" w:lineRule="auto"/>
       </w:pPr>
       <w:r>
-        <w:t xml:space="preserve">Predviđena cijena aplikacije je________. U cijenu su uključeni troškovi analize </w:t>
-      </w:r>
-      <w:r>
-        <w:t>poslovnog slučaja, modeliranje, odnosno izrada svih potrebnih dijagrama i baze podataka te sama realizacija i izrada aplikacije</w:t>
-      </w:r>
-      <w:r>
-        <w:t xml:space="preserve">. </w:t>
+        <w:t xml:space="preserve">Predviđena cijena aplikacije je________. U cijenu su uključeni troškovi analize poslovnog slučaja, modeliranje, odnosno izrada svih potrebnih dijagrama i baze podataka te sama realizacija i izrada aplikacije. </w:t>
       </w:r>
     </w:p>
     <w:p>
@@ -2213,7 +2663,7 @@
       <w:r>
         <w:t xml:space="preserve"> (</w:t>
       </w:r>
-      <w:hyperlink r:id="rId10" w:history="1">
+      <w:hyperlink r:id="rId11" w:history="1">
         <w:r>
           <w:rPr>
             <w:rStyle w:val="Hyperlink"/>
@@ -2236,7 +2686,7 @@
       <w:r>
         <w:t xml:space="preserve"> (</w:t>
       </w:r>
-      <w:hyperlink r:id="rId11" w:history="1">
+      <w:hyperlink r:id="rId12" w:history="1">
         <w:r>
           <w:rPr>
             <w:rStyle w:val="Hyperlink"/>
@@ -2259,7 +2709,7 @@
       <w:r>
         <w:t xml:space="preserve"> (</w:t>
       </w:r>
-      <w:hyperlink r:id="rId12" w:history="1">
+      <w:hyperlink r:id="rId13" w:history="1">
         <w:r>
           <w:rPr>
             <w:rStyle w:val="Hyperlink"/>
@@ -2279,7 +2729,7 @@
       <w:r>
         <w:t>Lovro Predovan (</w:t>
       </w:r>
-      <w:hyperlink r:id="rId13" w:history="1">
+      <w:hyperlink r:id="rId14" w:history="1">
         <w:r>
           <w:rPr>
             <w:rStyle w:val="Hyperlink"/>
@@ -2299,7 +2749,7 @@
       <w:r>
         <w:t>Josip Primorac (</w:t>
       </w:r>
-      <w:hyperlink r:id="rId14" w:history="1">
+      <w:hyperlink r:id="rId15" w:history="1">
         <w:r>
           <w:rPr>
             <w:rStyle w:val="Hyperlink"/>
@@ -2342,6 +2792,22 @@
 </file>
 
 <file path=word/footer1.xml><?xml version="1.0" encoding="utf-8"?>
+<w:ftr xmlns:wpc="http://schemas.microsoft.com/office/word/2010/wordprocessingCanvas" xmlns:mc="http://schemas.openxmlformats.org/markup-compatibility/2006" xmlns:o="urn:schemas-microsoft-com:office:office" xmlns:r="http://schemas.openxmlformats.org/officeDocument/2006/relationships" xmlns:m="http://schemas.openxmlformats.org/officeDocument/2006/math" xmlns:v="urn:schemas-microsoft-com:vml" xmlns:wp14="http://schemas.microsoft.com/office/word/2010/wordprocessingDrawing" xmlns:wp="http://schemas.openxmlformats.org/drawingml/2006/wordprocessingDrawing" xmlns:w10="urn:schemas-microsoft-com:office:word" xmlns:w="http://schemas.openxmlformats.org/wordprocessingml/2006/main" xmlns:w14="http://schemas.microsoft.com/office/word/2010/wordml" xmlns:w15="http://schemas.microsoft.com/office/word/2012/wordml" xmlns:wpg="http://schemas.microsoft.com/office/word/2010/wordprocessingGroup" xmlns:wpi="http://schemas.microsoft.com/office/word/2010/wordprocessingInk" xmlns:wne="http://schemas.microsoft.com/office/word/2006/wordml" xmlns:wps="http://schemas.microsoft.com/office/word/2010/wordprocessingShape" mc:Ignorable="w14 w15 wp14">
+  <w:p>
+    <w:pPr>
+      <w:pStyle w:val="Footer"/>
+      <w:jc w:val="right"/>
+    </w:pPr>
+  </w:p>
+  <w:p>
+    <w:pPr>
+      <w:pStyle w:val="Footer"/>
+    </w:pPr>
+  </w:p>
+</w:ftr>
+</file>
+
+<file path=word/footer2.xml><?xml version="1.0" encoding="utf-8"?>
 <w:ftr xmlns:wpc="http://schemas.microsoft.com/office/word/2010/wordprocessingCanvas" xmlns:mc="http://schemas.openxmlformats.org/markup-compatibility/2006" xmlns:o="urn:schemas-microsoft-com:office:office" xmlns:r="http://schemas.openxmlformats.org/officeDocument/2006/relationships" xmlns:m="http://schemas.openxmlformats.org/officeDocument/2006/math" xmlns:v="urn:schemas-microsoft-com:vml" xmlns:wp14="http://schemas.microsoft.com/office/word/2010/wordprocessingDrawing" xmlns:wp="http://schemas.openxmlformats.org/drawingml/2006/wordprocessingDrawing" xmlns:w10="urn:schemas-microsoft-com:office:word" xmlns:w="http://schemas.openxmlformats.org/wordprocessingml/2006/main" xmlns:w14="http://schemas.microsoft.com/office/word/2010/wordml" xmlns:w15="http://schemas.microsoft.com/office/word/2012/wordml" xmlns:wpg="http://schemas.microsoft.com/office/word/2010/wordprocessingGroup" xmlns:wpi="http://schemas.microsoft.com/office/word/2010/wordprocessingInk" xmlns:wne="http://schemas.microsoft.com/office/word/2006/wordml" xmlns:wps="http://schemas.microsoft.com/office/word/2010/wordprocessingShape" mc:Ignorable="w14 w15 wp14">
   <w:sdt>
     <w:sdtPr>
@@ -2371,7 +2837,7 @@
           <w:rPr>
             <w:noProof/>
           </w:rPr>
-          <w:t>5</w:t>
+          <w:t>I</w:t>
         </w:r>
         <w:r>
           <w:rPr>
@@ -3222,6 +3688,7 @@
   <w:style w:type="paragraph" w:customStyle="1" w:styleId="Nazivinstitucije">
     <w:name w:val="Naziv institucije"/>
     <w:basedOn w:val="Normal"/>
+    <w:link w:val="NazivinstitucijeChar"/>
     <w:rsid w:val="000C220C"/>
     <w:pPr>
       <w:jc w:val="center"/>
@@ -3269,6 +3736,7 @@
     <w:name w:val="Mjesto"/>
     <w:aliases w:val="godina završnog rada"/>
     <w:basedOn w:val="Nazivinstitucije"/>
+    <w:link w:val="MjestoChar"/>
     <w:rsid w:val="000C220C"/>
   </w:style>
   <w:style w:type="paragraph" w:customStyle="1" w:styleId="Podaciokandidatu">
@@ -3634,6 +4102,35 @@
       <w:rFonts w:ascii="Calibri" w:eastAsia="Calibri" w:hAnsi="Calibri" w:cs="Arial"/>
     </w:rPr>
   </w:style>
+  <w:style w:type="character" w:customStyle="1" w:styleId="NazivinstitucijeChar">
+    <w:name w:val="Naziv institucije Char"/>
+    <w:basedOn w:val="DefaultParagraphFont"/>
+    <w:link w:val="Nazivinstitucije"/>
+    <w:rsid w:val="008B24C9"/>
+    <w:rPr>
+      <w:rFonts w:ascii="Times New Roman" w:eastAsia="Times New Roman" w:hAnsi="Times New Roman" w:cs="Times New Roman"/>
+      <w:b/>
+      <w:bCs/>
+      <w:sz w:val="24"/>
+      <w:szCs w:val="24"/>
+      <w:lang w:eastAsia="hr-HR"/>
+    </w:rPr>
+  </w:style>
+  <w:style w:type="character" w:customStyle="1" w:styleId="MjestoChar">
+    <w:name w:val="Mjesto Char"/>
+    <w:aliases w:val="godina završnog rada Char"/>
+    <w:basedOn w:val="NazivinstitucijeChar"/>
+    <w:link w:val="Mjesto"/>
+    <w:rsid w:val="008B24C9"/>
+    <w:rPr>
+      <w:rFonts w:ascii="Times New Roman" w:eastAsia="Times New Roman" w:hAnsi="Times New Roman" w:cs="Times New Roman"/>
+      <w:b/>
+      <w:bCs/>
+      <w:sz w:val="24"/>
+      <w:szCs w:val="24"/>
+      <w:lang w:eastAsia="hr-HR"/>
+    </w:rPr>
+  </w:style>
 </w:styles>
 </file>
 
@@ -3925,7 +4422,7 @@
 </file>
 
 <file path=customXml/itemProps1.xml><?xml version="1.0" encoding="utf-8"?>
-<ds:datastoreItem xmlns:ds="http://schemas.openxmlformats.org/officeDocument/2006/customXml" ds:itemID="{05A6D7EA-BB26-465E-8696-81F446896A72}">
+<ds:datastoreItem xmlns:ds="http://schemas.openxmlformats.org/officeDocument/2006/customXml" ds:itemID="{42F26F9F-86AD-48B2-9C13-FE241BDA5336}">
   <ds:schemaRefs>
     <ds:schemaRef ds:uri="http://schemas.openxmlformats.org/officeDocument/2006/bibliography"/>
   </ds:schemaRefs>

</xml_diff>